<commit_message>
Actualización de el diseño de arquitectura
</commit_message>
<xml_diff>
--- a/TP2. E5 Diseño de arquitectura.docx
+++ b/TP2. E5 Diseño de arquitectura.docx
@@ -270,19 +270,9 @@
           <w:sz w:val="28"/>
           <w:szCs w:val="28"/>
         </w:rPr>
-        <w:t>TP2.E2 Especificación de Requisitos del Software</w:t>
-      </w:r>
-    </w:p>
-    <w:p>
-      <w:pPr>
-        <w:rPr>
-          <w:lang w:eastAsia="es-PE"/>
-        </w:rPr>
-      </w:pPr>
-    </w:p>
-    <w:p>
-      <w:pPr>
-        <w:pStyle w:val="Ttulo"/>
+        <w:t>TP2.E</w:t>
+      </w:r>
+      <w:r>
         <w:rPr>
           <w:rFonts w:ascii="Arial" w:hAnsi="Arial" w:cs="Arial"/>
           <w:b/>
@@ -290,7 +280,8 @@
           <w:sz w:val="28"/>
           <w:szCs w:val="28"/>
         </w:rPr>
-      </w:pPr>
+        <w:t>5</w:t>
+      </w:r>
       <w:r>
         <w:rPr>
           <w:rFonts w:ascii="Arial" w:hAnsi="Arial" w:cs="Arial"/>
@@ -299,19 +290,9 @@
           <w:sz w:val="28"/>
           <w:szCs w:val="28"/>
         </w:rPr>
-        <w:t>Curso:</w:t>
-      </w:r>
-    </w:p>
-    <w:p>
-      <w:pPr>
-        <w:rPr>
-          <w:lang w:eastAsia="es-PE"/>
-        </w:rPr>
-      </w:pPr>
-    </w:p>
-    <w:p>
-      <w:pPr>
-        <w:pStyle w:val="Ttulo"/>
+        <w:t xml:space="preserve"> </w:t>
+      </w:r>
+      <w:r>
         <w:rPr>
           <w:rFonts w:ascii="Arial" w:hAnsi="Arial" w:cs="Arial"/>
           <w:b/>
@@ -319,8 +300,19 @@
           <w:sz w:val="28"/>
           <w:szCs w:val="28"/>
         </w:rPr>
-      </w:pPr>
-      <w:r>
+        <w:t>Diseño de arquitectura</w:t>
+      </w:r>
+    </w:p>
+    <w:p>
+      <w:pPr>
+        <w:rPr>
+          <w:lang w:eastAsia="es-PE"/>
+        </w:rPr>
+      </w:pPr>
+    </w:p>
+    <w:p>
+      <w:pPr>
+        <w:pStyle w:val="Ttulo"/>
         <w:rPr>
           <w:rFonts w:ascii="Arial" w:hAnsi="Arial" w:cs="Arial"/>
           <w:b/>
@@ -328,19 +320,8 @@
           <w:sz w:val="28"/>
           <w:szCs w:val="28"/>
         </w:rPr>
-        <w:t>Taller de Proyectos 2</w:t>
-      </w:r>
-    </w:p>
-    <w:p>
-      <w:pPr>
-        <w:rPr>
-          <w:lang w:eastAsia="es-PE"/>
-        </w:rPr>
-      </w:pPr>
-    </w:p>
-    <w:p>
-      <w:pPr>
-        <w:pStyle w:val="Ttulo"/>
+      </w:pPr>
+      <w:r>
         <w:rPr>
           <w:rFonts w:ascii="Arial" w:hAnsi="Arial" w:cs="Arial"/>
           <w:b/>
@@ -348,8 +329,19 @@
           <w:sz w:val="28"/>
           <w:szCs w:val="28"/>
         </w:rPr>
-      </w:pPr>
-      <w:r>
+        <w:t>Curso:</w:t>
+      </w:r>
+    </w:p>
+    <w:p>
+      <w:pPr>
+        <w:rPr>
+          <w:lang w:eastAsia="es-PE"/>
+        </w:rPr>
+      </w:pPr>
+    </w:p>
+    <w:p>
+      <w:pPr>
+        <w:pStyle w:val="Ttulo"/>
         <w:rPr>
           <w:rFonts w:ascii="Arial" w:hAnsi="Arial" w:cs="Arial"/>
           <w:b/>
@@ -357,19 +349,8 @@
           <w:sz w:val="28"/>
           <w:szCs w:val="28"/>
         </w:rPr>
-        <w:t>NRC: 16810</w:t>
-      </w:r>
-    </w:p>
-    <w:p>
-      <w:pPr>
-        <w:rPr>
-          <w:lang w:eastAsia="es-PE"/>
-        </w:rPr>
-      </w:pPr>
-    </w:p>
-    <w:p>
-      <w:pPr>
-        <w:pStyle w:val="Ttulo"/>
+      </w:pPr>
+      <w:r>
         <w:rPr>
           <w:rFonts w:ascii="Arial" w:hAnsi="Arial" w:cs="Arial"/>
           <w:b/>
@@ -377,8 +358,19 @@
           <w:sz w:val="28"/>
           <w:szCs w:val="28"/>
         </w:rPr>
-      </w:pPr>
-      <w:r>
+        <w:t>Taller de Proyectos 2</w:t>
+      </w:r>
+    </w:p>
+    <w:p>
+      <w:pPr>
+        <w:rPr>
+          <w:lang w:eastAsia="es-PE"/>
+        </w:rPr>
+      </w:pPr>
+    </w:p>
+    <w:p>
+      <w:pPr>
+        <w:pStyle w:val="Ttulo"/>
         <w:rPr>
           <w:rFonts w:ascii="Arial" w:hAnsi="Arial" w:cs="Arial"/>
           <w:b/>
@@ -386,19 +378,8 @@
           <w:sz w:val="28"/>
           <w:szCs w:val="28"/>
         </w:rPr>
-        <w:t>Docente:</w:t>
-      </w:r>
-    </w:p>
-    <w:p>
-      <w:pPr>
-        <w:rPr>
-          <w:lang w:eastAsia="es-PE"/>
-        </w:rPr>
-      </w:pPr>
-    </w:p>
-    <w:p>
-      <w:pPr>
-        <w:pStyle w:val="Ttulo"/>
+      </w:pPr>
+      <w:r>
         <w:rPr>
           <w:rFonts w:ascii="Arial" w:hAnsi="Arial" w:cs="Arial"/>
           <w:b/>
@@ -406,9 +387,19 @@
           <w:sz w:val="28"/>
           <w:szCs w:val="28"/>
         </w:rPr>
-      </w:pPr>
-      <w:proofErr w:type="spellStart"/>
-      <w:r>
+        <w:t>NRC: 16810</w:t>
+      </w:r>
+    </w:p>
+    <w:p>
+      <w:pPr>
+        <w:rPr>
+          <w:lang w:eastAsia="es-PE"/>
+        </w:rPr>
+      </w:pPr>
+    </w:p>
+    <w:p>
+      <w:pPr>
+        <w:pStyle w:val="Ttulo"/>
         <w:rPr>
           <w:rFonts w:ascii="Arial" w:hAnsi="Arial" w:cs="Arial"/>
           <w:b/>
@@ -416,9 +407,7 @@
           <w:sz w:val="28"/>
           <w:szCs w:val="28"/>
         </w:rPr>
-        <w:t>Americo</w:t>
-      </w:r>
-      <w:proofErr w:type="spellEnd"/>
+      </w:pPr>
       <w:r>
         <w:rPr>
           <w:rFonts w:ascii="Arial" w:hAnsi="Arial" w:cs="Arial"/>
@@ -427,10 +416,19 @@
           <w:sz w:val="28"/>
           <w:szCs w:val="28"/>
         </w:rPr>
-        <w:t xml:space="preserve"> Estrada </w:t>
-      </w:r>
-      <w:proofErr w:type="spellStart"/>
-      <w:r>
+        <w:t>Docente:</w:t>
+      </w:r>
+    </w:p>
+    <w:p>
+      <w:pPr>
+        <w:rPr>
+          <w:lang w:eastAsia="es-PE"/>
+        </w:rPr>
+      </w:pPr>
+    </w:p>
+    <w:p>
+      <w:pPr>
+        <w:pStyle w:val="Ttulo"/>
         <w:rPr>
           <w:rFonts w:ascii="Arial" w:hAnsi="Arial" w:cs="Arial"/>
           <w:b/>
@@ -438,20 +436,8 @@
           <w:sz w:val="28"/>
           <w:szCs w:val="28"/>
         </w:rPr>
-        <w:t>Sanchez</w:t>
-      </w:r>
-      <w:proofErr w:type="spellEnd"/>
-    </w:p>
-    <w:p>
-      <w:pPr>
-        <w:rPr>
-          <w:lang w:eastAsia="es-PE"/>
-        </w:rPr>
-      </w:pPr>
-    </w:p>
-    <w:p>
-      <w:pPr>
-        <w:pStyle w:val="Ttulo"/>
+      </w:pPr>
+      <w:r>
         <w:rPr>
           <w:rFonts w:ascii="Arial" w:hAnsi="Arial" w:cs="Arial"/>
           <w:b/>
@@ -459,8 +445,19 @@
           <w:sz w:val="28"/>
           <w:szCs w:val="28"/>
         </w:rPr>
-      </w:pPr>
-      <w:r>
+        <w:t>Americo Estrada Sanchez</w:t>
+      </w:r>
+    </w:p>
+    <w:p>
+      <w:pPr>
+        <w:rPr>
+          <w:lang w:eastAsia="es-PE"/>
+        </w:rPr>
+      </w:pPr>
+    </w:p>
+    <w:p>
+      <w:pPr>
+        <w:pStyle w:val="Ttulo"/>
         <w:rPr>
           <w:rFonts w:ascii="Arial" w:hAnsi="Arial" w:cs="Arial"/>
           <w:b/>
@@ -468,19 +465,8 @@
           <w:sz w:val="28"/>
           <w:szCs w:val="28"/>
         </w:rPr>
-        <w:t>Alumno:</w:t>
-      </w:r>
-    </w:p>
-    <w:p>
-      <w:pPr>
-        <w:rPr>
-          <w:lang w:eastAsia="es-PE"/>
-        </w:rPr>
-      </w:pPr>
-    </w:p>
-    <w:p>
-      <w:pPr>
-        <w:pStyle w:val="Ttulo"/>
+      </w:pPr>
+      <w:r>
         <w:rPr>
           <w:rFonts w:ascii="Arial" w:hAnsi="Arial" w:cs="Arial"/>
           <w:b/>
@@ -488,8 +474,19 @@
           <w:sz w:val="28"/>
           <w:szCs w:val="28"/>
         </w:rPr>
-      </w:pPr>
-      <w:r>
+        <w:t>Alumno:</w:t>
+      </w:r>
+    </w:p>
+    <w:p>
+      <w:pPr>
+        <w:rPr>
+          <w:lang w:eastAsia="es-PE"/>
+        </w:rPr>
+      </w:pPr>
+    </w:p>
+    <w:p>
+      <w:pPr>
+        <w:pStyle w:val="Ttulo"/>
         <w:rPr>
           <w:rFonts w:ascii="Arial" w:hAnsi="Arial" w:cs="Arial"/>
           <w:b/>
@@ -497,8 +494,7 @@
           <w:sz w:val="28"/>
           <w:szCs w:val="28"/>
         </w:rPr>
-        <w:t>●</w:t>
-      </w:r>
+      </w:pPr>
       <w:r>
         <w:rPr>
           <w:rFonts w:ascii="Arial" w:hAnsi="Arial" w:cs="Arial"/>
@@ -507,6 +503,16 @@
           <w:sz w:val="28"/>
           <w:szCs w:val="28"/>
         </w:rPr>
+        <w:t>●</w:t>
+      </w:r>
+      <w:r>
+        <w:rPr>
+          <w:rFonts w:ascii="Arial" w:hAnsi="Arial" w:cs="Arial"/>
+          <w:b/>
+          <w:bCs/>
+          <w:sz w:val="28"/>
+          <w:szCs w:val="28"/>
+        </w:rPr>
         <w:tab/>
         <w:t>CHRISTIAN CASTRO USTO</w:t>
       </w:r>
@@ -686,21 +692,8 @@
           <w:szCs w:val="24"/>
           <w:lang w:eastAsia="es-PE"/>
         </w:rPr>
-        <w:t xml:space="preserve"> Christian Castro </w:t>
-      </w:r>
-      <w:proofErr w:type="spellStart"/>
-      <w:r>
-        <w:rPr>
-          <w:rFonts w:ascii="Times New Roman" w:eastAsia="Times New Roman" w:hAnsi="Times New Roman" w:cs="Times New Roman"/>
-          <w:b/>
-          <w:bCs/>
-          <w:sz w:val="24"/>
-          <w:szCs w:val="24"/>
-          <w:lang w:eastAsia="es-PE"/>
-        </w:rPr>
-        <w:t>Usto</w:t>
-      </w:r>
-      <w:proofErr w:type="spellEnd"/>
+        <w:t xml:space="preserve"> Christian Castro Usto</w:t>
+      </w:r>
     </w:p>
     <w:p>
       <w:pPr>
@@ -783,16 +776,7 @@
           <w:szCs w:val="24"/>
           <w:lang w:eastAsia="es-PE"/>
         </w:rPr>
-        <w:t xml:space="preserve">, cuyo propósito es ayudar a los usuarios a establecer y mantener una rutina de sueño saludable en función de sus actividades diarias. Se define la estructura general del sistema, los componentes que lo conforman, sus interacciones y las tecnologías </w:t>
-      </w:r>
-      <w:r>
-        <w:rPr>
-          <w:rFonts w:ascii="Times New Roman" w:eastAsia="Times New Roman" w:hAnsi="Times New Roman" w:cs="Times New Roman"/>
-          <w:sz w:val="24"/>
-          <w:szCs w:val="24"/>
-          <w:lang w:eastAsia="es-PE"/>
-        </w:rPr>
-        <w:t>empleadas.</w:t>
+        <w:t>, cuyo propósito es ayudar a los usuarios a establecer y mantener una rutina de sueño saludable en función de sus actividades diarias. Se define la estructura general del sistema, los componentes que lo conforman, sus interacciones y las tecnologías empleadas.</w:t>
       </w:r>
     </w:p>
     <w:p>
@@ -835,23 +819,7 @@
           <w:b/>
           <w:bCs/>
         </w:rPr>
-        <w:t>Capa de presentación (</w:t>
-      </w:r>
-      <w:proofErr w:type="spellStart"/>
-      <w:r>
-        <w:rPr>
-          <w:b/>
-          <w:bCs/>
-        </w:rPr>
-        <w:t>Frontend</w:t>
-      </w:r>
-      <w:proofErr w:type="spellEnd"/>
-      <w:r>
-        <w:rPr>
-          <w:b/>
-          <w:bCs/>
-        </w:rPr>
-        <w:t xml:space="preserve"> móvil)</w:t>
+        <w:t>Capa de presentación (Frontend móvil)</w:t>
       </w:r>
       <w:r>
         <w:br/>
@@ -904,23 +872,7 @@
           <w:b/>
           <w:bCs/>
         </w:rPr>
-        <w:t>Capa de datos (</w:t>
-      </w:r>
-      <w:proofErr w:type="spellStart"/>
-      <w:r>
-        <w:rPr>
-          <w:b/>
-          <w:bCs/>
-        </w:rPr>
-        <w:t>Backend</w:t>
-      </w:r>
-      <w:proofErr w:type="spellEnd"/>
-      <w:r>
-        <w:rPr>
-          <w:b/>
-          <w:bCs/>
-        </w:rPr>
-        <w:t>)</w:t>
+        <w:t>Capa de datos (Backend)</w:t>
       </w:r>
       <w:r>
         <w:br/>
@@ -1045,16 +997,17 @@
       <w:r>
         <w:rPr>
           <w:rFonts w:ascii="Times New Roman" w:eastAsia="Times New Roman" w:hAnsi="Times New Roman" w:cs="Times New Roman"/>
+          <w:noProof/>
           <w:sz w:val="24"/>
           <w:szCs w:val="24"/>
           <w:lang w:eastAsia="es-PE"/>
         </w:rPr>
         <w:lastRenderedPageBreak/>
         <w:drawing>
-          <wp:inline distT="0" distB="0" distL="0" distR="0" wp14:anchorId="19983395" wp14:editId="09F03451">
-            <wp:extent cx="5400040" cy="3105150"/>
+          <wp:inline distT="0" distB="0" distL="0" distR="0" wp14:anchorId="72055F8A" wp14:editId="0CB7CDF4">
+            <wp:extent cx="5400040" cy="3168650"/>
             <wp:effectExtent l="0" t="0" r="0" b="0"/>
-            <wp:docPr id="1992426093" name="Imagen 1" descr="Diagrama&#10;&#10;Descripción generada automáticamente"/>
+            <wp:docPr id="1066774978" name="Imagen 1"/>
             <wp:cNvGraphicFramePr>
               <a:graphicFrameLocks xmlns:a="http://schemas.openxmlformats.org/drawingml/2006/main" noChangeAspect="1"/>
             </wp:cNvGraphicFramePr>
@@ -1062,7 +1015,7 @@
               <a:graphicData uri="http://schemas.openxmlformats.org/drawingml/2006/picture">
                 <pic:pic xmlns:pic="http://schemas.openxmlformats.org/drawingml/2006/picture">
                   <pic:nvPicPr>
-                    <pic:cNvPr id="1992426093" name="Imagen 1" descr="Diagrama&#10;&#10;Descripción generada automáticamente"/>
+                    <pic:cNvPr id="1066774978" name=""/>
                     <pic:cNvPicPr/>
                   </pic:nvPicPr>
                   <pic:blipFill>
@@ -1074,7 +1027,7 @@
                   <pic:spPr>
                     <a:xfrm>
                       <a:off x="0" y="0"/>
-                      <a:ext cx="5400040" cy="3105150"/>
+                      <a:ext cx="5400040" cy="3168650"/>
                     </a:xfrm>
                     <a:prstGeom prst="rect">
                       <a:avLst/>
@@ -1138,6 +1091,45 @@
     <w:p>
       <w:pPr>
         <w:spacing w:before="100" w:beforeAutospacing="1" w:after="100" w:afterAutospacing="1" w:line="240" w:lineRule="auto"/>
+        <w:jc w:val="both"/>
+        <w:rPr>
+          <w:rFonts w:ascii="Times New Roman" w:eastAsia="Times New Roman" w:hAnsi="Times New Roman" w:cs="Times New Roman"/>
+          <w:sz w:val="24"/>
+          <w:szCs w:val="24"/>
+          <w:lang w:eastAsia="es-PE"/>
+        </w:rPr>
+      </w:pPr>
+      <w:r>
+        <w:rPr>
+          <w:rFonts w:ascii="Times New Roman" w:eastAsia="Times New Roman" w:hAnsi="Times New Roman" w:cs="Times New Roman"/>
+          <w:sz w:val="24"/>
+          <w:szCs w:val="24"/>
+          <w:lang w:eastAsia="es-PE"/>
+        </w:rPr>
+        <w:t xml:space="preserve">La capa View es la encargada de </w:t>
+      </w:r>
+      <w:r>
+        <w:rPr>
+          <w:rFonts w:ascii="Times New Roman" w:eastAsia="Times New Roman" w:hAnsi="Times New Roman" w:cs="Times New Roman"/>
+          <w:sz w:val="24"/>
+          <w:szCs w:val="24"/>
+          <w:lang w:eastAsia="es-PE"/>
+        </w:rPr>
+        <w:t>interactuar directamente con el usuario.</w:t>
+      </w:r>
+      <w:r>
+        <w:rPr>
+          <w:rFonts w:ascii="Times New Roman" w:eastAsia="Times New Roman" w:hAnsi="Times New Roman" w:cs="Times New Roman"/>
+          <w:sz w:val="24"/>
+          <w:szCs w:val="24"/>
+          <w:lang w:eastAsia="es-PE"/>
+        </w:rPr>
+        <w:t xml:space="preserve"> Se encarga de renderizar pantallas visuales, recibir entradas del usuario y mostrar respuestas o resultados. No gestiona lógica de negocio ni accede a datos directamente; su responsabilidad es meramente de presentación y captura de eventos.</w:t>
+      </w:r>
+    </w:p>
+    <w:p>
+      <w:pPr>
+        <w:spacing w:before="100" w:beforeAutospacing="1" w:after="100" w:afterAutospacing="1" w:line="240" w:lineRule="auto"/>
         <w:rPr>
           <w:rFonts w:ascii="Times New Roman" w:eastAsia="Times New Roman" w:hAnsi="Times New Roman" w:cs="Times New Roman"/>
           <w:sz w:val="24"/>
@@ -1202,27 +1194,7 @@
           <w:szCs w:val="24"/>
           <w:lang w:eastAsia="es-PE"/>
         </w:rPr>
-        <w:t xml:space="preserve"> XML (Material </w:t>
-      </w:r>
-      <w:proofErr w:type="spellStart"/>
-      <w:r>
-        <w:rPr>
-          <w:rFonts w:ascii="Times New Roman" w:eastAsia="Times New Roman" w:hAnsi="Times New Roman" w:cs="Times New Roman"/>
-          <w:sz w:val="24"/>
-          <w:szCs w:val="24"/>
-          <w:lang w:eastAsia="es-PE"/>
-        </w:rPr>
-        <w:t>Design</w:t>
-      </w:r>
-      <w:proofErr w:type="spellEnd"/>
-      <w:r>
-        <w:rPr>
-          <w:rFonts w:ascii="Times New Roman" w:eastAsia="Times New Roman" w:hAnsi="Times New Roman" w:cs="Times New Roman"/>
-          <w:sz w:val="24"/>
-          <w:szCs w:val="24"/>
-          <w:lang w:eastAsia="es-PE"/>
-        </w:rPr>
-        <w:t>)</w:t>
+        <w:t xml:space="preserve"> XML (Material Design)</w:t>
       </w:r>
       <w:r>
         <w:rPr>
@@ -1343,19 +1315,8 @@
           <w:szCs w:val="24"/>
           <w:lang w:eastAsia="es-PE"/>
         </w:rPr>
-        <w:t xml:space="preserve">Navegar entre pantallas utilizando </w:t>
-      </w:r>
-      <w:proofErr w:type="spellStart"/>
-      <w:r>
-        <w:rPr>
-          <w:rFonts w:ascii="Times New Roman" w:eastAsia="Times New Roman" w:hAnsi="Times New Roman" w:cs="Times New Roman"/>
-          <w:sz w:val="24"/>
-          <w:szCs w:val="24"/>
-          <w:lang w:eastAsia="es-PE"/>
-        </w:rPr>
-        <w:t>Intents</w:t>
-      </w:r>
-      <w:proofErr w:type="spellEnd"/>
+        <w:t>Navegar entre pantallas utilizando Intents</w:t>
+      </w:r>
     </w:p>
     <w:p>
       <w:pPr>
@@ -1384,6 +1345,394 @@
     </w:p>
     <w:p>
       <w:pPr>
+        <w:spacing w:before="100" w:beforeAutospacing="1" w:after="100" w:afterAutospacing="1" w:line="240" w:lineRule="auto"/>
+        <w:jc w:val="both"/>
+        <w:rPr>
+          <w:rFonts w:ascii="Times New Roman" w:eastAsia="Times New Roman" w:hAnsi="Times New Roman" w:cs="Times New Roman"/>
+          <w:sz w:val="24"/>
+          <w:szCs w:val="24"/>
+          <w:lang w:eastAsia="es-PE"/>
+        </w:rPr>
+      </w:pPr>
+    </w:p>
+    <w:p>
+      <w:pPr>
+        <w:spacing w:before="100" w:beforeAutospacing="1" w:after="100" w:afterAutospacing="1" w:line="240" w:lineRule="auto"/>
+        <w:jc w:val="both"/>
+        <w:rPr>
+          <w:rFonts w:ascii="Times New Roman" w:eastAsia="Times New Roman" w:hAnsi="Times New Roman" w:cs="Times New Roman"/>
+          <w:sz w:val="24"/>
+          <w:szCs w:val="24"/>
+          <w:lang w:eastAsia="es-PE"/>
+        </w:rPr>
+      </w:pPr>
+      <w:r>
+        <w:rPr>
+          <w:rFonts w:ascii="Times New Roman" w:eastAsia="Times New Roman" w:hAnsi="Times New Roman" w:cs="Times New Roman"/>
+          <w:sz w:val="24"/>
+          <w:szCs w:val="24"/>
+          <w:lang w:eastAsia="es-PE"/>
+        </w:rPr>
+        <w:lastRenderedPageBreak/>
+        <w:t>REGISTRAR.JAVA</w:t>
+      </w:r>
+    </w:p>
+    <w:p>
+      <w:pPr>
+        <w:spacing w:before="100" w:beforeAutospacing="1" w:after="100" w:afterAutospacing="1" w:line="240" w:lineRule="auto"/>
+        <w:jc w:val="both"/>
+        <w:rPr>
+          <w:rFonts w:ascii="Times New Roman" w:eastAsia="Times New Roman" w:hAnsi="Times New Roman" w:cs="Times New Roman"/>
+          <w:sz w:val="24"/>
+          <w:szCs w:val="24"/>
+          <w:lang w:eastAsia="es-PE"/>
+        </w:rPr>
+      </w:pPr>
+      <w:r>
+        <w:rPr>
+          <w:rFonts w:ascii="Times New Roman" w:eastAsia="Times New Roman" w:hAnsi="Times New Roman" w:cs="Times New Roman"/>
+          <w:sz w:val="24"/>
+          <w:szCs w:val="24"/>
+          <w:lang w:eastAsia="es-PE"/>
+        </w:rPr>
+        <w:t>Responsable de gestionar el login y el registro de usuarios de forma local.</w:t>
+      </w:r>
+    </w:p>
+    <w:p>
+      <w:pPr>
+        <w:numPr>
+          <w:ilvl w:val="0"/>
+          <w:numId w:val="17"/>
+        </w:numPr>
+        <w:spacing w:before="100" w:beforeAutospacing="1" w:after="100" w:afterAutospacing="1" w:line="240" w:lineRule="auto"/>
+        <w:jc w:val="both"/>
+        <w:rPr>
+          <w:rFonts w:ascii="Times New Roman" w:eastAsia="Times New Roman" w:hAnsi="Times New Roman" w:cs="Times New Roman"/>
+          <w:sz w:val="24"/>
+          <w:szCs w:val="24"/>
+          <w:lang w:eastAsia="es-PE"/>
+        </w:rPr>
+      </w:pPr>
+      <w:r>
+        <w:rPr>
+          <w:rFonts w:ascii="Times New Roman" w:eastAsia="Times New Roman" w:hAnsi="Times New Roman" w:cs="Times New Roman"/>
+          <w:sz w:val="24"/>
+          <w:szCs w:val="24"/>
+          <w:lang w:eastAsia="es-PE"/>
+        </w:rPr>
+        <w:t>Permite ingresar un correo y una contraseña.</w:t>
+      </w:r>
+    </w:p>
+    <w:p>
+      <w:pPr>
+        <w:numPr>
+          <w:ilvl w:val="0"/>
+          <w:numId w:val="17"/>
+        </w:numPr>
+        <w:spacing w:before="100" w:beforeAutospacing="1" w:after="100" w:afterAutospacing="1" w:line="240" w:lineRule="auto"/>
+        <w:jc w:val="both"/>
+        <w:rPr>
+          <w:rFonts w:ascii="Times New Roman" w:eastAsia="Times New Roman" w:hAnsi="Times New Roman" w:cs="Times New Roman"/>
+          <w:sz w:val="24"/>
+          <w:szCs w:val="24"/>
+          <w:lang w:eastAsia="es-PE"/>
+        </w:rPr>
+      </w:pPr>
+      <w:r>
+        <w:rPr>
+          <w:rFonts w:ascii="Times New Roman" w:eastAsia="Times New Roman" w:hAnsi="Times New Roman" w:cs="Times New Roman"/>
+          <w:sz w:val="24"/>
+          <w:szCs w:val="24"/>
+          <w:lang w:eastAsia="es-PE"/>
+        </w:rPr>
+        <w:t>Valida los datos con el modelo de usuarios a través del UsuarioDAO.</w:t>
+      </w:r>
+    </w:p>
+    <w:p>
+      <w:pPr>
+        <w:numPr>
+          <w:ilvl w:val="0"/>
+          <w:numId w:val="17"/>
+        </w:numPr>
+        <w:spacing w:before="100" w:beforeAutospacing="1" w:after="100" w:afterAutospacing="1" w:line="240" w:lineRule="auto"/>
+        <w:jc w:val="both"/>
+        <w:rPr>
+          <w:rFonts w:ascii="Times New Roman" w:eastAsia="Times New Roman" w:hAnsi="Times New Roman" w:cs="Times New Roman"/>
+          <w:sz w:val="24"/>
+          <w:szCs w:val="24"/>
+          <w:lang w:eastAsia="es-PE"/>
+        </w:rPr>
+      </w:pPr>
+      <w:r>
+        <w:rPr>
+          <w:rFonts w:ascii="Times New Roman" w:eastAsia="Times New Roman" w:hAnsi="Times New Roman" w:cs="Times New Roman"/>
+          <w:sz w:val="24"/>
+          <w:szCs w:val="24"/>
+          <w:lang w:eastAsia="es-PE"/>
+        </w:rPr>
+        <w:t>Muestra mensajes si el registro fue exitoso o si hubo errores en el inicio de sesión.</w:t>
+      </w:r>
+    </w:p>
+    <w:p>
+      <w:pPr>
+        <w:spacing w:before="100" w:beforeAutospacing="1" w:after="100" w:afterAutospacing="1" w:line="240" w:lineRule="auto"/>
+        <w:jc w:val="both"/>
+        <w:rPr>
+          <w:rFonts w:ascii="Times New Roman" w:eastAsia="Times New Roman" w:hAnsi="Times New Roman" w:cs="Times New Roman"/>
+          <w:sz w:val="24"/>
+          <w:szCs w:val="24"/>
+          <w:lang w:eastAsia="es-PE"/>
+        </w:rPr>
+      </w:pPr>
+      <w:r>
+        <w:rPr>
+          <w:rFonts w:ascii="Times New Roman" w:eastAsia="Times New Roman" w:hAnsi="Times New Roman" w:cs="Times New Roman"/>
+          <w:sz w:val="24"/>
+          <w:szCs w:val="24"/>
+          <w:lang w:eastAsia="es-PE"/>
+        </w:rPr>
+        <w:t>REGISTRORUTINA.JAVA</w:t>
+      </w:r>
+    </w:p>
+    <w:p>
+      <w:pPr>
+        <w:spacing w:before="100" w:beforeAutospacing="1" w:after="100" w:afterAutospacing="1" w:line="240" w:lineRule="auto"/>
+        <w:jc w:val="both"/>
+        <w:rPr>
+          <w:rFonts w:ascii="Times New Roman" w:eastAsia="Times New Roman" w:hAnsi="Times New Roman" w:cs="Times New Roman"/>
+          <w:sz w:val="24"/>
+          <w:szCs w:val="24"/>
+          <w:lang w:eastAsia="es-PE"/>
+        </w:rPr>
+      </w:pPr>
+      <w:r>
+        <w:rPr>
+          <w:rFonts w:ascii="Times New Roman" w:eastAsia="Times New Roman" w:hAnsi="Times New Roman" w:cs="Times New Roman"/>
+          <w:sz w:val="24"/>
+          <w:szCs w:val="24"/>
+          <w:lang w:eastAsia="es-PE"/>
+        </w:rPr>
+        <w:t>Encargada de la creación y modificación de la rutina diaria del usuario.</w:t>
+      </w:r>
+    </w:p>
+    <w:p>
+      <w:pPr>
+        <w:numPr>
+          <w:ilvl w:val="0"/>
+          <w:numId w:val="18"/>
+        </w:numPr>
+        <w:spacing w:before="100" w:beforeAutospacing="1" w:after="100" w:afterAutospacing="1" w:line="240" w:lineRule="auto"/>
+        <w:jc w:val="both"/>
+        <w:rPr>
+          <w:rFonts w:ascii="Times New Roman" w:eastAsia="Times New Roman" w:hAnsi="Times New Roman" w:cs="Times New Roman"/>
+          <w:sz w:val="24"/>
+          <w:szCs w:val="24"/>
+          <w:lang w:eastAsia="es-PE"/>
+        </w:rPr>
+      </w:pPr>
+      <w:r>
+        <w:rPr>
+          <w:rFonts w:ascii="Times New Roman" w:eastAsia="Times New Roman" w:hAnsi="Times New Roman" w:cs="Times New Roman"/>
+          <w:sz w:val="24"/>
+          <w:szCs w:val="24"/>
+          <w:lang w:eastAsia="es-PE"/>
+        </w:rPr>
+        <w:t>Captura datos sobre las actividades diarias del usuario (horas de estudio, ejercicio, etc.).</w:t>
+      </w:r>
+    </w:p>
+    <w:p>
+      <w:pPr>
+        <w:numPr>
+          <w:ilvl w:val="0"/>
+          <w:numId w:val="18"/>
+        </w:numPr>
+        <w:spacing w:before="100" w:beforeAutospacing="1" w:after="100" w:afterAutospacing="1" w:line="240" w:lineRule="auto"/>
+        <w:jc w:val="both"/>
+        <w:rPr>
+          <w:rFonts w:ascii="Times New Roman" w:eastAsia="Times New Roman" w:hAnsi="Times New Roman" w:cs="Times New Roman"/>
+          <w:sz w:val="24"/>
+          <w:szCs w:val="24"/>
+          <w:lang w:eastAsia="es-PE"/>
+        </w:rPr>
+      </w:pPr>
+      <w:r>
+        <w:rPr>
+          <w:rFonts w:ascii="Times New Roman" w:eastAsia="Times New Roman" w:hAnsi="Times New Roman" w:cs="Times New Roman"/>
+          <w:sz w:val="24"/>
+          <w:szCs w:val="24"/>
+          <w:lang w:eastAsia="es-PE"/>
+        </w:rPr>
+        <w:t>Permite guardar, actualizar o eliminar rutinas.</w:t>
+      </w:r>
+    </w:p>
+    <w:p>
+      <w:pPr>
+        <w:numPr>
+          <w:ilvl w:val="0"/>
+          <w:numId w:val="18"/>
+        </w:numPr>
+        <w:spacing w:before="100" w:beforeAutospacing="1" w:after="100" w:afterAutospacing="1" w:line="240" w:lineRule="auto"/>
+        <w:jc w:val="both"/>
+        <w:rPr>
+          <w:rFonts w:ascii="Times New Roman" w:eastAsia="Times New Roman" w:hAnsi="Times New Roman" w:cs="Times New Roman"/>
+          <w:sz w:val="24"/>
+          <w:szCs w:val="24"/>
+          <w:lang w:eastAsia="es-PE"/>
+        </w:rPr>
+      </w:pPr>
+      <w:r>
+        <w:rPr>
+          <w:rFonts w:ascii="Times New Roman" w:eastAsia="Times New Roman" w:hAnsi="Times New Roman" w:cs="Times New Roman"/>
+          <w:sz w:val="24"/>
+          <w:szCs w:val="24"/>
+          <w:lang w:eastAsia="es-PE"/>
+        </w:rPr>
+        <w:t>Muestra al usuario la rutina registrada mediante listas o formularios prellenados.</w:t>
+      </w:r>
+    </w:p>
+    <w:p>
+      <w:pPr>
+        <w:spacing w:before="100" w:beforeAutospacing="1" w:after="100" w:afterAutospacing="1" w:line="240" w:lineRule="auto"/>
+        <w:jc w:val="both"/>
+        <w:rPr>
+          <w:rFonts w:ascii="Times New Roman" w:eastAsia="Times New Roman" w:hAnsi="Times New Roman" w:cs="Times New Roman"/>
+          <w:sz w:val="24"/>
+          <w:szCs w:val="24"/>
+          <w:lang w:eastAsia="es-PE"/>
+        </w:rPr>
+      </w:pPr>
+      <w:r>
+        <w:rPr>
+          <w:rFonts w:ascii="Times New Roman" w:eastAsia="Times New Roman" w:hAnsi="Times New Roman" w:cs="Times New Roman"/>
+          <w:sz w:val="24"/>
+          <w:szCs w:val="24"/>
+          <w:lang w:eastAsia="es-PE"/>
+        </w:rPr>
+        <w:t>REGISTRARALARMA.JAVA</w:t>
+      </w:r>
+    </w:p>
+    <w:p>
+      <w:pPr>
+        <w:spacing w:before="100" w:beforeAutospacing="1" w:after="100" w:afterAutospacing="1" w:line="240" w:lineRule="auto"/>
+        <w:jc w:val="both"/>
+        <w:rPr>
+          <w:rFonts w:ascii="Times New Roman" w:eastAsia="Times New Roman" w:hAnsi="Times New Roman" w:cs="Times New Roman"/>
+          <w:sz w:val="24"/>
+          <w:szCs w:val="24"/>
+          <w:lang w:eastAsia="es-PE"/>
+        </w:rPr>
+      </w:pPr>
+      <w:r>
+        <w:rPr>
+          <w:rFonts w:ascii="Times New Roman" w:eastAsia="Times New Roman" w:hAnsi="Times New Roman" w:cs="Times New Roman"/>
+          <w:sz w:val="24"/>
+          <w:szCs w:val="24"/>
+          <w:lang w:eastAsia="es-PE"/>
+        </w:rPr>
+        <w:t>Permite al usuario configurar alarmas personalizadas según su rutina de sueño.</w:t>
+      </w:r>
+    </w:p>
+    <w:p>
+      <w:pPr>
+        <w:numPr>
+          <w:ilvl w:val="0"/>
+          <w:numId w:val="19"/>
+        </w:numPr>
+        <w:spacing w:before="100" w:beforeAutospacing="1" w:after="100" w:afterAutospacing="1" w:line="240" w:lineRule="auto"/>
+        <w:jc w:val="both"/>
+        <w:rPr>
+          <w:rFonts w:ascii="Times New Roman" w:eastAsia="Times New Roman" w:hAnsi="Times New Roman" w:cs="Times New Roman"/>
+          <w:sz w:val="24"/>
+          <w:szCs w:val="24"/>
+          <w:lang w:eastAsia="es-PE"/>
+        </w:rPr>
+      </w:pPr>
+      <w:r>
+        <w:rPr>
+          <w:rFonts w:ascii="Times New Roman" w:eastAsia="Times New Roman" w:hAnsi="Times New Roman" w:cs="Times New Roman"/>
+          <w:sz w:val="24"/>
+          <w:szCs w:val="24"/>
+          <w:lang w:eastAsia="es-PE"/>
+        </w:rPr>
+        <w:t>Ofrece controles para seleccionar la hora, días activos y nombre de la alarma.</w:t>
+      </w:r>
+    </w:p>
+    <w:p>
+      <w:pPr>
+        <w:numPr>
+          <w:ilvl w:val="0"/>
+          <w:numId w:val="19"/>
+        </w:numPr>
+        <w:spacing w:before="100" w:beforeAutospacing="1" w:after="100" w:afterAutospacing="1" w:line="240" w:lineRule="auto"/>
+        <w:jc w:val="both"/>
+        <w:rPr>
+          <w:rFonts w:ascii="Times New Roman" w:eastAsia="Times New Roman" w:hAnsi="Times New Roman" w:cs="Times New Roman"/>
+          <w:sz w:val="24"/>
+          <w:szCs w:val="24"/>
+          <w:lang w:eastAsia="es-PE"/>
+        </w:rPr>
+      </w:pPr>
+      <w:r>
+        <w:rPr>
+          <w:rFonts w:ascii="Times New Roman" w:eastAsia="Times New Roman" w:hAnsi="Times New Roman" w:cs="Times New Roman"/>
+          <w:sz w:val="24"/>
+          <w:szCs w:val="24"/>
+          <w:lang w:eastAsia="es-PE"/>
+        </w:rPr>
+        <w:t>Guarda y actualiza alarmas usando el AlarmaDAO.</w:t>
+      </w:r>
+    </w:p>
+    <w:p>
+      <w:pPr>
+        <w:numPr>
+          <w:ilvl w:val="0"/>
+          <w:numId w:val="19"/>
+        </w:numPr>
+        <w:spacing w:before="100" w:beforeAutospacing="1" w:after="100" w:afterAutospacing="1" w:line="240" w:lineRule="auto"/>
+        <w:jc w:val="both"/>
+        <w:rPr>
+          <w:rFonts w:ascii="Times New Roman" w:eastAsia="Times New Roman" w:hAnsi="Times New Roman" w:cs="Times New Roman"/>
+          <w:sz w:val="24"/>
+          <w:szCs w:val="24"/>
+          <w:lang w:eastAsia="es-PE"/>
+        </w:rPr>
+      </w:pPr>
+      <w:r>
+        <w:rPr>
+          <w:rFonts w:ascii="Times New Roman" w:eastAsia="Times New Roman" w:hAnsi="Times New Roman" w:cs="Times New Roman"/>
+          <w:sz w:val="24"/>
+          <w:szCs w:val="24"/>
+          <w:lang w:eastAsia="es-PE"/>
+        </w:rPr>
+        <w:t>Permite activar/desactivar alarmas y muestra mensajes relacionados a su estado.</w:t>
+      </w:r>
+    </w:p>
+    <w:p>
+      <w:pPr>
+        <w:spacing w:before="100" w:beforeAutospacing="1" w:after="100" w:afterAutospacing="1" w:line="240" w:lineRule="auto"/>
+        <w:jc w:val="both"/>
+        <w:rPr>
+          <w:rFonts w:ascii="Times New Roman" w:eastAsia="Times New Roman" w:hAnsi="Times New Roman" w:cs="Times New Roman"/>
+          <w:sz w:val="24"/>
+          <w:szCs w:val="24"/>
+          <w:lang w:eastAsia="es-PE"/>
+        </w:rPr>
+      </w:pPr>
+    </w:p>
+    <w:p>
+      <w:pPr>
+        <w:spacing w:before="100" w:beforeAutospacing="1" w:after="100" w:afterAutospacing="1" w:line="240" w:lineRule="auto"/>
+        <w:jc w:val="both"/>
+        <w:rPr>
+          <w:rFonts w:ascii="Times New Roman" w:eastAsia="Times New Roman" w:hAnsi="Times New Roman" w:cs="Times New Roman"/>
+          <w:sz w:val="24"/>
+          <w:szCs w:val="24"/>
+          <w:lang w:eastAsia="es-PE"/>
+        </w:rPr>
+      </w:pPr>
+    </w:p>
+    <w:p>
+      <w:pPr>
         <w:pStyle w:val="Ttulo2"/>
       </w:pPr>
       <w:r>
@@ -1394,6 +1743,27 @@
       </w:r>
       <w:r>
         <w:t xml:space="preserve"> (Lógica de negocio)</w:t>
+      </w:r>
+    </w:p>
+    <w:p>
+      <w:pPr>
+        <w:pStyle w:val="Ttulo2"/>
+        <w:jc w:val="both"/>
+        <w:rPr>
+          <w:b w:val="0"/>
+          <w:bCs w:val="0"/>
+          <w:sz w:val="24"/>
+          <w:szCs w:val="24"/>
+        </w:rPr>
+      </w:pPr>
+      <w:r>
+        <w:rPr>
+          <w:b w:val="0"/>
+          <w:bCs w:val="0"/>
+          <w:sz w:val="24"/>
+          <w:szCs w:val="24"/>
+        </w:rPr>
+        <w:t>La capa ViewModel actúa como un puente entre la Vista (View) y el Modelo (Model). En la arquitectura MVVM, esta capa tiene como objetivo manejar la lógica de presentación y procesamiento de datos sin necesidad de que la Vista acceda directamente al modelo de datos (SQLite).</w:t>
       </w:r>
     </w:p>
     <w:p>
@@ -1479,28 +1849,7 @@
           <w:szCs w:val="24"/>
           <w:lang w:eastAsia="es-PE"/>
         </w:rPr>
-        <w:lastRenderedPageBreak/>
-        <w:t>Controlar y coordinar el flujo de datos entre la interfaz (View) y la base de datos (</w:t>
-      </w:r>
-      <w:proofErr w:type="spellStart"/>
-      <w:r>
-        <w:rPr>
-          <w:rFonts w:ascii="Times New Roman" w:eastAsia="Times New Roman" w:hAnsi="Times New Roman" w:cs="Times New Roman"/>
-          <w:sz w:val="24"/>
-          <w:szCs w:val="24"/>
-          <w:lang w:eastAsia="es-PE"/>
-        </w:rPr>
-        <w:t>Model</w:t>
-      </w:r>
-      <w:proofErr w:type="spellEnd"/>
-      <w:r>
-        <w:rPr>
-          <w:rFonts w:ascii="Times New Roman" w:eastAsia="Times New Roman" w:hAnsi="Times New Roman" w:cs="Times New Roman"/>
-          <w:sz w:val="24"/>
-          <w:szCs w:val="24"/>
-          <w:lang w:eastAsia="es-PE"/>
-        </w:rPr>
-        <w:t>)</w:t>
+        <w:t>Controlar y coordinar el flujo de datos entre la interfaz (View) y la base de datos (Model)</w:t>
       </w:r>
     </w:p>
     <w:p>
@@ -1600,47 +1949,7 @@
           <w:szCs w:val="24"/>
           <w:lang w:eastAsia="es-PE"/>
         </w:rPr>
-        <w:t>Gestionar la lógica de navegación entre pantallas (</w:t>
-      </w:r>
-      <w:proofErr w:type="spellStart"/>
-      <w:r>
-        <w:rPr>
-          <w:rFonts w:ascii="Times New Roman" w:eastAsia="Times New Roman" w:hAnsi="Times New Roman" w:cs="Times New Roman"/>
-          <w:sz w:val="24"/>
-          <w:szCs w:val="24"/>
-          <w:lang w:eastAsia="es-PE"/>
-        </w:rPr>
-        <w:t>Activities</w:t>
-      </w:r>
-      <w:proofErr w:type="spellEnd"/>
-      <w:r>
-        <w:rPr>
-          <w:rFonts w:ascii="Times New Roman" w:eastAsia="Times New Roman" w:hAnsi="Times New Roman" w:cs="Times New Roman"/>
-          <w:sz w:val="24"/>
-          <w:szCs w:val="24"/>
-          <w:lang w:eastAsia="es-PE"/>
-        </w:rPr>
-        <w:t xml:space="preserve"> o </w:t>
-      </w:r>
-      <w:proofErr w:type="spellStart"/>
-      <w:r>
-        <w:rPr>
-          <w:rFonts w:ascii="Times New Roman" w:eastAsia="Times New Roman" w:hAnsi="Times New Roman" w:cs="Times New Roman"/>
-          <w:sz w:val="24"/>
-          <w:szCs w:val="24"/>
-          <w:lang w:eastAsia="es-PE"/>
-        </w:rPr>
-        <w:t>Fragments</w:t>
-      </w:r>
-      <w:proofErr w:type="spellEnd"/>
-      <w:r>
-        <w:rPr>
-          <w:rFonts w:ascii="Times New Roman" w:eastAsia="Times New Roman" w:hAnsi="Times New Roman" w:cs="Times New Roman"/>
-          <w:sz w:val="24"/>
-          <w:szCs w:val="24"/>
-          <w:lang w:eastAsia="es-PE"/>
-        </w:rPr>
-        <w:t>)</w:t>
+        <w:t>Gestionar la lógica de navegación entre pantallas (Activities o Fragments)</w:t>
       </w:r>
     </w:p>
     <w:p>
@@ -1670,27 +1979,711 @@
     </w:p>
     <w:p>
       <w:pPr>
-        <w:pStyle w:val="Ttulo3"/>
-      </w:pPr>
-      <w:r>
-        <w:t xml:space="preserve">3.2.1. </w:t>
-      </w:r>
-      <w:r>
-        <w:t xml:space="preserve">Módulos del </w:t>
-      </w:r>
-      <w:proofErr w:type="spellStart"/>
-      <w:r>
-        <w:t>Backend</w:t>
-      </w:r>
-      <w:proofErr w:type="spellEnd"/>
-    </w:p>
-    <w:p>
-      <w:pPr>
-        <w:pStyle w:val="Ttulo2"/>
+        <w:spacing w:before="100" w:beforeAutospacing="1" w:after="100" w:afterAutospacing="1" w:line="240" w:lineRule="auto"/>
+        <w:jc w:val="both"/>
+        <w:rPr>
+          <w:rFonts w:ascii="Times New Roman" w:eastAsia="Times New Roman" w:hAnsi="Times New Roman" w:cs="Times New Roman"/>
+          <w:sz w:val="24"/>
+          <w:szCs w:val="24"/>
+          <w:lang w:eastAsia="es-PE"/>
+        </w:rPr>
+      </w:pPr>
+    </w:p>
+    <w:p>
+      <w:pPr>
+        <w:spacing w:before="100" w:beforeAutospacing="1" w:after="100" w:afterAutospacing="1" w:line="240" w:lineRule="auto"/>
+        <w:jc w:val="both"/>
+        <w:rPr>
+          <w:rFonts w:ascii="Times New Roman" w:eastAsia="Times New Roman" w:hAnsi="Times New Roman" w:cs="Times New Roman"/>
+          <w:sz w:val="32"/>
+          <w:szCs w:val="32"/>
+          <w:lang w:eastAsia="es-PE"/>
+        </w:rPr>
+      </w:pPr>
+      <w:r>
+        <w:rPr>
+          <w:rFonts w:ascii="Times New Roman" w:eastAsia="Times New Roman" w:hAnsi="Times New Roman" w:cs="Times New Roman"/>
+          <w:sz w:val="32"/>
+          <w:szCs w:val="32"/>
+          <w:lang w:eastAsia="es-PE"/>
+        </w:rPr>
+        <w:lastRenderedPageBreak/>
+        <w:t>DATABASEHELPER.JAVA</w:t>
+      </w:r>
+    </w:p>
+    <w:p>
+      <w:pPr>
+        <w:spacing w:before="100" w:beforeAutospacing="1" w:after="100" w:afterAutospacing="1" w:line="240" w:lineRule="auto"/>
+        <w:jc w:val="both"/>
+        <w:rPr>
+          <w:rFonts w:ascii="Times New Roman" w:eastAsia="Times New Roman" w:hAnsi="Times New Roman" w:cs="Times New Roman"/>
+          <w:lang w:eastAsia="es-PE"/>
+        </w:rPr>
+      </w:pPr>
+      <w:r>
+        <w:rPr>
+          <w:rFonts w:ascii="Times New Roman" w:eastAsia="Times New Roman" w:hAnsi="Times New Roman" w:cs="Times New Roman"/>
+          <w:lang w:eastAsia="es-PE"/>
+        </w:rPr>
+        <w:t xml:space="preserve">Clase central para la </w:t>
+      </w:r>
+      <w:r>
+        <w:rPr>
+          <w:rFonts w:ascii="Times New Roman" w:eastAsia="Times New Roman" w:hAnsi="Times New Roman" w:cs="Times New Roman"/>
+          <w:b/>
+          <w:bCs/>
+          <w:lang w:eastAsia="es-PE"/>
+        </w:rPr>
+        <w:t>gestión de la base de datos SQLite</w:t>
+      </w:r>
+      <w:r>
+        <w:rPr>
+          <w:rFonts w:ascii="Times New Roman" w:eastAsia="Times New Roman" w:hAnsi="Times New Roman" w:cs="Times New Roman"/>
+          <w:lang w:eastAsia="es-PE"/>
+        </w:rPr>
+        <w:t>, funciona como un gestor de acceso a los DAOs (UsuarioDAO, RutinaDAO, AlarmaDAO).</w:t>
+      </w:r>
+    </w:p>
+    <w:p>
+      <w:pPr>
         <w:numPr>
           <w:ilvl w:val="0"/>
-          <w:numId w:val="15"/>
+          <w:numId w:val="20"/>
         </w:numPr>
+        <w:spacing w:before="100" w:beforeAutospacing="1" w:after="100" w:afterAutospacing="1" w:line="240" w:lineRule="auto"/>
+        <w:jc w:val="both"/>
+        <w:rPr>
+          <w:rFonts w:ascii="Times New Roman" w:eastAsia="Times New Roman" w:hAnsi="Times New Roman" w:cs="Times New Roman"/>
+          <w:lang w:eastAsia="es-PE"/>
+        </w:rPr>
+      </w:pPr>
+      <w:r>
+        <w:rPr>
+          <w:rFonts w:ascii="Times New Roman" w:eastAsia="Times New Roman" w:hAnsi="Times New Roman" w:cs="Times New Roman"/>
+          <w:lang w:eastAsia="es-PE"/>
+        </w:rPr>
+        <w:t>Proporciona los métodos necesarios para insertar, actualizar, eliminar y consultar datos de usuarios, rutinas y alarmas.</w:t>
+      </w:r>
+    </w:p>
+    <w:p>
+      <w:pPr>
+        <w:numPr>
+          <w:ilvl w:val="0"/>
+          <w:numId w:val="20"/>
+        </w:numPr>
+        <w:spacing w:before="100" w:beforeAutospacing="1" w:after="100" w:afterAutospacing="1" w:line="240" w:lineRule="auto"/>
+        <w:jc w:val="both"/>
+        <w:rPr>
+          <w:rFonts w:ascii="Times New Roman" w:eastAsia="Times New Roman" w:hAnsi="Times New Roman" w:cs="Times New Roman"/>
+          <w:lang w:eastAsia="es-PE"/>
+        </w:rPr>
+      </w:pPr>
+      <w:r>
+        <w:rPr>
+          <w:rFonts w:ascii="Times New Roman" w:eastAsia="Times New Roman" w:hAnsi="Times New Roman" w:cs="Times New Roman"/>
+          <w:lang w:eastAsia="es-PE"/>
+        </w:rPr>
+        <w:t>Sirve como intermediario para que las actividades no interactúen directamente con la base de datos.</w:t>
+      </w:r>
+    </w:p>
+    <w:p>
+      <w:pPr>
+        <w:numPr>
+          <w:ilvl w:val="0"/>
+          <w:numId w:val="20"/>
+        </w:numPr>
+        <w:spacing w:before="100" w:beforeAutospacing="1" w:after="100" w:afterAutospacing="1" w:line="240" w:lineRule="auto"/>
+        <w:jc w:val="both"/>
+        <w:rPr>
+          <w:rFonts w:ascii="Times New Roman" w:eastAsia="Times New Roman" w:hAnsi="Times New Roman" w:cs="Times New Roman"/>
+          <w:lang w:eastAsia="es-PE"/>
+        </w:rPr>
+      </w:pPr>
+      <w:r>
+        <w:rPr>
+          <w:rFonts w:ascii="Times New Roman" w:eastAsia="Times New Roman" w:hAnsi="Times New Roman" w:cs="Times New Roman"/>
+          <w:lang w:eastAsia="es-PE"/>
+        </w:rPr>
+        <w:t>Encapsula la lógica SQL y se comunica con los DAOs, asegurando la separación de responsabilidades.</w:t>
+      </w:r>
+    </w:p>
+    <w:p>
+      <w:pPr>
+        <w:spacing w:before="100" w:beforeAutospacing="1" w:after="100" w:afterAutospacing="1" w:line="240" w:lineRule="auto"/>
+        <w:jc w:val="both"/>
+        <w:rPr>
+          <w:rFonts w:ascii="Times New Roman" w:eastAsia="Times New Roman" w:hAnsi="Times New Roman" w:cs="Times New Roman"/>
+          <w:sz w:val="32"/>
+          <w:szCs w:val="32"/>
+          <w:lang w:eastAsia="es-PE"/>
+        </w:rPr>
+      </w:pPr>
+      <w:r>
+        <w:rPr>
+          <w:rFonts w:ascii="Times New Roman" w:eastAsia="Times New Roman" w:hAnsi="Times New Roman" w:cs="Times New Roman"/>
+          <w:sz w:val="32"/>
+          <w:szCs w:val="32"/>
+          <w:lang w:eastAsia="es-PE"/>
+        </w:rPr>
+        <w:t>VIDEOSACTIVITY.JAVA</w:t>
+      </w:r>
+    </w:p>
+    <w:p>
+      <w:pPr>
+        <w:spacing w:before="100" w:beforeAutospacing="1" w:after="100" w:afterAutospacing="1" w:line="240" w:lineRule="auto"/>
+        <w:jc w:val="both"/>
+        <w:rPr>
+          <w:rFonts w:ascii="Times New Roman" w:eastAsia="Times New Roman" w:hAnsi="Times New Roman" w:cs="Times New Roman"/>
+          <w:sz w:val="24"/>
+          <w:szCs w:val="24"/>
+          <w:lang w:eastAsia="es-PE"/>
+        </w:rPr>
+      </w:pPr>
+      <w:r>
+        <w:rPr>
+          <w:rFonts w:ascii="Times New Roman" w:eastAsia="Times New Roman" w:hAnsi="Times New Roman" w:cs="Times New Roman"/>
+          <w:sz w:val="24"/>
+          <w:szCs w:val="24"/>
+          <w:lang w:eastAsia="es-PE"/>
+        </w:rPr>
+        <w:t>Se encuentra en el paquete MV, esta clase actúa como parte de la lógica de presentación al encargarse de cargar y controlar la reproducción de videos de relajación.</w:t>
+      </w:r>
+    </w:p>
+    <w:p>
+      <w:pPr>
+        <w:numPr>
+          <w:ilvl w:val="0"/>
+          <w:numId w:val="21"/>
+        </w:numPr>
+        <w:spacing w:before="100" w:beforeAutospacing="1" w:after="100" w:afterAutospacing="1" w:line="240" w:lineRule="auto"/>
+        <w:jc w:val="both"/>
+        <w:rPr>
+          <w:rFonts w:ascii="Times New Roman" w:eastAsia="Times New Roman" w:hAnsi="Times New Roman" w:cs="Times New Roman"/>
+          <w:sz w:val="24"/>
+          <w:szCs w:val="24"/>
+          <w:lang w:eastAsia="es-PE"/>
+        </w:rPr>
+      </w:pPr>
+      <w:r>
+        <w:rPr>
+          <w:rFonts w:ascii="Times New Roman" w:eastAsia="Times New Roman" w:hAnsi="Times New Roman" w:cs="Times New Roman"/>
+          <w:sz w:val="24"/>
+          <w:szCs w:val="24"/>
+          <w:lang w:eastAsia="es-PE"/>
+        </w:rPr>
+        <w:t>Su rol es ofrecer contenido multimedia útil para mejorar el descanso del usuario.</w:t>
+      </w:r>
+    </w:p>
+    <w:p>
+      <w:pPr>
+        <w:numPr>
+          <w:ilvl w:val="0"/>
+          <w:numId w:val="21"/>
+        </w:numPr>
+        <w:spacing w:before="100" w:beforeAutospacing="1" w:after="100" w:afterAutospacing="1" w:line="240" w:lineRule="auto"/>
+        <w:jc w:val="both"/>
+        <w:rPr>
+          <w:rFonts w:ascii="Times New Roman" w:eastAsia="Times New Roman" w:hAnsi="Times New Roman" w:cs="Times New Roman"/>
+          <w:sz w:val="24"/>
+          <w:szCs w:val="24"/>
+          <w:lang w:eastAsia="es-PE"/>
+        </w:rPr>
+      </w:pPr>
+      <w:r>
+        <w:rPr>
+          <w:rFonts w:ascii="Times New Roman" w:eastAsia="Times New Roman" w:hAnsi="Times New Roman" w:cs="Times New Roman"/>
+          <w:sz w:val="24"/>
+          <w:szCs w:val="24"/>
+          <w:lang w:eastAsia="es-PE"/>
+        </w:rPr>
+        <w:t>Accede a recursos locales (almacenados en la app) o a URLs externas para reproducir videos.</w:t>
+      </w:r>
+    </w:p>
+    <w:p>
+      <w:pPr>
+        <w:numPr>
+          <w:ilvl w:val="0"/>
+          <w:numId w:val="21"/>
+        </w:numPr>
+        <w:spacing w:before="100" w:beforeAutospacing="1" w:after="100" w:afterAutospacing="1" w:line="240" w:lineRule="auto"/>
+        <w:jc w:val="both"/>
+        <w:rPr>
+          <w:rFonts w:ascii="Times New Roman" w:eastAsia="Times New Roman" w:hAnsi="Times New Roman" w:cs="Times New Roman"/>
+          <w:sz w:val="24"/>
+          <w:szCs w:val="24"/>
+          <w:lang w:eastAsia="es-PE"/>
+        </w:rPr>
+      </w:pPr>
+      <w:r>
+        <w:rPr>
+          <w:rFonts w:ascii="Times New Roman" w:eastAsia="Times New Roman" w:hAnsi="Times New Roman" w:cs="Times New Roman"/>
+          <w:sz w:val="24"/>
+          <w:szCs w:val="24"/>
+          <w:lang w:eastAsia="es-PE"/>
+        </w:rPr>
+        <w:t>No interactúa con la base de datos directamente, pero se encarga de la lógica necesaria para adaptar este contenido al usuario.</w:t>
+      </w:r>
+    </w:p>
+    <w:p>
+      <w:pPr>
+        <w:spacing w:before="100" w:beforeAutospacing="1" w:after="100" w:afterAutospacing="1" w:line="240" w:lineRule="auto"/>
+        <w:jc w:val="both"/>
+        <w:rPr>
+          <w:rFonts w:ascii="Times New Roman" w:eastAsia="Times New Roman" w:hAnsi="Times New Roman" w:cs="Times New Roman"/>
+          <w:sz w:val="24"/>
+          <w:szCs w:val="24"/>
+          <w:lang w:eastAsia="es-PE"/>
+        </w:rPr>
+      </w:pPr>
+    </w:p>
+    <w:p>
+      <w:pPr>
+        <w:spacing w:before="100" w:beforeAutospacing="1" w:after="100" w:afterAutospacing="1" w:line="240" w:lineRule="auto"/>
+        <w:jc w:val="both"/>
+        <w:rPr>
+          <w:rFonts w:ascii="Times New Roman" w:eastAsia="Times New Roman" w:hAnsi="Times New Roman" w:cs="Times New Roman"/>
+          <w:sz w:val="24"/>
+          <w:szCs w:val="24"/>
+          <w:lang w:eastAsia="es-PE"/>
+        </w:rPr>
+      </w:pPr>
+    </w:p>
+    <w:p>
+      <w:pPr>
+        <w:pStyle w:val="Ttulo2"/>
+      </w:pPr>
+      <w:r>
+        <w:t>3.3 MODEL</w:t>
+      </w:r>
+      <w:r>
+        <w:t xml:space="preserve"> (</w:t>
+      </w:r>
+      <w:r>
+        <w:t>Capa de datos</w:t>
+      </w:r>
+      <w:r>
+        <w:t>)</w:t>
+      </w:r>
+    </w:p>
+    <w:p>
+      <w:pPr>
+        <w:spacing w:before="100" w:beforeAutospacing="1" w:after="100" w:afterAutospacing="1" w:line="240" w:lineRule="auto"/>
+        <w:jc w:val="both"/>
+        <w:rPr>
+          <w:rFonts w:ascii="Times New Roman" w:eastAsia="Times New Roman" w:hAnsi="Times New Roman" w:cs="Times New Roman"/>
+          <w:sz w:val="24"/>
+          <w:szCs w:val="24"/>
+          <w:lang w:eastAsia="es-PE"/>
+        </w:rPr>
+      </w:pPr>
+      <w:r>
+        <w:rPr>
+          <w:rFonts w:ascii="Times New Roman" w:eastAsia="Times New Roman" w:hAnsi="Times New Roman" w:cs="Times New Roman"/>
+          <w:sz w:val="24"/>
+          <w:szCs w:val="24"/>
+          <w:lang w:eastAsia="es-PE"/>
+        </w:rPr>
+        <w:t>La capa de datos es el núcleo de la aplicación, ya que se encarga del almacenamiento, recuperación y manipulación de la información. En la arquitectura MVVM, esta capa se encuentra completamente separada de la interfaz de usuario, garantizando una mejor organización, mantenibilidad y escalabilidad del sistema.</w:t>
+      </w:r>
+    </w:p>
+    <w:p>
+      <w:pPr>
+        <w:pStyle w:val="Prrafodelista"/>
+        <w:numPr>
+          <w:ilvl w:val="0"/>
+          <w:numId w:val="22"/>
+        </w:numPr>
+        <w:spacing w:before="100" w:beforeAutospacing="1" w:after="100" w:afterAutospacing="1" w:line="240" w:lineRule="auto"/>
+        <w:jc w:val="both"/>
+        <w:rPr>
+          <w:rFonts w:ascii="Times New Roman" w:eastAsia="Times New Roman" w:hAnsi="Times New Roman" w:cs="Times New Roman"/>
+          <w:sz w:val="24"/>
+          <w:szCs w:val="24"/>
+          <w:lang w:eastAsia="es-PE"/>
+        </w:rPr>
+      </w:pPr>
+      <w:r>
+        <w:rPr>
+          <w:rFonts w:ascii="Times New Roman" w:eastAsia="Times New Roman" w:hAnsi="Times New Roman" w:cs="Times New Roman"/>
+          <w:sz w:val="24"/>
+          <w:szCs w:val="24"/>
+          <w:lang w:eastAsia="es-PE"/>
+        </w:rPr>
+        <w:t>Define la estructura de las entidades o modelos de datos (usuarios, rutinas, alarmas).</w:t>
+      </w:r>
+    </w:p>
+    <w:p>
+      <w:pPr>
+        <w:pStyle w:val="Prrafodelista"/>
+        <w:numPr>
+          <w:ilvl w:val="0"/>
+          <w:numId w:val="22"/>
+        </w:numPr>
+        <w:spacing w:before="100" w:beforeAutospacing="1" w:after="100" w:afterAutospacing="1" w:line="240" w:lineRule="auto"/>
+        <w:jc w:val="both"/>
+        <w:rPr>
+          <w:rFonts w:ascii="Times New Roman" w:eastAsia="Times New Roman" w:hAnsi="Times New Roman" w:cs="Times New Roman"/>
+          <w:sz w:val="24"/>
+          <w:szCs w:val="24"/>
+          <w:lang w:eastAsia="es-PE"/>
+        </w:rPr>
+      </w:pPr>
+      <w:r>
+        <w:rPr>
+          <w:rFonts w:ascii="Times New Roman" w:eastAsia="Times New Roman" w:hAnsi="Times New Roman" w:cs="Times New Roman"/>
+          <w:sz w:val="24"/>
+          <w:szCs w:val="24"/>
+          <w:lang w:eastAsia="es-PE"/>
+        </w:rPr>
+        <w:t>Implementa la lógica para acceder y modificar la base de datos.</w:t>
+      </w:r>
+    </w:p>
+    <w:p>
+      <w:pPr>
+        <w:pStyle w:val="Prrafodelista"/>
+        <w:numPr>
+          <w:ilvl w:val="0"/>
+          <w:numId w:val="22"/>
+        </w:numPr>
+        <w:spacing w:before="100" w:beforeAutospacing="1" w:after="100" w:afterAutospacing="1" w:line="240" w:lineRule="auto"/>
+        <w:jc w:val="both"/>
+        <w:rPr>
+          <w:rFonts w:ascii="Times New Roman" w:eastAsia="Times New Roman" w:hAnsi="Times New Roman" w:cs="Times New Roman"/>
+          <w:sz w:val="24"/>
+          <w:szCs w:val="24"/>
+          <w:lang w:eastAsia="es-PE"/>
+        </w:rPr>
+      </w:pPr>
+      <w:r>
+        <w:rPr>
+          <w:rFonts w:ascii="Times New Roman" w:eastAsia="Times New Roman" w:hAnsi="Times New Roman" w:cs="Times New Roman"/>
+          <w:sz w:val="24"/>
+          <w:szCs w:val="24"/>
+          <w:lang w:eastAsia="es-PE"/>
+        </w:rPr>
+        <w:t>Permite que el ViewModel recupere o actualice información sin conocer los detalles de la base de datos subyacente.</w:t>
+      </w:r>
+    </w:p>
+    <w:p>
+      <w:pPr>
+        <w:spacing w:before="100" w:beforeAutospacing="1" w:after="100" w:afterAutospacing="1" w:line="240" w:lineRule="auto"/>
+        <w:jc w:val="both"/>
+        <w:rPr>
+          <w:rFonts w:ascii="Times New Roman" w:eastAsia="Times New Roman" w:hAnsi="Times New Roman" w:cs="Times New Roman"/>
+          <w:sz w:val="24"/>
+          <w:szCs w:val="24"/>
+          <w:lang w:eastAsia="es-PE"/>
+        </w:rPr>
+      </w:pPr>
+    </w:p>
+    <w:p>
+      <w:pPr>
+        <w:spacing w:before="100" w:beforeAutospacing="1" w:after="100" w:afterAutospacing="1" w:line="240" w:lineRule="auto"/>
+        <w:jc w:val="both"/>
+        <w:rPr>
+          <w:rFonts w:ascii="Times New Roman" w:eastAsia="Times New Roman" w:hAnsi="Times New Roman" w:cs="Times New Roman"/>
+          <w:b/>
+          <w:bCs/>
+          <w:sz w:val="24"/>
+          <w:szCs w:val="24"/>
+          <w:lang w:eastAsia="es-PE"/>
+        </w:rPr>
+      </w:pPr>
+      <w:r>
+        <w:rPr>
+          <w:rFonts w:ascii="Times New Roman" w:eastAsia="Times New Roman" w:hAnsi="Times New Roman" w:cs="Times New Roman"/>
+          <w:b/>
+          <w:bCs/>
+          <w:sz w:val="24"/>
+          <w:szCs w:val="24"/>
+          <w:lang w:eastAsia="es-PE"/>
+        </w:rPr>
+        <w:t>DAOs (Data Access Object)</w:t>
+      </w:r>
+    </w:p>
+    <w:p>
+      <w:pPr>
+        <w:spacing w:before="100" w:beforeAutospacing="1" w:after="100" w:afterAutospacing="1" w:line="240" w:lineRule="auto"/>
+        <w:jc w:val="both"/>
+        <w:rPr>
+          <w:rFonts w:ascii="Times New Roman" w:eastAsia="Times New Roman" w:hAnsi="Times New Roman" w:cs="Times New Roman"/>
+          <w:sz w:val="24"/>
+          <w:szCs w:val="24"/>
+          <w:lang w:eastAsia="es-PE"/>
+        </w:rPr>
+      </w:pPr>
+      <w:r>
+        <w:rPr>
+          <w:rFonts w:ascii="Times New Roman" w:eastAsia="Times New Roman" w:hAnsi="Times New Roman" w:cs="Times New Roman"/>
+          <w:sz w:val="24"/>
+          <w:szCs w:val="24"/>
+          <w:lang w:eastAsia="es-PE"/>
+        </w:rPr>
+        <w:t>Los DAOs son interfaces o clases que permiten separar el acceso a datos del resto de la lógica. Cada DAO representa una entidad y contiene las operaciones específicas que se pueden realizar sobre ella.</w:t>
+      </w:r>
+    </w:p>
+    <w:p>
+      <w:pPr>
+        <w:spacing w:before="100" w:beforeAutospacing="1" w:after="100" w:afterAutospacing="1" w:line="240" w:lineRule="auto"/>
+        <w:jc w:val="both"/>
+        <w:rPr>
+          <w:rFonts w:ascii="Times New Roman" w:eastAsia="Times New Roman" w:hAnsi="Times New Roman" w:cs="Times New Roman"/>
+          <w:b/>
+          <w:bCs/>
+          <w:sz w:val="24"/>
+          <w:szCs w:val="24"/>
+          <w:lang w:eastAsia="es-PE"/>
+        </w:rPr>
+      </w:pPr>
+      <w:r>
+        <w:rPr>
+          <w:rFonts w:ascii="Segoe UI Emoji" w:eastAsia="Times New Roman" w:hAnsi="Segoe UI Emoji" w:cs="Segoe UI Emoji"/>
+          <w:b/>
+          <w:bCs/>
+          <w:sz w:val="24"/>
+          <w:szCs w:val="24"/>
+          <w:lang w:eastAsia="es-PE"/>
+        </w:rPr>
+        <w:t>🔹</w:t>
+      </w:r>
+      <w:r>
+        <w:rPr>
+          <w:rFonts w:ascii="Times New Roman" w:eastAsia="Times New Roman" w:hAnsi="Times New Roman" w:cs="Times New Roman"/>
+          <w:b/>
+          <w:bCs/>
+          <w:sz w:val="24"/>
+          <w:szCs w:val="24"/>
+          <w:lang w:eastAsia="es-PE"/>
+        </w:rPr>
+        <w:t xml:space="preserve"> UsuarioDAO</w:t>
+      </w:r>
+    </w:p>
+    <w:p>
+      <w:pPr>
+        <w:numPr>
+          <w:ilvl w:val="0"/>
+          <w:numId w:val="23"/>
+        </w:numPr>
+        <w:spacing w:before="100" w:beforeAutospacing="1" w:after="100" w:afterAutospacing="1" w:line="240" w:lineRule="auto"/>
+        <w:jc w:val="both"/>
+        <w:rPr>
+          <w:rFonts w:ascii="Times New Roman" w:eastAsia="Times New Roman" w:hAnsi="Times New Roman" w:cs="Times New Roman"/>
+          <w:sz w:val="24"/>
+          <w:szCs w:val="24"/>
+          <w:lang w:eastAsia="es-PE"/>
+        </w:rPr>
+      </w:pPr>
+      <w:r>
+        <w:rPr>
+          <w:rFonts w:ascii="Times New Roman" w:eastAsia="Times New Roman" w:hAnsi="Times New Roman" w:cs="Times New Roman"/>
+          <w:sz w:val="24"/>
+          <w:szCs w:val="24"/>
+          <w:lang w:eastAsia="es-PE"/>
+        </w:rPr>
+        <w:lastRenderedPageBreak/>
+        <w:t>Se encarga de gestionar los datos del usuario: nombre, correo, contraseña, etc.</w:t>
+      </w:r>
+    </w:p>
+    <w:p>
+      <w:pPr>
+        <w:numPr>
+          <w:ilvl w:val="0"/>
+          <w:numId w:val="23"/>
+        </w:numPr>
+        <w:spacing w:before="100" w:beforeAutospacing="1" w:after="100" w:afterAutospacing="1" w:line="240" w:lineRule="auto"/>
+        <w:jc w:val="both"/>
+        <w:rPr>
+          <w:rFonts w:ascii="Times New Roman" w:eastAsia="Times New Roman" w:hAnsi="Times New Roman" w:cs="Times New Roman"/>
+          <w:sz w:val="24"/>
+          <w:szCs w:val="24"/>
+          <w:lang w:eastAsia="es-PE"/>
+        </w:rPr>
+      </w:pPr>
+      <w:r>
+        <w:rPr>
+          <w:rFonts w:ascii="Times New Roman" w:eastAsia="Times New Roman" w:hAnsi="Times New Roman" w:cs="Times New Roman"/>
+          <w:sz w:val="24"/>
+          <w:szCs w:val="24"/>
+          <w:lang w:eastAsia="es-PE"/>
+        </w:rPr>
+        <w:t>Operaciones principales: insertar, validar inicio de sesión, actualizar datos del perfil.</w:t>
+      </w:r>
+    </w:p>
+    <w:p>
+      <w:pPr>
+        <w:spacing w:before="100" w:beforeAutospacing="1" w:after="100" w:afterAutospacing="1" w:line="240" w:lineRule="auto"/>
+        <w:jc w:val="both"/>
+        <w:rPr>
+          <w:rFonts w:ascii="Times New Roman" w:eastAsia="Times New Roman" w:hAnsi="Times New Roman" w:cs="Times New Roman"/>
+          <w:b/>
+          <w:bCs/>
+          <w:sz w:val="24"/>
+          <w:szCs w:val="24"/>
+          <w:lang w:eastAsia="es-PE"/>
+        </w:rPr>
+      </w:pPr>
+      <w:r>
+        <w:rPr>
+          <w:rFonts w:ascii="Segoe UI Emoji" w:eastAsia="Times New Roman" w:hAnsi="Segoe UI Emoji" w:cs="Segoe UI Emoji"/>
+          <w:b/>
+          <w:bCs/>
+          <w:sz w:val="24"/>
+          <w:szCs w:val="24"/>
+          <w:lang w:eastAsia="es-PE"/>
+        </w:rPr>
+        <w:t>🔹</w:t>
+      </w:r>
+      <w:r>
+        <w:rPr>
+          <w:rFonts w:ascii="Times New Roman" w:eastAsia="Times New Roman" w:hAnsi="Times New Roman" w:cs="Times New Roman"/>
+          <w:b/>
+          <w:bCs/>
+          <w:sz w:val="24"/>
+          <w:szCs w:val="24"/>
+          <w:lang w:eastAsia="es-PE"/>
+        </w:rPr>
+        <w:t xml:space="preserve"> RutinaDAO</w:t>
+      </w:r>
+    </w:p>
+    <w:p>
+      <w:pPr>
+        <w:numPr>
+          <w:ilvl w:val="0"/>
+          <w:numId w:val="24"/>
+        </w:numPr>
+        <w:spacing w:before="100" w:beforeAutospacing="1" w:after="100" w:afterAutospacing="1" w:line="240" w:lineRule="auto"/>
+        <w:jc w:val="both"/>
+        <w:rPr>
+          <w:rFonts w:ascii="Times New Roman" w:eastAsia="Times New Roman" w:hAnsi="Times New Roman" w:cs="Times New Roman"/>
+          <w:sz w:val="24"/>
+          <w:szCs w:val="24"/>
+          <w:lang w:eastAsia="es-PE"/>
+        </w:rPr>
+      </w:pPr>
+      <w:r>
+        <w:rPr>
+          <w:rFonts w:ascii="Times New Roman" w:eastAsia="Times New Roman" w:hAnsi="Times New Roman" w:cs="Times New Roman"/>
+          <w:sz w:val="24"/>
+          <w:szCs w:val="24"/>
+          <w:lang w:eastAsia="es-PE"/>
+        </w:rPr>
+        <w:t>Administra la información de la rutina diaria del usuario: horas de estudio, ejercicio, sueño, actividades recreativas.</w:t>
+      </w:r>
+    </w:p>
+    <w:p>
+      <w:pPr>
+        <w:numPr>
+          <w:ilvl w:val="0"/>
+          <w:numId w:val="24"/>
+        </w:numPr>
+        <w:spacing w:before="100" w:beforeAutospacing="1" w:after="100" w:afterAutospacing="1" w:line="240" w:lineRule="auto"/>
+        <w:jc w:val="both"/>
+        <w:rPr>
+          <w:rFonts w:ascii="Times New Roman" w:eastAsia="Times New Roman" w:hAnsi="Times New Roman" w:cs="Times New Roman"/>
+          <w:sz w:val="24"/>
+          <w:szCs w:val="24"/>
+          <w:lang w:eastAsia="es-PE"/>
+        </w:rPr>
+      </w:pPr>
+      <w:r>
+        <w:rPr>
+          <w:rFonts w:ascii="Times New Roman" w:eastAsia="Times New Roman" w:hAnsi="Times New Roman" w:cs="Times New Roman"/>
+          <w:sz w:val="24"/>
+          <w:szCs w:val="24"/>
+          <w:lang w:eastAsia="es-PE"/>
+        </w:rPr>
+        <w:t>Operaciones principales: crear rutina, actualizar rutina, consultar datos para análisis o gráficas.</w:t>
+      </w:r>
+    </w:p>
+    <w:p>
+      <w:pPr>
+        <w:spacing w:before="100" w:beforeAutospacing="1" w:after="100" w:afterAutospacing="1" w:line="240" w:lineRule="auto"/>
+        <w:jc w:val="both"/>
+        <w:rPr>
+          <w:rFonts w:ascii="Times New Roman" w:eastAsia="Times New Roman" w:hAnsi="Times New Roman" w:cs="Times New Roman"/>
+          <w:b/>
+          <w:bCs/>
+          <w:sz w:val="24"/>
+          <w:szCs w:val="24"/>
+          <w:lang w:eastAsia="es-PE"/>
+        </w:rPr>
+      </w:pPr>
+      <w:r>
+        <w:rPr>
+          <w:rFonts w:ascii="Segoe UI Emoji" w:eastAsia="Times New Roman" w:hAnsi="Segoe UI Emoji" w:cs="Segoe UI Emoji"/>
+          <w:b/>
+          <w:bCs/>
+          <w:sz w:val="24"/>
+          <w:szCs w:val="24"/>
+          <w:lang w:eastAsia="es-PE"/>
+        </w:rPr>
+        <w:t>🔹</w:t>
+      </w:r>
+      <w:r>
+        <w:rPr>
+          <w:rFonts w:ascii="Times New Roman" w:eastAsia="Times New Roman" w:hAnsi="Times New Roman" w:cs="Times New Roman"/>
+          <w:b/>
+          <w:bCs/>
+          <w:sz w:val="24"/>
+          <w:szCs w:val="24"/>
+          <w:lang w:eastAsia="es-PE"/>
+        </w:rPr>
+        <w:t xml:space="preserve"> AlarmaDAO</w:t>
+      </w:r>
+    </w:p>
+    <w:p>
+      <w:pPr>
+        <w:numPr>
+          <w:ilvl w:val="0"/>
+          <w:numId w:val="25"/>
+        </w:numPr>
+        <w:spacing w:before="100" w:beforeAutospacing="1" w:after="100" w:afterAutospacing="1" w:line="240" w:lineRule="auto"/>
+        <w:jc w:val="both"/>
+        <w:rPr>
+          <w:rFonts w:ascii="Times New Roman" w:eastAsia="Times New Roman" w:hAnsi="Times New Roman" w:cs="Times New Roman"/>
+          <w:sz w:val="24"/>
+          <w:szCs w:val="24"/>
+          <w:lang w:eastAsia="es-PE"/>
+        </w:rPr>
+      </w:pPr>
+      <w:r>
+        <w:rPr>
+          <w:rFonts w:ascii="Times New Roman" w:eastAsia="Times New Roman" w:hAnsi="Times New Roman" w:cs="Times New Roman"/>
+          <w:sz w:val="24"/>
+          <w:szCs w:val="24"/>
+          <w:lang w:eastAsia="es-PE"/>
+        </w:rPr>
+        <w:t>Controla el registro y la modificación de alarmas personalizadas configuradas por el usuario.</w:t>
+      </w:r>
+    </w:p>
+    <w:p>
+      <w:pPr>
+        <w:numPr>
+          <w:ilvl w:val="0"/>
+          <w:numId w:val="25"/>
+        </w:numPr>
+        <w:spacing w:before="100" w:beforeAutospacing="1" w:after="100" w:afterAutospacing="1" w:line="240" w:lineRule="auto"/>
+        <w:jc w:val="both"/>
+        <w:rPr>
+          <w:rFonts w:ascii="Times New Roman" w:eastAsia="Times New Roman" w:hAnsi="Times New Roman" w:cs="Times New Roman"/>
+          <w:sz w:val="24"/>
+          <w:szCs w:val="24"/>
+          <w:lang w:eastAsia="es-PE"/>
+        </w:rPr>
+      </w:pPr>
+      <w:r>
+        <w:rPr>
+          <w:rFonts w:ascii="Times New Roman" w:eastAsia="Times New Roman" w:hAnsi="Times New Roman" w:cs="Times New Roman"/>
+          <w:sz w:val="24"/>
+          <w:szCs w:val="24"/>
+          <w:lang w:eastAsia="es-PE"/>
+        </w:rPr>
+        <w:t>Operaciones principales: insertar nueva alarma, actualizar hora o estado (activo/inactivo), eliminar o consultar alarmas existentes.</w:t>
+      </w:r>
+    </w:p>
+    <w:p>
+      <w:pPr>
+        <w:pStyle w:val="Ttulo2"/>
         <w:jc w:val="both"/>
         <w:rPr>
           <w:rFonts w:asciiTheme="minorHAnsi" w:eastAsiaTheme="minorHAnsi" w:hAnsiTheme="minorHAnsi" w:cstheme="minorBidi"/>
@@ -1701,168 +2694,6 @@
           <w:lang w:eastAsia="en-US"/>
         </w:rPr>
       </w:pPr>
-      <w:r>
-        <w:rPr>
-          <w:rFonts w:asciiTheme="minorHAnsi" w:eastAsiaTheme="minorHAnsi" w:hAnsiTheme="minorHAnsi" w:cstheme="minorBidi"/>
-          <w:b w:val="0"/>
-          <w:bCs w:val="0"/>
-          <w:sz w:val="22"/>
-          <w:szCs w:val="22"/>
-          <w:lang w:eastAsia="en-US"/>
-        </w:rPr>
-        <w:t xml:space="preserve">Registrar.java: Manejo del </w:t>
-      </w:r>
-      <w:proofErr w:type="spellStart"/>
-      <w:r>
-        <w:rPr>
-          <w:rFonts w:asciiTheme="minorHAnsi" w:eastAsiaTheme="minorHAnsi" w:hAnsiTheme="minorHAnsi" w:cstheme="minorBidi"/>
-          <w:b w:val="0"/>
-          <w:bCs w:val="0"/>
-          <w:sz w:val="22"/>
-          <w:szCs w:val="22"/>
-          <w:lang w:eastAsia="en-US"/>
-        </w:rPr>
-        <w:t>login</w:t>
-      </w:r>
-      <w:proofErr w:type="spellEnd"/>
-      <w:r>
-        <w:rPr>
-          <w:rFonts w:asciiTheme="minorHAnsi" w:eastAsiaTheme="minorHAnsi" w:hAnsiTheme="minorHAnsi" w:cstheme="minorBidi"/>
-          <w:b w:val="0"/>
-          <w:bCs w:val="0"/>
-          <w:sz w:val="22"/>
-          <w:szCs w:val="22"/>
-          <w:lang w:eastAsia="en-US"/>
-        </w:rPr>
-        <w:t xml:space="preserve"> y registro de usuarios (de forma local)</w:t>
-      </w:r>
-      <w:r>
-        <w:rPr>
-          <w:rFonts w:asciiTheme="minorHAnsi" w:eastAsiaTheme="minorHAnsi" w:hAnsiTheme="minorHAnsi" w:cstheme="minorBidi"/>
-          <w:b w:val="0"/>
-          <w:bCs w:val="0"/>
-          <w:sz w:val="22"/>
-          <w:szCs w:val="22"/>
-          <w:lang w:eastAsia="en-US"/>
-        </w:rPr>
-        <w:br/>
-      </w:r>
-    </w:p>
-    <w:p>
-      <w:pPr>
-        <w:pStyle w:val="Ttulo2"/>
-        <w:numPr>
-          <w:ilvl w:val="0"/>
-          <w:numId w:val="15"/>
-        </w:numPr>
-        <w:jc w:val="both"/>
-        <w:rPr>
-          <w:rFonts w:asciiTheme="minorHAnsi" w:eastAsiaTheme="minorHAnsi" w:hAnsiTheme="minorHAnsi" w:cstheme="minorBidi"/>
-          <w:b w:val="0"/>
-          <w:bCs w:val="0"/>
-          <w:sz w:val="22"/>
-          <w:szCs w:val="22"/>
-          <w:lang w:eastAsia="en-US"/>
-        </w:rPr>
-      </w:pPr>
-      <w:r>
-        <w:rPr>
-          <w:rFonts w:asciiTheme="minorHAnsi" w:eastAsiaTheme="minorHAnsi" w:hAnsiTheme="minorHAnsi" w:cstheme="minorBidi"/>
-          <w:b w:val="0"/>
-          <w:bCs w:val="0"/>
-          <w:sz w:val="22"/>
-          <w:szCs w:val="22"/>
-          <w:lang w:eastAsia="en-US"/>
-        </w:rPr>
-        <w:t>RegistroRutina.java: Operaciones CRUD para registrar y actualizar la rutina diaria del usuario</w:t>
-      </w:r>
-    </w:p>
-    <w:p>
-      <w:pPr>
-        <w:pStyle w:val="Ttulo2"/>
-        <w:numPr>
-          <w:ilvl w:val="0"/>
-          <w:numId w:val="15"/>
-        </w:numPr>
-        <w:jc w:val="both"/>
-        <w:rPr>
-          <w:rFonts w:asciiTheme="minorHAnsi" w:eastAsiaTheme="minorHAnsi" w:hAnsiTheme="minorHAnsi" w:cstheme="minorBidi"/>
-          <w:b w:val="0"/>
-          <w:bCs w:val="0"/>
-          <w:sz w:val="22"/>
-          <w:szCs w:val="22"/>
-          <w:lang w:eastAsia="en-US"/>
-        </w:rPr>
-      </w:pPr>
-      <w:r>
-        <w:rPr>
-          <w:rFonts w:asciiTheme="minorHAnsi" w:eastAsiaTheme="minorHAnsi" w:hAnsiTheme="minorHAnsi" w:cstheme="minorBidi"/>
-          <w:b w:val="0"/>
-          <w:bCs w:val="0"/>
-          <w:sz w:val="22"/>
-          <w:szCs w:val="22"/>
-          <w:lang w:eastAsia="en-US"/>
-        </w:rPr>
-        <w:t>RegistrarAlarma.java: Control de alarmas personalizadas y notificaciones locales</w:t>
-      </w:r>
-    </w:p>
-    <w:p>
-      <w:pPr>
-        <w:pStyle w:val="Ttulo2"/>
-        <w:numPr>
-          <w:ilvl w:val="0"/>
-          <w:numId w:val="15"/>
-        </w:numPr>
-        <w:jc w:val="both"/>
-        <w:rPr>
-          <w:rFonts w:asciiTheme="minorHAnsi" w:eastAsiaTheme="minorHAnsi" w:hAnsiTheme="minorHAnsi" w:cstheme="minorBidi"/>
-          <w:b w:val="0"/>
-          <w:bCs w:val="0"/>
-          <w:sz w:val="22"/>
-          <w:szCs w:val="22"/>
-          <w:lang w:eastAsia="en-US"/>
-        </w:rPr>
-      </w:pPr>
-      <w:r>
-        <w:rPr>
-          <w:rFonts w:asciiTheme="minorHAnsi" w:eastAsiaTheme="minorHAnsi" w:hAnsiTheme="minorHAnsi" w:cstheme="minorBidi"/>
-          <w:b w:val="0"/>
-          <w:bCs w:val="0"/>
-          <w:sz w:val="22"/>
-          <w:szCs w:val="22"/>
-          <w:lang w:eastAsia="en-US"/>
-        </w:rPr>
-        <w:t>DatabaseHelper.java: Acceso y gestión de la base de datos SQLite (inserciones, actualizaciones, consultas)</w:t>
-      </w:r>
-    </w:p>
-    <w:p>
-      <w:pPr>
-        <w:pStyle w:val="Ttulo2"/>
-        <w:numPr>
-          <w:ilvl w:val="0"/>
-          <w:numId w:val="15"/>
-        </w:numPr>
-        <w:jc w:val="both"/>
-        <w:rPr>
-          <w:rFonts w:asciiTheme="minorHAnsi" w:eastAsiaTheme="minorHAnsi" w:hAnsiTheme="minorHAnsi" w:cstheme="minorBidi"/>
-          <w:b w:val="0"/>
-          <w:bCs w:val="0"/>
-          <w:sz w:val="22"/>
-          <w:szCs w:val="22"/>
-          <w:lang w:eastAsia="en-US"/>
-        </w:rPr>
-      </w:pPr>
-      <w:r>
-        <w:rPr>
-          <w:rFonts w:asciiTheme="minorHAnsi" w:eastAsiaTheme="minorHAnsi" w:hAnsiTheme="minorHAnsi" w:cstheme="minorBidi"/>
-          <w:b w:val="0"/>
-          <w:bCs w:val="0"/>
-          <w:sz w:val="22"/>
-          <w:szCs w:val="22"/>
-          <w:lang w:eastAsia="en-US"/>
-        </w:rPr>
-        <w:t>VideosActivity.java: Carga y reproducción de videos de relajación desde recursos locales o en línea</w:t>
-      </w:r>
     </w:p>
     <w:p>
       <w:pPr>
@@ -1957,21 +2788,8 @@
           <w:szCs w:val="24"/>
           <w:lang w:eastAsia="es-PE"/>
         </w:rPr>
-        <w:t xml:space="preserve">Tabla </w:t>
-      </w:r>
-      <w:proofErr w:type="spellStart"/>
-      <w:r>
-        <w:rPr>
-          <w:rFonts w:ascii="Times New Roman" w:eastAsia="Times New Roman" w:hAnsi="Times New Roman" w:cs="Times New Roman"/>
-          <w:b/>
-          <w:bCs/>
-          <w:sz w:val="24"/>
-          <w:szCs w:val="24"/>
-          <w:lang w:eastAsia="es-PE"/>
-        </w:rPr>
-        <w:t>tusuarios</w:t>
-      </w:r>
-      <w:proofErr w:type="spellEnd"/>
+        <w:t>Tabla tusuarios</w:t>
+      </w:r>
       <w:r>
         <w:rPr>
           <w:rFonts w:ascii="Times New Roman" w:eastAsia="Times New Roman" w:hAnsi="Times New Roman" w:cs="Times New Roman"/>
@@ -1989,38 +2807,8 @@
           <w:lang w:eastAsia="es-PE"/>
         </w:rPr>
         <w:br/>
-      </w:r>
-      <w:proofErr w:type="spellStart"/>
-      <w:r>
-        <w:rPr>
-          <w:rFonts w:ascii="Times New Roman" w:eastAsia="Times New Roman" w:hAnsi="Times New Roman" w:cs="Times New Roman"/>
-          <w:sz w:val="24"/>
-          <w:szCs w:val="24"/>
-          <w:lang w:eastAsia="es-PE"/>
-        </w:rPr>
-        <w:t>dni</w:t>
-      </w:r>
-      <w:proofErr w:type="spellEnd"/>
-      <w:r>
-        <w:rPr>
-          <w:rFonts w:ascii="Times New Roman" w:eastAsia="Times New Roman" w:hAnsi="Times New Roman" w:cs="Times New Roman"/>
-          <w:sz w:val="24"/>
-          <w:szCs w:val="24"/>
-          <w:lang w:eastAsia="es-PE"/>
-        </w:rPr>
-        <w:t xml:space="preserve">, usuario, contraseña, nombre, apellido, correo, </w:t>
-      </w:r>
-      <w:proofErr w:type="spellStart"/>
-      <w:r>
-        <w:rPr>
-          <w:rFonts w:ascii="Times New Roman" w:eastAsia="Times New Roman" w:hAnsi="Times New Roman" w:cs="Times New Roman"/>
-          <w:sz w:val="24"/>
-          <w:szCs w:val="24"/>
-          <w:lang w:eastAsia="es-PE"/>
-        </w:rPr>
-        <w:t>fechanacimiento</w:t>
-      </w:r>
-      <w:proofErr w:type="spellEnd"/>
+        <w:t>dni, usuario, contraseña, nombre, apellido, correo, fechanacimiento</w:t>
+      </w:r>
     </w:p>
     <w:p>
       <w:pPr>
@@ -2045,21 +2833,8 @@
           <w:szCs w:val="24"/>
           <w:lang w:eastAsia="es-PE"/>
         </w:rPr>
-        <w:t xml:space="preserve">Tabla </w:t>
-      </w:r>
-      <w:proofErr w:type="spellStart"/>
-      <w:r>
-        <w:rPr>
-          <w:rFonts w:ascii="Times New Roman" w:eastAsia="Times New Roman" w:hAnsi="Times New Roman" w:cs="Times New Roman"/>
-          <w:b/>
-          <w:bCs/>
-          <w:sz w:val="24"/>
-          <w:szCs w:val="24"/>
-          <w:lang w:eastAsia="es-PE"/>
-        </w:rPr>
-        <w:t>trutina</w:t>
-      </w:r>
-      <w:proofErr w:type="spellEnd"/>
+        <w:t>Tabla trutina</w:t>
+      </w:r>
       <w:r>
         <w:rPr>
           <w:rFonts w:ascii="Times New Roman" w:eastAsia="Times New Roman" w:hAnsi="Times New Roman" w:cs="Times New Roman"/>
@@ -2077,107 +2852,7 @@
           <w:lang w:eastAsia="es-PE"/>
         </w:rPr>
         <w:br/>
-        <w:t xml:space="preserve">edad, </w:t>
-      </w:r>
-      <w:proofErr w:type="spellStart"/>
-      <w:r>
-        <w:rPr>
-          <w:rFonts w:ascii="Times New Roman" w:eastAsia="Times New Roman" w:hAnsi="Times New Roman" w:cs="Times New Roman"/>
-          <w:sz w:val="24"/>
-          <w:szCs w:val="24"/>
-          <w:lang w:eastAsia="es-PE"/>
-        </w:rPr>
-        <w:t>horasTrabajo</w:t>
-      </w:r>
-      <w:proofErr w:type="spellEnd"/>
-      <w:r>
-        <w:rPr>
-          <w:rFonts w:ascii="Times New Roman" w:eastAsia="Times New Roman" w:hAnsi="Times New Roman" w:cs="Times New Roman"/>
-          <w:sz w:val="24"/>
-          <w:szCs w:val="24"/>
-          <w:lang w:eastAsia="es-PE"/>
-        </w:rPr>
-        <w:t xml:space="preserve">, </w:t>
-      </w:r>
-      <w:proofErr w:type="spellStart"/>
-      <w:r>
-        <w:rPr>
-          <w:rFonts w:ascii="Times New Roman" w:eastAsia="Times New Roman" w:hAnsi="Times New Roman" w:cs="Times New Roman"/>
-          <w:sz w:val="24"/>
-          <w:szCs w:val="24"/>
-          <w:lang w:eastAsia="es-PE"/>
-        </w:rPr>
-        <w:t>ejercicioMinutos</w:t>
-      </w:r>
-      <w:proofErr w:type="spellEnd"/>
-      <w:r>
-        <w:rPr>
-          <w:rFonts w:ascii="Times New Roman" w:eastAsia="Times New Roman" w:hAnsi="Times New Roman" w:cs="Times New Roman"/>
-          <w:sz w:val="24"/>
-          <w:szCs w:val="24"/>
-          <w:lang w:eastAsia="es-PE"/>
-        </w:rPr>
-        <w:t xml:space="preserve">, </w:t>
-      </w:r>
-      <w:proofErr w:type="spellStart"/>
-      <w:r>
-        <w:rPr>
-          <w:rFonts w:ascii="Times New Roman" w:eastAsia="Times New Roman" w:hAnsi="Times New Roman" w:cs="Times New Roman"/>
-          <w:sz w:val="24"/>
-          <w:szCs w:val="24"/>
-          <w:lang w:eastAsia="es-PE"/>
-        </w:rPr>
-        <w:t>recreacionMinutos</w:t>
-      </w:r>
-      <w:proofErr w:type="spellEnd"/>
-      <w:r>
-        <w:rPr>
-          <w:rFonts w:ascii="Times New Roman" w:eastAsia="Times New Roman" w:hAnsi="Times New Roman" w:cs="Times New Roman"/>
-          <w:sz w:val="24"/>
-          <w:szCs w:val="24"/>
-          <w:lang w:eastAsia="es-PE"/>
-        </w:rPr>
-        <w:t xml:space="preserve">, </w:t>
-      </w:r>
-      <w:proofErr w:type="spellStart"/>
-      <w:r>
-        <w:rPr>
-          <w:rFonts w:ascii="Times New Roman" w:eastAsia="Times New Roman" w:hAnsi="Times New Roman" w:cs="Times New Roman"/>
-          <w:sz w:val="24"/>
-          <w:szCs w:val="24"/>
-          <w:lang w:eastAsia="es-PE"/>
-        </w:rPr>
-        <w:t>cafeConsumo</w:t>
-      </w:r>
-      <w:proofErr w:type="spellEnd"/>
-      <w:r>
-        <w:rPr>
-          <w:rFonts w:ascii="Times New Roman" w:eastAsia="Times New Roman" w:hAnsi="Times New Roman" w:cs="Times New Roman"/>
-          <w:sz w:val="24"/>
-          <w:szCs w:val="24"/>
-          <w:lang w:eastAsia="es-PE"/>
-        </w:rPr>
-        <w:t xml:space="preserve">, </w:t>
-      </w:r>
-      <w:proofErr w:type="spellStart"/>
-      <w:r>
-        <w:rPr>
-          <w:rFonts w:ascii="Times New Roman" w:eastAsia="Times New Roman" w:hAnsi="Times New Roman" w:cs="Times New Roman"/>
-          <w:sz w:val="24"/>
-          <w:szCs w:val="24"/>
-          <w:lang w:eastAsia="es-PE"/>
-        </w:rPr>
-        <w:t>tiempoPantalla</w:t>
-      </w:r>
-      <w:proofErr w:type="spellEnd"/>
-      <w:r>
-        <w:rPr>
-          <w:rFonts w:ascii="Times New Roman" w:eastAsia="Times New Roman" w:hAnsi="Times New Roman" w:cs="Times New Roman"/>
-          <w:sz w:val="24"/>
-          <w:szCs w:val="24"/>
-          <w:lang w:eastAsia="es-PE"/>
-        </w:rPr>
-        <w:t xml:space="preserve">, </w:t>
+        <w:t xml:space="preserve">edad, horasTrabajo, ejercicioMinutos, recreacionMinutos, cafeConsumo, tiempoPantalla, </w:t>
       </w:r>
       <w:r>
         <w:rPr>
@@ -2212,21 +2887,8 @@
           <w:szCs w:val="24"/>
           <w:lang w:eastAsia="es-PE"/>
         </w:rPr>
-        <w:t xml:space="preserve">Tabla </w:t>
-      </w:r>
-      <w:proofErr w:type="spellStart"/>
-      <w:r>
-        <w:rPr>
-          <w:rFonts w:ascii="Times New Roman" w:eastAsia="Times New Roman" w:hAnsi="Times New Roman" w:cs="Times New Roman"/>
-          <w:b/>
-          <w:bCs/>
-          <w:sz w:val="24"/>
-          <w:szCs w:val="24"/>
-          <w:lang w:eastAsia="es-PE"/>
-        </w:rPr>
-        <w:t>talarma</w:t>
-      </w:r>
-      <w:proofErr w:type="spellEnd"/>
+        <w:t>Tabla talarma</w:t>
+      </w:r>
       <w:r>
         <w:rPr>
           <w:rFonts w:ascii="Times New Roman" w:eastAsia="Times New Roman" w:hAnsi="Times New Roman" w:cs="Times New Roman"/>
@@ -2244,87 +2906,7 @@
           <w:lang w:eastAsia="es-PE"/>
         </w:rPr>
         <w:br/>
-        <w:t xml:space="preserve">id, </w:t>
-      </w:r>
-      <w:proofErr w:type="spellStart"/>
-      <w:r>
-        <w:rPr>
-          <w:rFonts w:ascii="Times New Roman" w:eastAsia="Times New Roman" w:hAnsi="Times New Roman" w:cs="Times New Roman"/>
-          <w:sz w:val="24"/>
-          <w:szCs w:val="24"/>
-          <w:lang w:eastAsia="es-PE"/>
-        </w:rPr>
-        <w:t>horaDespertar</w:t>
-      </w:r>
-      <w:proofErr w:type="spellEnd"/>
-      <w:r>
-        <w:rPr>
-          <w:rFonts w:ascii="Times New Roman" w:eastAsia="Times New Roman" w:hAnsi="Times New Roman" w:cs="Times New Roman"/>
-          <w:sz w:val="24"/>
-          <w:szCs w:val="24"/>
-          <w:lang w:eastAsia="es-PE"/>
-        </w:rPr>
-        <w:t xml:space="preserve">, </w:t>
-      </w:r>
-      <w:proofErr w:type="spellStart"/>
-      <w:r>
-        <w:rPr>
-          <w:rFonts w:ascii="Times New Roman" w:eastAsia="Times New Roman" w:hAnsi="Times New Roman" w:cs="Times New Roman"/>
-          <w:sz w:val="24"/>
-          <w:szCs w:val="24"/>
-          <w:lang w:eastAsia="es-PE"/>
-        </w:rPr>
-        <w:t>tonoAlarma</w:t>
-      </w:r>
-      <w:proofErr w:type="spellEnd"/>
-      <w:r>
-        <w:rPr>
-          <w:rFonts w:ascii="Times New Roman" w:eastAsia="Times New Roman" w:hAnsi="Times New Roman" w:cs="Times New Roman"/>
-          <w:sz w:val="24"/>
-          <w:szCs w:val="24"/>
-          <w:lang w:eastAsia="es-PE"/>
-        </w:rPr>
-        <w:t xml:space="preserve">, </w:t>
-      </w:r>
-      <w:proofErr w:type="spellStart"/>
-      <w:r>
-        <w:rPr>
-          <w:rFonts w:ascii="Times New Roman" w:eastAsia="Times New Roman" w:hAnsi="Times New Roman" w:cs="Times New Roman"/>
-          <w:sz w:val="24"/>
-          <w:szCs w:val="24"/>
-          <w:lang w:eastAsia="es-PE"/>
-        </w:rPr>
-        <w:t>dniUsuario</w:t>
-      </w:r>
-      <w:proofErr w:type="spellEnd"/>
-      <w:r>
-        <w:rPr>
-          <w:rFonts w:ascii="Times New Roman" w:eastAsia="Times New Roman" w:hAnsi="Times New Roman" w:cs="Times New Roman"/>
-          <w:sz w:val="24"/>
-          <w:szCs w:val="24"/>
-          <w:lang w:eastAsia="es-PE"/>
-        </w:rPr>
-        <w:t xml:space="preserve"> (clave foránea hacia </w:t>
-      </w:r>
-      <w:proofErr w:type="spellStart"/>
-      <w:r>
-        <w:rPr>
-          <w:rFonts w:ascii="Times New Roman" w:eastAsia="Times New Roman" w:hAnsi="Times New Roman" w:cs="Times New Roman"/>
-          <w:sz w:val="24"/>
-          <w:szCs w:val="24"/>
-          <w:lang w:eastAsia="es-PE"/>
-        </w:rPr>
-        <w:t>tusuarios</w:t>
-      </w:r>
-      <w:proofErr w:type="spellEnd"/>
-      <w:r>
-        <w:rPr>
-          <w:rFonts w:ascii="Times New Roman" w:eastAsia="Times New Roman" w:hAnsi="Times New Roman" w:cs="Times New Roman"/>
-          <w:sz w:val="24"/>
-          <w:szCs w:val="24"/>
-          <w:lang w:eastAsia="es-PE"/>
-        </w:rPr>
-        <w:t>)</w:t>
+        <w:t>id, horaDespertar, tonoAlarma, dniUsuario (clave foránea hacia tusuarios)</w:t>
       </w:r>
     </w:p>
     <w:p>
@@ -2350,21 +2932,8 @@
           <w:szCs w:val="24"/>
           <w:lang w:eastAsia="es-PE"/>
         </w:rPr>
-        <w:t xml:space="preserve">Tabla </w:t>
-      </w:r>
-      <w:proofErr w:type="spellStart"/>
-      <w:r>
-        <w:rPr>
-          <w:rFonts w:ascii="Times New Roman" w:eastAsia="Times New Roman" w:hAnsi="Times New Roman" w:cs="Times New Roman"/>
-          <w:b/>
-          <w:bCs/>
-          <w:sz w:val="24"/>
-          <w:szCs w:val="24"/>
-          <w:lang w:eastAsia="es-PE"/>
-        </w:rPr>
-        <w:t>tvideos</w:t>
-      </w:r>
-      <w:proofErr w:type="spellEnd"/>
+        <w:t>Tabla tvideos</w:t>
+      </w:r>
       <w:r>
         <w:rPr>
           <w:rFonts w:ascii="Times New Roman" w:eastAsia="Times New Roman" w:hAnsi="Times New Roman" w:cs="Times New Roman"/>
@@ -2382,38 +2951,8 @@
           <w:lang w:eastAsia="es-PE"/>
         </w:rPr>
         <w:br/>
-      </w:r>
-      <w:proofErr w:type="spellStart"/>
-      <w:r>
-        <w:rPr>
-          <w:rFonts w:ascii="Times New Roman" w:eastAsia="Times New Roman" w:hAnsi="Times New Roman" w:cs="Times New Roman"/>
-          <w:sz w:val="24"/>
-          <w:szCs w:val="24"/>
-          <w:lang w:eastAsia="es-PE"/>
-        </w:rPr>
-        <w:t>id_video</w:t>
-      </w:r>
-      <w:proofErr w:type="spellEnd"/>
-      <w:r>
-        <w:rPr>
-          <w:rFonts w:ascii="Times New Roman" w:eastAsia="Times New Roman" w:hAnsi="Times New Roman" w:cs="Times New Roman"/>
-          <w:sz w:val="24"/>
-          <w:szCs w:val="24"/>
-          <w:lang w:eastAsia="es-PE"/>
-        </w:rPr>
-        <w:t xml:space="preserve">, titulo, </w:t>
-      </w:r>
-      <w:proofErr w:type="spellStart"/>
-      <w:r>
-        <w:rPr>
-          <w:rFonts w:ascii="Times New Roman" w:eastAsia="Times New Roman" w:hAnsi="Times New Roman" w:cs="Times New Roman"/>
-          <w:sz w:val="24"/>
-          <w:szCs w:val="24"/>
-          <w:lang w:eastAsia="es-PE"/>
-        </w:rPr>
-        <w:t>video_id</w:t>
-      </w:r>
-      <w:proofErr w:type="spellEnd"/>
+        <w:t>id_video, titulo, video_id</w:t>
+      </w:r>
     </w:p>
     <w:p>
       <w:pPr>
@@ -2460,67 +2999,7 @@
           <w:szCs w:val="24"/>
           <w:lang w:eastAsia="es-PE"/>
         </w:rPr>
-        <w:t xml:space="preserve">: Integración futura con </w:t>
-      </w:r>
-      <w:proofErr w:type="spellStart"/>
-      <w:r>
-        <w:rPr>
-          <w:rFonts w:ascii="Times New Roman" w:eastAsia="Times New Roman" w:hAnsi="Times New Roman" w:cs="Times New Roman"/>
-          <w:sz w:val="24"/>
-          <w:szCs w:val="24"/>
-          <w:lang w:eastAsia="es-PE"/>
-        </w:rPr>
-        <w:t>Firebase</w:t>
-      </w:r>
-      <w:proofErr w:type="spellEnd"/>
-      <w:r>
-        <w:rPr>
-          <w:rFonts w:ascii="Times New Roman" w:eastAsia="Times New Roman" w:hAnsi="Times New Roman" w:cs="Times New Roman"/>
-          <w:sz w:val="24"/>
-          <w:szCs w:val="24"/>
-          <w:lang w:eastAsia="es-PE"/>
-        </w:rPr>
-        <w:t xml:space="preserve"> Cloud </w:t>
-      </w:r>
-      <w:proofErr w:type="spellStart"/>
-      <w:r>
-        <w:rPr>
-          <w:rFonts w:ascii="Times New Roman" w:eastAsia="Times New Roman" w:hAnsi="Times New Roman" w:cs="Times New Roman"/>
-          <w:sz w:val="24"/>
-          <w:szCs w:val="24"/>
-          <w:lang w:eastAsia="es-PE"/>
-        </w:rPr>
-        <w:t>Messaging</w:t>
-      </w:r>
-      <w:proofErr w:type="spellEnd"/>
-      <w:r>
-        <w:rPr>
-          <w:rFonts w:ascii="Times New Roman" w:eastAsia="Times New Roman" w:hAnsi="Times New Roman" w:cs="Times New Roman"/>
-          <w:sz w:val="24"/>
-          <w:szCs w:val="24"/>
-          <w:lang w:eastAsia="es-PE"/>
-        </w:rPr>
-        <w:t xml:space="preserve"> (FCM) para enviar notificaciones </w:t>
-      </w:r>
-      <w:proofErr w:type="spellStart"/>
-      <w:r>
-        <w:rPr>
-          <w:rFonts w:ascii="Times New Roman" w:eastAsia="Times New Roman" w:hAnsi="Times New Roman" w:cs="Times New Roman"/>
-          <w:sz w:val="24"/>
-          <w:szCs w:val="24"/>
-          <w:lang w:eastAsia="es-PE"/>
-        </w:rPr>
-        <w:t>push</w:t>
-      </w:r>
-      <w:proofErr w:type="spellEnd"/>
-      <w:r>
-        <w:rPr>
-          <w:rFonts w:ascii="Times New Roman" w:eastAsia="Times New Roman" w:hAnsi="Times New Roman" w:cs="Times New Roman"/>
-          <w:sz w:val="24"/>
-          <w:szCs w:val="24"/>
-          <w:lang w:eastAsia="es-PE"/>
-        </w:rPr>
-        <w:t xml:space="preserve"> sobre alarmas o recomendaciones de descanso.</w:t>
+        <w:t>: Integración futura con Firebase Cloud Messaging (FCM) para enviar notificaciones push sobre alarmas o recomendaciones de descanso.</w:t>
       </w:r>
     </w:p>
     <w:p>
@@ -2557,67 +3036,7 @@
           <w:szCs w:val="24"/>
           <w:lang w:eastAsia="es-PE"/>
         </w:rPr>
-        <w:t xml:space="preserve">: Opcionalmente, se podrá integrar </w:t>
-      </w:r>
-      <w:proofErr w:type="spellStart"/>
-      <w:r>
-        <w:rPr>
-          <w:rFonts w:ascii="Times New Roman" w:eastAsia="Times New Roman" w:hAnsi="Times New Roman" w:cs="Times New Roman"/>
-          <w:sz w:val="24"/>
-          <w:szCs w:val="24"/>
-          <w:lang w:eastAsia="es-PE"/>
-        </w:rPr>
-        <w:t>login</w:t>
-      </w:r>
-      <w:proofErr w:type="spellEnd"/>
-      <w:r>
-        <w:rPr>
-          <w:rFonts w:ascii="Times New Roman" w:eastAsia="Times New Roman" w:hAnsi="Times New Roman" w:cs="Times New Roman"/>
-          <w:sz w:val="24"/>
-          <w:szCs w:val="24"/>
-          <w:lang w:eastAsia="es-PE"/>
-        </w:rPr>
-        <w:t xml:space="preserve"> con Google mediante </w:t>
-      </w:r>
-      <w:proofErr w:type="spellStart"/>
-      <w:r>
-        <w:rPr>
-          <w:rFonts w:ascii="Times New Roman" w:eastAsia="Times New Roman" w:hAnsi="Times New Roman" w:cs="Times New Roman"/>
-          <w:sz w:val="24"/>
-          <w:szCs w:val="24"/>
-          <w:lang w:eastAsia="es-PE"/>
-        </w:rPr>
-        <w:t>Firebase</w:t>
-      </w:r>
-      <w:proofErr w:type="spellEnd"/>
-      <w:r>
-        <w:rPr>
-          <w:rFonts w:ascii="Times New Roman" w:eastAsia="Times New Roman" w:hAnsi="Times New Roman" w:cs="Times New Roman"/>
-          <w:sz w:val="24"/>
-          <w:szCs w:val="24"/>
-          <w:lang w:eastAsia="es-PE"/>
-        </w:rPr>
-        <w:t xml:space="preserve"> </w:t>
-      </w:r>
-      <w:proofErr w:type="spellStart"/>
-      <w:r>
-        <w:rPr>
-          <w:rFonts w:ascii="Times New Roman" w:eastAsia="Times New Roman" w:hAnsi="Times New Roman" w:cs="Times New Roman"/>
-          <w:sz w:val="24"/>
-          <w:szCs w:val="24"/>
-          <w:lang w:eastAsia="es-PE"/>
-        </w:rPr>
-        <w:t>Authentication</w:t>
-      </w:r>
-      <w:proofErr w:type="spellEnd"/>
-      <w:r>
-        <w:rPr>
-          <w:rFonts w:ascii="Times New Roman" w:eastAsia="Times New Roman" w:hAnsi="Times New Roman" w:cs="Times New Roman"/>
-          <w:sz w:val="24"/>
-          <w:szCs w:val="24"/>
-          <w:lang w:eastAsia="es-PE"/>
-        </w:rPr>
-        <w:t>.</w:t>
+        <w:t>: Opcionalmente, se podrá integrar login con Google mediante Firebase Authentication.</w:t>
       </w:r>
     </w:p>
     <w:p>
@@ -2653,7 +3072,6 @@
           <w:szCs w:val="24"/>
           <w:lang w:eastAsia="es-PE"/>
         </w:rPr>
-        <w:lastRenderedPageBreak/>
         <w:t>Verificación de datos</w:t>
       </w:r>
       <w:r>
@@ -2663,36 +3081,16 @@
           <w:szCs w:val="24"/>
           <w:lang w:eastAsia="es-PE"/>
         </w:rPr>
-        <w:t xml:space="preserve">: Validación manual de los datos insertados en formularios para evitar errores o datos </w:t>
-      </w:r>
-      <w:proofErr w:type="spellStart"/>
-      <w:r>
-        <w:rPr>
-          <w:rFonts w:ascii="Times New Roman" w:eastAsia="Times New Roman" w:hAnsi="Times New Roman" w:cs="Times New Roman"/>
-          <w:sz w:val="24"/>
-          <w:szCs w:val="24"/>
-          <w:lang w:eastAsia="es-PE"/>
-        </w:rPr>
-        <w:t>malformados.</w:t>
-      </w:r>
-      <w:r>
-        <w:rPr>
-          <w:rFonts w:ascii="Times New Roman" w:eastAsia="Times New Roman" w:hAnsi="Times New Roman" w:cs="Times New Roman"/>
-          <w:sz w:val="24"/>
-          <w:szCs w:val="24"/>
-          <w:lang w:eastAsia="es-PE"/>
-        </w:rPr>
-        <w:t>Tokens</w:t>
-      </w:r>
-      <w:proofErr w:type="spellEnd"/>
-      <w:r>
-        <w:rPr>
-          <w:rFonts w:ascii="Times New Roman" w:eastAsia="Times New Roman" w:hAnsi="Times New Roman" w:cs="Times New Roman"/>
-          <w:sz w:val="24"/>
-          <w:szCs w:val="24"/>
-          <w:lang w:eastAsia="es-PE"/>
-        </w:rPr>
-        <w:t xml:space="preserve"> JWT con expiración</w:t>
+        <w:t>: Validación manual de los datos insertados en formularios para evitar errores o datos malformados.</w:t>
+      </w:r>
+      <w:r>
+        <w:rPr>
+          <w:rFonts w:ascii="Times New Roman" w:eastAsia="Times New Roman" w:hAnsi="Times New Roman" w:cs="Times New Roman"/>
+          <w:sz w:val="24"/>
+          <w:szCs w:val="24"/>
+          <w:lang w:eastAsia="es-PE"/>
+        </w:rPr>
+        <w:t>Tokens JWT con expiración</w:t>
       </w:r>
     </w:p>
     <w:p>
@@ -2720,6 +3118,7 @@
           <w:szCs w:val="24"/>
           <w:lang w:eastAsia="es-PE"/>
         </w:rPr>
+        <w:lastRenderedPageBreak/>
         <w:t>Restricciones en SQLite</w:t>
       </w:r>
       <w:r>
@@ -2934,27 +3333,7 @@
           <w:szCs w:val="24"/>
           <w:lang w:eastAsia="es-PE"/>
         </w:rPr>
-        <w:t xml:space="preserve">La arquitectura MVVM propuesta para la </w:t>
-      </w:r>
-      <w:proofErr w:type="spellStart"/>
-      <w:r>
-        <w:rPr>
-          <w:rFonts w:ascii="Times New Roman" w:eastAsia="Times New Roman" w:hAnsi="Times New Roman" w:cs="Times New Roman"/>
-          <w:sz w:val="24"/>
-          <w:szCs w:val="24"/>
-          <w:lang w:eastAsia="es-PE"/>
-        </w:rPr>
-        <w:t>SleepApp</w:t>
-      </w:r>
-      <w:proofErr w:type="spellEnd"/>
-      <w:r>
-        <w:rPr>
-          <w:rFonts w:ascii="Times New Roman" w:eastAsia="Times New Roman" w:hAnsi="Times New Roman" w:cs="Times New Roman"/>
-          <w:sz w:val="24"/>
-          <w:szCs w:val="24"/>
-          <w:lang w:eastAsia="es-PE"/>
-        </w:rPr>
-        <w:t xml:space="preserve"> busca lograr un equilibrio entre simplicidad, robustez y escalabilidad. Esta estructura permite una clara separación de responsabilidades entre la interfaz de usuario, la lógica de negocio y los datos, lo que facilita el mantenimiento y la evolución del sistema. Además, se alinea con buenas prácticas del desarrollo de aplicaciones móviles modernas y permite una extensión progresiva del sistema conforme crezcan las necesidades del usuario.</w:t>
+        <w:t>La arquitectura MVVM propuesta para la SleepApp busca lograr un equilibrio entre simplicidad, robustez y escalabilidad. Esta estructura permite una clara separación de responsabilidades entre la interfaz de usuario, la lógica de negocio y los datos, lo que facilita el mantenimiento y la evolución del sistema. Además, se alinea con buenas prácticas del desarrollo de aplicaciones móviles modernas y permite una extensión progresiva del sistema conforme crezcan las necesidades del usuario.</w:t>
       </w:r>
     </w:p>
     <w:sectPr>
@@ -3119,6 +3498,602 @@
     </w:lvl>
   </w:abstractNum>
   <w:abstractNum w:abstractNumId="1" w15:restartNumberingAfterBreak="0">
+    <w:nsid w:val="099C57A7"/>
+    <w:multiLevelType w:val="multilevel"/>
+    <w:tmpl w:val="DD383BB8"/>
+    <w:lvl w:ilvl="0">
+      <w:start w:val="1"/>
+      <w:numFmt w:val="bullet"/>
+      <w:lvlText w:val=""/>
+      <w:lvlJc w:val="left"/>
+      <w:pPr>
+        <w:tabs>
+          <w:tab w:val="num" w:pos="720"/>
+        </w:tabs>
+        <w:ind w:left="720" w:hanging="360"/>
+      </w:pPr>
+      <w:rPr>
+        <w:rFonts w:ascii="Symbol" w:hAnsi="Symbol" w:hint="default"/>
+        <w:sz w:val="20"/>
+      </w:rPr>
+    </w:lvl>
+    <w:lvl w:ilvl="1" w:tentative="1">
+      <w:start w:val="1"/>
+      <w:numFmt w:val="bullet"/>
+      <w:lvlText w:val="o"/>
+      <w:lvlJc w:val="left"/>
+      <w:pPr>
+        <w:tabs>
+          <w:tab w:val="num" w:pos="1440"/>
+        </w:tabs>
+        <w:ind w:left="1440" w:hanging="360"/>
+      </w:pPr>
+      <w:rPr>
+        <w:rFonts w:ascii="Courier New" w:hAnsi="Courier New" w:hint="default"/>
+        <w:sz w:val="20"/>
+      </w:rPr>
+    </w:lvl>
+    <w:lvl w:ilvl="2" w:tentative="1">
+      <w:start w:val="1"/>
+      <w:numFmt w:val="bullet"/>
+      <w:lvlText w:val=""/>
+      <w:lvlJc w:val="left"/>
+      <w:pPr>
+        <w:tabs>
+          <w:tab w:val="num" w:pos="2160"/>
+        </w:tabs>
+        <w:ind w:left="2160" w:hanging="360"/>
+      </w:pPr>
+      <w:rPr>
+        <w:rFonts w:ascii="Wingdings" w:hAnsi="Wingdings" w:hint="default"/>
+        <w:sz w:val="20"/>
+      </w:rPr>
+    </w:lvl>
+    <w:lvl w:ilvl="3" w:tentative="1">
+      <w:start w:val="1"/>
+      <w:numFmt w:val="bullet"/>
+      <w:lvlText w:val=""/>
+      <w:lvlJc w:val="left"/>
+      <w:pPr>
+        <w:tabs>
+          <w:tab w:val="num" w:pos="2880"/>
+        </w:tabs>
+        <w:ind w:left="2880" w:hanging="360"/>
+      </w:pPr>
+      <w:rPr>
+        <w:rFonts w:ascii="Wingdings" w:hAnsi="Wingdings" w:hint="default"/>
+        <w:sz w:val="20"/>
+      </w:rPr>
+    </w:lvl>
+    <w:lvl w:ilvl="4" w:tentative="1">
+      <w:start w:val="1"/>
+      <w:numFmt w:val="bullet"/>
+      <w:lvlText w:val=""/>
+      <w:lvlJc w:val="left"/>
+      <w:pPr>
+        <w:tabs>
+          <w:tab w:val="num" w:pos="3600"/>
+        </w:tabs>
+        <w:ind w:left="3600" w:hanging="360"/>
+      </w:pPr>
+      <w:rPr>
+        <w:rFonts w:ascii="Wingdings" w:hAnsi="Wingdings" w:hint="default"/>
+        <w:sz w:val="20"/>
+      </w:rPr>
+    </w:lvl>
+    <w:lvl w:ilvl="5" w:tentative="1">
+      <w:start w:val="1"/>
+      <w:numFmt w:val="bullet"/>
+      <w:lvlText w:val=""/>
+      <w:lvlJc w:val="left"/>
+      <w:pPr>
+        <w:tabs>
+          <w:tab w:val="num" w:pos="4320"/>
+        </w:tabs>
+        <w:ind w:left="4320" w:hanging="360"/>
+      </w:pPr>
+      <w:rPr>
+        <w:rFonts w:ascii="Wingdings" w:hAnsi="Wingdings" w:hint="default"/>
+        <w:sz w:val="20"/>
+      </w:rPr>
+    </w:lvl>
+    <w:lvl w:ilvl="6" w:tentative="1">
+      <w:start w:val="1"/>
+      <w:numFmt w:val="bullet"/>
+      <w:lvlText w:val=""/>
+      <w:lvlJc w:val="left"/>
+      <w:pPr>
+        <w:tabs>
+          <w:tab w:val="num" w:pos="5040"/>
+        </w:tabs>
+        <w:ind w:left="5040" w:hanging="360"/>
+      </w:pPr>
+      <w:rPr>
+        <w:rFonts w:ascii="Wingdings" w:hAnsi="Wingdings" w:hint="default"/>
+        <w:sz w:val="20"/>
+      </w:rPr>
+    </w:lvl>
+    <w:lvl w:ilvl="7" w:tentative="1">
+      <w:start w:val="1"/>
+      <w:numFmt w:val="bullet"/>
+      <w:lvlText w:val=""/>
+      <w:lvlJc w:val="left"/>
+      <w:pPr>
+        <w:tabs>
+          <w:tab w:val="num" w:pos="5760"/>
+        </w:tabs>
+        <w:ind w:left="5760" w:hanging="360"/>
+      </w:pPr>
+      <w:rPr>
+        <w:rFonts w:ascii="Wingdings" w:hAnsi="Wingdings" w:hint="default"/>
+        <w:sz w:val="20"/>
+      </w:rPr>
+    </w:lvl>
+    <w:lvl w:ilvl="8" w:tentative="1">
+      <w:start w:val="1"/>
+      <w:numFmt w:val="bullet"/>
+      <w:lvlText w:val=""/>
+      <w:lvlJc w:val="left"/>
+      <w:pPr>
+        <w:tabs>
+          <w:tab w:val="num" w:pos="6480"/>
+        </w:tabs>
+        <w:ind w:left="6480" w:hanging="360"/>
+      </w:pPr>
+      <w:rPr>
+        <w:rFonts w:ascii="Wingdings" w:hAnsi="Wingdings" w:hint="default"/>
+        <w:sz w:val="20"/>
+      </w:rPr>
+    </w:lvl>
+  </w:abstractNum>
+  <w:abstractNum w:abstractNumId="2" w15:restartNumberingAfterBreak="0">
+    <w:nsid w:val="0BAA317E"/>
+    <w:multiLevelType w:val="multilevel"/>
+    <w:tmpl w:val="D632B77E"/>
+    <w:lvl w:ilvl="0">
+      <w:start w:val="1"/>
+      <w:numFmt w:val="bullet"/>
+      <w:lvlText w:val=""/>
+      <w:lvlJc w:val="left"/>
+      <w:pPr>
+        <w:tabs>
+          <w:tab w:val="num" w:pos="720"/>
+        </w:tabs>
+        <w:ind w:left="720" w:hanging="360"/>
+      </w:pPr>
+      <w:rPr>
+        <w:rFonts w:ascii="Symbol" w:hAnsi="Symbol" w:hint="default"/>
+        <w:sz w:val="20"/>
+      </w:rPr>
+    </w:lvl>
+    <w:lvl w:ilvl="1" w:tentative="1">
+      <w:start w:val="1"/>
+      <w:numFmt w:val="bullet"/>
+      <w:lvlText w:val="o"/>
+      <w:lvlJc w:val="left"/>
+      <w:pPr>
+        <w:tabs>
+          <w:tab w:val="num" w:pos="1440"/>
+        </w:tabs>
+        <w:ind w:left="1440" w:hanging="360"/>
+      </w:pPr>
+      <w:rPr>
+        <w:rFonts w:ascii="Courier New" w:hAnsi="Courier New" w:hint="default"/>
+        <w:sz w:val="20"/>
+      </w:rPr>
+    </w:lvl>
+    <w:lvl w:ilvl="2" w:tentative="1">
+      <w:start w:val="1"/>
+      <w:numFmt w:val="bullet"/>
+      <w:lvlText w:val=""/>
+      <w:lvlJc w:val="left"/>
+      <w:pPr>
+        <w:tabs>
+          <w:tab w:val="num" w:pos="2160"/>
+        </w:tabs>
+        <w:ind w:left="2160" w:hanging="360"/>
+      </w:pPr>
+      <w:rPr>
+        <w:rFonts w:ascii="Wingdings" w:hAnsi="Wingdings" w:hint="default"/>
+        <w:sz w:val="20"/>
+      </w:rPr>
+    </w:lvl>
+    <w:lvl w:ilvl="3" w:tentative="1">
+      <w:start w:val="1"/>
+      <w:numFmt w:val="bullet"/>
+      <w:lvlText w:val=""/>
+      <w:lvlJc w:val="left"/>
+      <w:pPr>
+        <w:tabs>
+          <w:tab w:val="num" w:pos="2880"/>
+        </w:tabs>
+        <w:ind w:left="2880" w:hanging="360"/>
+      </w:pPr>
+      <w:rPr>
+        <w:rFonts w:ascii="Wingdings" w:hAnsi="Wingdings" w:hint="default"/>
+        <w:sz w:val="20"/>
+      </w:rPr>
+    </w:lvl>
+    <w:lvl w:ilvl="4" w:tentative="1">
+      <w:start w:val="1"/>
+      <w:numFmt w:val="bullet"/>
+      <w:lvlText w:val=""/>
+      <w:lvlJc w:val="left"/>
+      <w:pPr>
+        <w:tabs>
+          <w:tab w:val="num" w:pos="3600"/>
+        </w:tabs>
+        <w:ind w:left="3600" w:hanging="360"/>
+      </w:pPr>
+      <w:rPr>
+        <w:rFonts w:ascii="Wingdings" w:hAnsi="Wingdings" w:hint="default"/>
+        <w:sz w:val="20"/>
+      </w:rPr>
+    </w:lvl>
+    <w:lvl w:ilvl="5" w:tentative="1">
+      <w:start w:val="1"/>
+      <w:numFmt w:val="bullet"/>
+      <w:lvlText w:val=""/>
+      <w:lvlJc w:val="left"/>
+      <w:pPr>
+        <w:tabs>
+          <w:tab w:val="num" w:pos="4320"/>
+        </w:tabs>
+        <w:ind w:left="4320" w:hanging="360"/>
+      </w:pPr>
+      <w:rPr>
+        <w:rFonts w:ascii="Wingdings" w:hAnsi="Wingdings" w:hint="default"/>
+        <w:sz w:val="20"/>
+      </w:rPr>
+    </w:lvl>
+    <w:lvl w:ilvl="6" w:tentative="1">
+      <w:start w:val="1"/>
+      <w:numFmt w:val="bullet"/>
+      <w:lvlText w:val=""/>
+      <w:lvlJc w:val="left"/>
+      <w:pPr>
+        <w:tabs>
+          <w:tab w:val="num" w:pos="5040"/>
+        </w:tabs>
+        <w:ind w:left="5040" w:hanging="360"/>
+      </w:pPr>
+      <w:rPr>
+        <w:rFonts w:ascii="Wingdings" w:hAnsi="Wingdings" w:hint="default"/>
+        <w:sz w:val="20"/>
+      </w:rPr>
+    </w:lvl>
+    <w:lvl w:ilvl="7" w:tentative="1">
+      <w:start w:val="1"/>
+      <w:numFmt w:val="bullet"/>
+      <w:lvlText w:val=""/>
+      <w:lvlJc w:val="left"/>
+      <w:pPr>
+        <w:tabs>
+          <w:tab w:val="num" w:pos="5760"/>
+        </w:tabs>
+        <w:ind w:left="5760" w:hanging="360"/>
+      </w:pPr>
+      <w:rPr>
+        <w:rFonts w:ascii="Wingdings" w:hAnsi="Wingdings" w:hint="default"/>
+        <w:sz w:val="20"/>
+      </w:rPr>
+    </w:lvl>
+    <w:lvl w:ilvl="8" w:tentative="1">
+      <w:start w:val="1"/>
+      <w:numFmt w:val="bullet"/>
+      <w:lvlText w:val=""/>
+      <w:lvlJc w:val="left"/>
+      <w:pPr>
+        <w:tabs>
+          <w:tab w:val="num" w:pos="6480"/>
+        </w:tabs>
+        <w:ind w:left="6480" w:hanging="360"/>
+      </w:pPr>
+      <w:rPr>
+        <w:rFonts w:ascii="Wingdings" w:hAnsi="Wingdings" w:hint="default"/>
+        <w:sz w:val="20"/>
+      </w:rPr>
+    </w:lvl>
+  </w:abstractNum>
+  <w:abstractNum w:abstractNumId="3" w15:restartNumberingAfterBreak="0">
+    <w:nsid w:val="0EBE3890"/>
+    <w:multiLevelType w:val="multilevel"/>
+    <w:tmpl w:val="4DC26FDC"/>
+    <w:lvl w:ilvl="0">
+      <w:start w:val="1"/>
+      <w:numFmt w:val="bullet"/>
+      <w:lvlText w:val=""/>
+      <w:lvlJc w:val="left"/>
+      <w:pPr>
+        <w:tabs>
+          <w:tab w:val="num" w:pos="720"/>
+        </w:tabs>
+        <w:ind w:left="720" w:hanging="360"/>
+      </w:pPr>
+      <w:rPr>
+        <w:rFonts w:ascii="Symbol" w:hAnsi="Symbol" w:hint="default"/>
+        <w:sz w:val="20"/>
+      </w:rPr>
+    </w:lvl>
+    <w:lvl w:ilvl="1" w:tentative="1">
+      <w:start w:val="1"/>
+      <w:numFmt w:val="bullet"/>
+      <w:lvlText w:val="o"/>
+      <w:lvlJc w:val="left"/>
+      <w:pPr>
+        <w:tabs>
+          <w:tab w:val="num" w:pos="1440"/>
+        </w:tabs>
+        <w:ind w:left="1440" w:hanging="360"/>
+      </w:pPr>
+      <w:rPr>
+        <w:rFonts w:ascii="Courier New" w:hAnsi="Courier New" w:hint="default"/>
+        <w:sz w:val="20"/>
+      </w:rPr>
+    </w:lvl>
+    <w:lvl w:ilvl="2" w:tentative="1">
+      <w:start w:val="1"/>
+      <w:numFmt w:val="bullet"/>
+      <w:lvlText w:val=""/>
+      <w:lvlJc w:val="left"/>
+      <w:pPr>
+        <w:tabs>
+          <w:tab w:val="num" w:pos="2160"/>
+        </w:tabs>
+        <w:ind w:left="2160" w:hanging="360"/>
+      </w:pPr>
+      <w:rPr>
+        <w:rFonts w:ascii="Wingdings" w:hAnsi="Wingdings" w:hint="default"/>
+        <w:sz w:val="20"/>
+      </w:rPr>
+    </w:lvl>
+    <w:lvl w:ilvl="3" w:tentative="1">
+      <w:start w:val="1"/>
+      <w:numFmt w:val="bullet"/>
+      <w:lvlText w:val=""/>
+      <w:lvlJc w:val="left"/>
+      <w:pPr>
+        <w:tabs>
+          <w:tab w:val="num" w:pos="2880"/>
+        </w:tabs>
+        <w:ind w:left="2880" w:hanging="360"/>
+      </w:pPr>
+      <w:rPr>
+        <w:rFonts w:ascii="Wingdings" w:hAnsi="Wingdings" w:hint="default"/>
+        <w:sz w:val="20"/>
+      </w:rPr>
+    </w:lvl>
+    <w:lvl w:ilvl="4" w:tentative="1">
+      <w:start w:val="1"/>
+      <w:numFmt w:val="bullet"/>
+      <w:lvlText w:val=""/>
+      <w:lvlJc w:val="left"/>
+      <w:pPr>
+        <w:tabs>
+          <w:tab w:val="num" w:pos="3600"/>
+        </w:tabs>
+        <w:ind w:left="3600" w:hanging="360"/>
+      </w:pPr>
+      <w:rPr>
+        <w:rFonts w:ascii="Wingdings" w:hAnsi="Wingdings" w:hint="default"/>
+        <w:sz w:val="20"/>
+      </w:rPr>
+    </w:lvl>
+    <w:lvl w:ilvl="5" w:tentative="1">
+      <w:start w:val="1"/>
+      <w:numFmt w:val="bullet"/>
+      <w:lvlText w:val=""/>
+      <w:lvlJc w:val="left"/>
+      <w:pPr>
+        <w:tabs>
+          <w:tab w:val="num" w:pos="4320"/>
+        </w:tabs>
+        <w:ind w:left="4320" w:hanging="360"/>
+      </w:pPr>
+      <w:rPr>
+        <w:rFonts w:ascii="Wingdings" w:hAnsi="Wingdings" w:hint="default"/>
+        <w:sz w:val="20"/>
+      </w:rPr>
+    </w:lvl>
+    <w:lvl w:ilvl="6" w:tentative="1">
+      <w:start w:val="1"/>
+      <w:numFmt w:val="bullet"/>
+      <w:lvlText w:val=""/>
+      <w:lvlJc w:val="left"/>
+      <w:pPr>
+        <w:tabs>
+          <w:tab w:val="num" w:pos="5040"/>
+        </w:tabs>
+        <w:ind w:left="5040" w:hanging="360"/>
+      </w:pPr>
+      <w:rPr>
+        <w:rFonts w:ascii="Wingdings" w:hAnsi="Wingdings" w:hint="default"/>
+        <w:sz w:val="20"/>
+      </w:rPr>
+    </w:lvl>
+    <w:lvl w:ilvl="7" w:tentative="1">
+      <w:start w:val="1"/>
+      <w:numFmt w:val="bullet"/>
+      <w:lvlText w:val=""/>
+      <w:lvlJc w:val="left"/>
+      <w:pPr>
+        <w:tabs>
+          <w:tab w:val="num" w:pos="5760"/>
+        </w:tabs>
+        <w:ind w:left="5760" w:hanging="360"/>
+      </w:pPr>
+      <w:rPr>
+        <w:rFonts w:ascii="Wingdings" w:hAnsi="Wingdings" w:hint="default"/>
+        <w:sz w:val="20"/>
+      </w:rPr>
+    </w:lvl>
+    <w:lvl w:ilvl="8" w:tentative="1">
+      <w:start w:val="1"/>
+      <w:numFmt w:val="bullet"/>
+      <w:lvlText w:val=""/>
+      <w:lvlJc w:val="left"/>
+      <w:pPr>
+        <w:tabs>
+          <w:tab w:val="num" w:pos="6480"/>
+        </w:tabs>
+        <w:ind w:left="6480" w:hanging="360"/>
+      </w:pPr>
+      <w:rPr>
+        <w:rFonts w:ascii="Wingdings" w:hAnsi="Wingdings" w:hint="default"/>
+        <w:sz w:val="20"/>
+      </w:rPr>
+    </w:lvl>
+  </w:abstractNum>
+  <w:abstractNum w:abstractNumId="4" w15:restartNumberingAfterBreak="0">
+    <w:nsid w:val="1F4314AB"/>
+    <w:multiLevelType w:val="multilevel"/>
+    <w:tmpl w:val="495CC90E"/>
+    <w:lvl w:ilvl="0">
+      <w:start w:val="1"/>
+      <w:numFmt w:val="bullet"/>
+      <w:lvlText w:val=""/>
+      <w:lvlJc w:val="left"/>
+      <w:pPr>
+        <w:tabs>
+          <w:tab w:val="num" w:pos="720"/>
+        </w:tabs>
+        <w:ind w:left="720" w:hanging="360"/>
+      </w:pPr>
+      <w:rPr>
+        <w:rFonts w:ascii="Symbol" w:hAnsi="Symbol" w:hint="default"/>
+        <w:sz w:val="20"/>
+      </w:rPr>
+    </w:lvl>
+    <w:lvl w:ilvl="1" w:tentative="1">
+      <w:start w:val="1"/>
+      <w:numFmt w:val="bullet"/>
+      <w:lvlText w:val="o"/>
+      <w:lvlJc w:val="left"/>
+      <w:pPr>
+        <w:tabs>
+          <w:tab w:val="num" w:pos="1440"/>
+        </w:tabs>
+        <w:ind w:left="1440" w:hanging="360"/>
+      </w:pPr>
+      <w:rPr>
+        <w:rFonts w:ascii="Courier New" w:hAnsi="Courier New" w:hint="default"/>
+        <w:sz w:val="20"/>
+      </w:rPr>
+    </w:lvl>
+    <w:lvl w:ilvl="2" w:tentative="1">
+      <w:start w:val="1"/>
+      <w:numFmt w:val="bullet"/>
+      <w:lvlText w:val=""/>
+      <w:lvlJc w:val="left"/>
+      <w:pPr>
+        <w:tabs>
+          <w:tab w:val="num" w:pos="2160"/>
+        </w:tabs>
+        <w:ind w:left="2160" w:hanging="360"/>
+      </w:pPr>
+      <w:rPr>
+        <w:rFonts w:ascii="Wingdings" w:hAnsi="Wingdings" w:hint="default"/>
+        <w:sz w:val="20"/>
+      </w:rPr>
+    </w:lvl>
+    <w:lvl w:ilvl="3" w:tentative="1">
+      <w:start w:val="1"/>
+      <w:numFmt w:val="bullet"/>
+      <w:lvlText w:val=""/>
+      <w:lvlJc w:val="left"/>
+      <w:pPr>
+        <w:tabs>
+          <w:tab w:val="num" w:pos="2880"/>
+        </w:tabs>
+        <w:ind w:left="2880" w:hanging="360"/>
+      </w:pPr>
+      <w:rPr>
+        <w:rFonts w:ascii="Wingdings" w:hAnsi="Wingdings" w:hint="default"/>
+        <w:sz w:val="20"/>
+      </w:rPr>
+    </w:lvl>
+    <w:lvl w:ilvl="4" w:tentative="1">
+      <w:start w:val="1"/>
+      <w:numFmt w:val="bullet"/>
+      <w:lvlText w:val=""/>
+      <w:lvlJc w:val="left"/>
+      <w:pPr>
+        <w:tabs>
+          <w:tab w:val="num" w:pos="3600"/>
+        </w:tabs>
+        <w:ind w:left="3600" w:hanging="360"/>
+      </w:pPr>
+      <w:rPr>
+        <w:rFonts w:ascii="Wingdings" w:hAnsi="Wingdings" w:hint="default"/>
+        <w:sz w:val="20"/>
+      </w:rPr>
+    </w:lvl>
+    <w:lvl w:ilvl="5" w:tentative="1">
+      <w:start w:val="1"/>
+      <w:numFmt w:val="bullet"/>
+      <w:lvlText w:val=""/>
+      <w:lvlJc w:val="left"/>
+      <w:pPr>
+        <w:tabs>
+          <w:tab w:val="num" w:pos="4320"/>
+        </w:tabs>
+        <w:ind w:left="4320" w:hanging="360"/>
+      </w:pPr>
+      <w:rPr>
+        <w:rFonts w:ascii="Wingdings" w:hAnsi="Wingdings" w:hint="default"/>
+        <w:sz w:val="20"/>
+      </w:rPr>
+    </w:lvl>
+    <w:lvl w:ilvl="6" w:tentative="1">
+      <w:start w:val="1"/>
+      <w:numFmt w:val="bullet"/>
+      <w:lvlText w:val=""/>
+      <w:lvlJc w:val="left"/>
+      <w:pPr>
+        <w:tabs>
+          <w:tab w:val="num" w:pos="5040"/>
+        </w:tabs>
+        <w:ind w:left="5040" w:hanging="360"/>
+      </w:pPr>
+      <w:rPr>
+        <w:rFonts w:ascii="Wingdings" w:hAnsi="Wingdings" w:hint="default"/>
+        <w:sz w:val="20"/>
+      </w:rPr>
+    </w:lvl>
+    <w:lvl w:ilvl="7" w:tentative="1">
+      <w:start w:val="1"/>
+      <w:numFmt w:val="bullet"/>
+      <w:lvlText w:val=""/>
+      <w:lvlJc w:val="left"/>
+      <w:pPr>
+        <w:tabs>
+          <w:tab w:val="num" w:pos="5760"/>
+        </w:tabs>
+        <w:ind w:left="5760" w:hanging="360"/>
+      </w:pPr>
+      <w:rPr>
+        <w:rFonts w:ascii="Wingdings" w:hAnsi="Wingdings" w:hint="default"/>
+        <w:sz w:val="20"/>
+      </w:rPr>
+    </w:lvl>
+    <w:lvl w:ilvl="8" w:tentative="1">
+      <w:start w:val="1"/>
+      <w:numFmt w:val="bullet"/>
+      <w:lvlText w:val=""/>
+      <w:lvlJc w:val="left"/>
+      <w:pPr>
+        <w:tabs>
+          <w:tab w:val="num" w:pos="6480"/>
+        </w:tabs>
+        <w:ind w:left="6480" w:hanging="360"/>
+      </w:pPr>
+      <w:rPr>
+        <w:rFonts w:ascii="Wingdings" w:hAnsi="Wingdings" w:hint="default"/>
+        <w:sz w:val="20"/>
+      </w:rPr>
+    </w:lvl>
+  </w:abstractNum>
+  <w:abstractNum w:abstractNumId="5" w15:restartNumberingAfterBreak="0">
     <w:nsid w:val="1FB10338"/>
     <w:multiLevelType w:val="hybridMultilevel"/>
     <w:tmpl w:val="6E261D64"/>
@@ -3231,7 +4206,7 @@
       </w:rPr>
     </w:lvl>
   </w:abstractNum>
-  <w:abstractNum w:abstractNumId="2" w15:restartNumberingAfterBreak="0">
+  <w:abstractNum w:abstractNumId="6" w15:restartNumberingAfterBreak="0">
     <w:nsid w:val="20E5236D"/>
     <w:multiLevelType w:val="multilevel"/>
     <w:tmpl w:val="65DAC7DC"/>
@@ -3380,7 +4355,7 @@
       </w:rPr>
     </w:lvl>
   </w:abstractNum>
-  <w:abstractNum w:abstractNumId="3" w15:restartNumberingAfterBreak="0">
+  <w:abstractNum w:abstractNumId="7" w15:restartNumberingAfterBreak="0">
     <w:nsid w:val="22D867A5"/>
     <w:multiLevelType w:val="multilevel"/>
     <w:tmpl w:val="F04C2A40"/>
@@ -3529,7 +4504,7 @@
       </w:rPr>
     </w:lvl>
   </w:abstractNum>
-  <w:abstractNum w:abstractNumId="4" w15:restartNumberingAfterBreak="0">
+  <w:abstractNum w:abstractNumId="8" w15:restartNumberingAfterBreak="0">
     <w:nsid w:val="256A1612"/>
     <w:multiLevelType w:val="hybridMultilevel"/>
     <w:tmpl w:val="E5CC47F8"/>
@@ -3642,7 +4617,7 @@
       </w:rPr>
     </w:lvl>
   </w:abstractNum>
-  <w:abstractNum w:abstractNumId="5" w15:restartNumberingAfterBreak="0">
+  <w:abstractNum w:abstractNumId="9" w15:restartNumberingAfterBreak="0">
     <w:nsid w:val="2B2559CE"/>
     <w:multiLevelType w:val="multilevel"/>
     <w:tmpl w:val="DA42BB6E"/>
@@ -3791,7 +4766,7 @@
       </w:rPr>
     </w:lvl>
   </w:abstractNum>
-  <w:abstractNum w:abstractNumId="6" w15:restartNumberingAfterBreak="0">
+  <w:abstractNum w:abstractNumId="10" w15:restartNumberingAfterBreak="0">
     <w:nsid w:val="2D7517DB"/>
     <w:multiLevelType w:val="multilevel"/>
     <w:tmpl w:val="60E24A6A"/>
@@ -3936,7 +4911,7 @@
       </w:rPr>
     </w:lvl>
   </w:abstractNum>
-  <w:abstractNum w:abstractNumId="7" w15:restartNumberingAfterBreak="0">
+  <w:abstractNum w:abstractNumId="11" w15:restartNumberingAfterBreak="0">
     <w:nsid w:val="2E1F1C23"/>
     <w:multiLevelType w:val="multilevel"/>
     <w:tmpl w:val="3EB290FA"/>
@@ -4085,7 +5060,156 @@
       </w:rPr>
     </w:lvl>
   </w:abstractNum>
-  <w:abstractNum w:abstractNumId="8" w15:restartNumberingAfterBreak="0">
+  <w:abstractNum w:abstractNumId="12" w15:restartNumberingAfterBreak="0">
+    <w:nsid w:val="2F406991"/>
+    <w:multiLevelType w:val="multilevel"/>
+    <w:tmpl w:val="51DCCC64"/>
+    <w:lvl w:ilvl="0">
+      <w:start w:val="1"/>
+      <w:numFmt w:val="bullet"/>
+      <w:lvlText w:val=""/>
+      <w:lvlJc w:val="left"/>
+      <w:pPr>
+        <w:tabs>
+          <w:tab w:val="num" w:pos="720"/>
+        </w:tabs>
+        <w:ind w:left="720" w:hanging="360"/>
+      </w:pPr>
+      <w:rPr>
+        <w:rFonts w:ascii="Symbol" w:hAnsi="Symbol" w:hint="default"/>
+        <w:sz w:val="20"/>
+      </w:rPr>
+    </w:lvl>
+    <w:lvl w:ilvl="1" w:tentative="1">
+      <w:start w:val="1"/>
+      <w:numFmt w:val="bullet"/>
+      <w:lvlText w:val="o"/>
+      <w:lvlJc w:val="left"/>
+      <w:pPr>
+        <w:tabs>
+          <w:tab w:val="num" w:pos="1440"/>
+        </w:tabs>
+        <w:ind w:left="1440" w:hanging="360"/>
+      </w:pPr>
+      <w:rPr>
+        <w:rFonts w:ascii="Courier New" w:hAnsi="Courier New" w:hint="default"/>
+        <w:sz w:val="20"/>
+      </w:rPr>
+    </w:lvl>
+    <w:lvl w:ilvl="2" w:tentative="1">
+      <w:start w:val="1"/>
+      <w:numFmt w:val="bullet"/>
+      <w:lvlText w:val=""/>
+      <w:lvlJc w:val="left"/>
+      <w:pPr>
+        <w:tabs>
+          <w:tab w:val="num" w:pos="2160"/>
+        </w:tabs>
+        <w:ind w:left="2160" w:hanging="360"/>
+      </w:pPr>
+      <w:rPr>
+        <w:rFonts w:ascii="Wingdings" w:hAnsi="Wingdings" w:hint="default"/>
+        <w:sz w:val="20"/>
+      </w:rPr>
+    </w:lvl>
+    <w:lvl w:ilvl="3" w:tentative="1">
+      <w:start w:val="1"/>
+      <w:numFmt w:val="bullet"/>
+      <w:lvlText w:val=""/>
+      <w:lvlJc w:val="left"/>
+      <w:pPr>
+        <w:tabs>
+          <w:tab w:val="num" w:pos="2880"/>
+        </w:tabs>
+        <w:ind w:left="2880" w:hanging="360"/>
+      </w:pPr>
+      <w:rPr>
+        <w:rFonts w:ascii="Wingdings" w:hAnsi="Wingdings" w:hint="default"/>
+        <w:sz w:val="20"/>
+      </w:rPr>
+    </w:lvl>
+    <w:lvl w:ilvl="4" w:tentative="1">
+      <w:start w:val="1"/>
+      <w:numFmt w:val="bullet"/>
+      <w:lvlText w:val=""/>
+      <w:lvlJc w:val="left"/>
+      <w:pPr>
+        <w:tabs>
+          <w:tab w:val="num" w:pos="3600"/>
+        </w:tabs>
+        <w:ind w:left="3600" w:hanging="360"/>
+      </w:pPr>
+      <w:rPr>
+        <w:rFonts w:ascii="Wingdings" w:hAnsi="Wingdings" w:hint="default"/>
+        <w:sz w:val="20"/>
+      </w:rPr>
+    </w:lvl>
+    <w:lvl w:ilvl="5" w:tentative="1">
+      <w:start w:val="1"/>
+      <w:numFmt w:val="bullet"/>
+      <w:lvlText w:val=""/>
+      <w:lvlJc w:val="left"/>
+      <w:pPr>
+        <w:tabs>
+          <w:tab w:val="num" w:pos="4320"/>
+        </w:tabs>
+        <w:ind w:left="4320" w:hanging="360"/>
+      </w:pPr>
+      <w:rPr>
+        <w:rFonts w:ascii="Wingdings" w:hAnsi="Wingdings" w:hint="default"/>
+        <w:sz w:val="20"/>
+      </w:rPr>
+    </w:lvl>
+    <w:lvl w:ilvl="6" w:tentative="1">
+      <w:start w:val="1"/>
+      <w:numFmt w:val="bullet"/>
+      <w:lvlText w:val=""/>
+      <w:lvlJc w:val="left"/>
+      <w:pPr>
+        <w:tabs>
+          <w:tab w:val="num" w:pos="5040"/>
+        </w:tabs>
+        <w:ind w:left="5040" w:hanging="360"/>
+      </w:pPr>
+      <w:rPr>
+        <w:rFonts w:ascii="Wingdings" w:hAnsi="Wingdings" w:hint="default"/>
+        <w:sz w:val="20"/>
+      </w:rPr>
+    </w:lvl>
+    <w:lvl w:ilvl="7" w:tentative="1">
+      <w:start w:val="1"/>
+      <w:numFmt w:val="bullet"/>
+      <w:lvlText w:val=""/>
+      <w:lvlJc w:val="left"/>
+      <w:pPr>
+        <w:tabs>
+          <w:tab w:val="num" w:pos="5760"/>
+        </w:tabs>
+        <w:ind w:left="5760" w:hanging="360"/>
+      </w:pPr>
+      <w:rPr>
+        <w:rFonts w:ascii="Wingdings" w:hAnsi="Wingdings" w:hint="default"/>
+        <w:sz w:val="20"/>
+      </w:rPr>
+    </w:lvl>
+    <w:lvl w:ilvl="8" w:tentative="1">
+      <w:start w:val="1"/>
+      <w:numFmt w:val="bullet"/>
+      <w:lvlText w:val=""/>
+      <w:lvlJc w:val="left"/>
+      <w:pPr>
+        <w:tabs>
+          <w:tab w:val="num" w:pos="6480"/>
+        </w:tabs>
+        <w:ind w:left="6480" w:hanging="360"/>
+      </w:pPr>
+      <w:rPr>
+        <w:rFonts w:ascii="Wingdings" w:hAnsi="Wingdings" w:hint="default"/>
+        <w:sz w:val="20"/>
+      </w:rPr>
+    </w:lvl>
+  </w:abstractNum>
+  <w:abstractNum w:abstractNumId="13" w15:restartNumberingAfterBreak="0">
     <w:nsid w:val="39B17C0D"/>
     <w:multiLevelType w:val="hybridMultilevel"/>
     <w:tmpl w:val="DDB4D4B2"/>
@@ -4198,7 +5322,156 @@
       </w:rPr>
     </w:lvl>
   </w:abstractNum>
-  <w:abstractNum w:abstractNumId="9" w15:restartNumberingAfterBreak="0">
+  <w:abstractNum w:abstractNumId="14" w15:restartNumberingAfterBreak="0">
+    <w:nsid w:val="3AA039DE"/>
+    <w:multiLevelType w:val="multilevel"/>
+    <w:tmpl w:val="519C5F7E"/>
+    <w:lvl w:ilvl="0">
+      <w:start w:val="1"/>
+      <w:numFmt w:val="bullet"/>
+      <w:lvlText w:val=""/>
+      <w:lvlJc w:val="left"/>
+      <w:pPr>
+        <w:tabs>
+          <w:tab w:val="num" w:pos="720"/>
+        </w:tabs>
+        <w:ind w:left="720" w:hanging="360"/>
+      </w:pPr>
+      <w:rPr>
+        <w:rFonts w:ascii="Symbol" w:hAnsi="Symbol" w:hint="default"/>
+        <w:sz w:val="20"/>
+      </w:rPr>
+    </w:lvl>
+    <w:lvl w:ilvl="1" w:tentative="1">
+      <w:start w:val="1"/>
+      <w:numFmt w:val="bullet"/>
+      <w:lvlText w:val="o"/>
+      <w:lvlJc w:val="left"/>
+      <w:pPr>
+        <w:tabs>
+          <w:tab w:val="num" w:pos="1440"/>
+        </w:tabs>
+        <w:ind w:left="1440" w:hanging="360"/>
+      </w:pPr>
+      <w:rPr>
+        <w:rFonts w:ascii="Courier New" w:hAnsi="Courier New" w:hint="default"/>
+        <w:sz w:val="20"/>
+      </w:rPr>
+    </w:lvl>
+    <w:lvl w:ilvl="2" w:tentative="1">
+      <w:start w:val="1"/>
+      <w:numFmt w:val="bullet"/>
+      <w:lvlText w:val=""/>
+      <w:lvlJc w:val="left"/>
+      <w:pPr>
+        <w:tabs>
+          <w:tab w:val="num" w:pos="2160"/>
+        </w:tabs>
+        <w:ind w:left="2160" w:hanging="360"/>
+      </w:pPr>
+      <w:rPr>
+        <w:rFonts w:ascii="Wingdings" w:hAnsi="Wingdings" w:hint="default"/>
+        <w:sz w:val="20"/>
+      </w:rPr>
+    </w:lvl>
+    <w:lvl w:ilvl="3" w:tentative="1">
+      <w:start w:val="1"/>
+      <w:numFmt w:val="bullet"/>
+      <w:lvlText w:val=""/>
+      <w:lvlJc w:val="left"/>
+      <w:pPr>
+        <w:tabs>
+          <w:tab w:val="num" w:pos="2880"/>
+        </w:tabs>
+        <w:ind w:left="2880" w:hanging="360"/>
+      </w:pPr>
+      <w:rPr>
+        <w:rFonts w:ascii="Wingdings" w:hAnsi="Wingdings" w:hint="default"/>
+        <w:sz w:val="20"/>
+      </w:rPr>
+    </w:lvl>
+    <w:lvl w:ilvl="4" w:tentative="1">
+      <w:start w:val="1"/>
+      <w:numFmt w:val="bullet"/>
+      <w:lvlText w:val=""/>
+      <w:lvlJc w:val="left"/>
+      <w:pPr>
+        <w:tabs>
+          <w:tab w:val="num" w:pos="3600"/>
+        </w:tabs>
+        <w:ind w:left="3600" w:hanging="360"/>
+      </w:pPr>
+      <w:rPr>
+        <w:rFonts w:ascii="Wingdings" w:hAnsi="Wingdings" w:hint="default"/>
+        <w:sz w:val="20"/>
+      </w:rPr>
+    </w:lvl>
+    <w:lvl w:ilvl="5" w:tentative="1">
+      <w:start w:val="1"/>
+      <w:numFmt w:val="bullet"/>
+      <w:lvlText w:val=""/>
+      <w:lvlJc w:val="left"/>
+      <w:pPr>
+        <w:tabs>
+          <w:tab w:val="num" w:pos="4320"/>
+        </w:tabs>
+        <w:ind w:left="4320" w:hanging="360"/>
+      </w:pPr>
+      <w:rPr>
+        <w:rFonts w:ascii="Wingdings" w:hAnsi="Wingdings" w:hint="default"/>
+        <w:sz w:val="20"/>
+      </w:rPr>
+    </w:lvl>
+    <w:lvl w:ilvl="6" w:tentative="1">
+      <w:start w:val="1"/>
+      <w:numFmt w:val="bullet"/>
+      <w:lvlText w:val=""/>
+      <w:lvlJc w:val="left"/>
+      <w:pPr>
+        <w:tabs>
+          <w:tab w:val="num" w:pos="5040"/>
+        </w:tabs>
+        <w:ind w:left="5040" w:hanging="360"/>
+      </w:pPr>
+      <w:rPr>
+        <w:rFonts w:ascii="Wingdings" w:hAnsi="Wingdings" w:hint="default"/>
+        <w:sz w:val="20"/>
+      </w:rPr>
+    </w:lvl>
+    <w:lvl w:ilvl="7" w:tentative="1">
+      <w:start w:val="1"/>
+      <w:numFmt w:val="bullet"/>
+      <w:lvlText w:val=""/>
+      <w:lvlJc w:val="left"/>
+      <w:pPr>
+        <w:tabs>
+          <w:tab w:val="num" w:pos="5760"/>
+        </w:tabs>
+        <w:ind w:left="5760" w:hanging="360"/>
+      </w:pPr>
+      <w:rPr>
+        <w:rFonts w:ascii="Wingdings" w:hAnsi="Wingdings" w:hint="default"/>
+        <w:sz w:val="20"/>
+      </w:rPr>
+    </w:lvl>
+    <w:lvl w:ilvl="8" w:tentative="1">
+      <w:start w:val="1"/>
+      <w:numFmt w:val="bullet"/>
+      <w:lvlText w:val=""/>
+      <w:lvlJc w:val="left"/>
+      <w:pPr>
+        <w:tabs>
+          <w:tab w:val="num" w:pos="6480"/>
+        </w:tabs>
+        <w:ind w:left="6480" w:hanging="360"/>
+      </w:pPr>
+      <w:rPr>
+        <w:rFonts w:ascii="Wingdings" w:hAnsi="Wingdings" w:hint="default"/>
+        <w:sz w:val="20"/>
+      </w:rPr>
+    </w:lvl>
+  </w:abstractNum>
+  <w:abstractNum w:abstractNumId="15" w15:restartNumberingAfterBreak="0">
     <w:nsid w:val="3C2F1A73"/>
     <w:multiLevelType w:val="multilevel"/>
     <w:tmpl w:val="CBDA0228"/>
@@ -4342,7 +5615,7 @@
       </w:rPr>
     </w:lvl>
   </w:abstractNum>
-  <w:abstractNum w:abstractNumId="10" w15:restartNumberingAfterBreak="0">
+  <w:abstractNum w:abstractNumId="16" w15:restartNumberingAfterBreak="0">
     <w:nsid w:val="403278CB"/>
     <w:multiLevelType w:val="multilevel"/>
     <w:tmpl w:val="60E24A6A"/>
@@ -4487,7 +5760,450 @@
       </w:rPr>
     </w:lvl>
   </w:abstractNum>
-  <w:abstractNum w:abstractNumId="11" w15:restartNumberingAfterBreak="0">
+  <w:abstractNum w:abstractNumId="17" w15:restartNumberingAfterBreak="0">
+    <w:nsid w:val="4A3F1576"/>
+    <w:multiLevelType w:val="multilevel"/>
+    <w:tmpl w:val="EDA42C12"/>
+    <w:lvl w:ilvl="0">
+      <w:start w:val="1"/>
+      <w:numFmt w:val="bullet"/>
+      <w:lvlText w:val=""/>
+      <w:lvlJc w:val="left"/>
+      <w:pPr>
+        <w:tabs>
+          <w:tab w:val="num" w:pos="720"/>
+        </w:tabs>
+        <w:ind w:left="720" w:hanging="360"/>
+      </w:pPr>
+      <w:rPr>
+        <w:rFonts w:ascii="Symbol" w:hAnsi="Symbol" w:hint="default"/>
+        <w:sz w:val="20"/>
+      </w:rPr>
+    </w:lvl>
+    <w:lvl w:ilvl="1" w:tentative="1">
+      <w:start w:val="1"/>
+      <w:numFmt w:val="bullet"/>
+      <w:lvlText w:val="o"/>
+      <w:lvlJc w:val="left"/>
+      <w:pPr>
+        <w:tabs>
+          <w:tab w:val="num" w:pos="1440"/>
+        </w:tabs>
+        <w:ind w:left="1440" w:hanging="360"/>
+      </w:pPr>
+      <w:rPr>
+        <w:rFonts w:ascii="Courier New" w:hAnsi="Courier New" w:hint="default"/>
+        <w:sz w:val="20"/>
+      </w:rPr>
+    </w:lvl>
+    <w:lvl w:ilvl="2" w:tentative="1">
+      <w:start w:val="1"/>
+      <w:numFmt w:val="bullet"/>
+      <w:lvlText w:val=""/>
+      <w:lvlJc w:val="left"/>
+      <w:pPr>
+        <w:tabs>
+          <w:tab w:val="num" w:pos="2160"/>
+        </w:tabs>
+        <w:ind w:left="2160" w:hanging="360"/>
+      </w:pPr>
+      <w:rPr>
+        <w:rFonts w:ascii="Wingdings" w:hAnsi="Wingdings" w:hint="default"/>
+        <w:sz w:val="20"/>
+      </w:rPr>
+    </w:lvl>
+    <w:lvl w:ilvl="3" w:tentative="1">
+      <w:start w:val="1"/>
+      <w:numFmt w:val="bullet"/>
+      <w:lvlText w:val=""/>
+      <w:lvlJc w:val="left"/>
+      <w:pPr>
+        <w:tabs>
+          <w:tab w:val="num" w:pos="2880"/>
+        </w:tabs>
+        <w:ind w:left="2880" w:hanging="360"/>
+      </w:pPr>
+      <w:rPr>
+        <w:rFonts w:ascii="Wingdings" w:hAnsi="Wingdings" w:hint="default"/>
+        <w:sz w:val="20"/>
+      </w:rPr>
+    </w:lvl>
+    <w:lvl w:ilvl="4" w:tentative="1">
+      <w:start w:val="1"/>
+      <w:numFmt w:val="bullet"/>
+      <w:lvlText w:val=""/>
+      <w:lvlJc w:val="left"/>
+      <w:pPr>
+        <w:tabs>
+          <w:tab w:val="num" w:pos="3600"/>
+        </w:tabs>
+        <w:ind w:left="3600" w:hanging="360"/>
+      </w:pPr>
+      <w:rPr>
+        <w:rFonts w:ascii="Wingdings" w:hAnsi="Wingdings" w:hint="default"/>
+        <w:sz w:val="20"/>
+      </w:rPr>
+    </w:lvl>
+    <w:lvl w:ilvl="5" w:tentative="1">
+      <w:start w:val="1"/>
+      <w:numFmt w:val="bullet"/>
+      <w:lvlText w:val=""/>
+      <w:lvlJc w:val="left"/>
+      <w:pPr>
+        <w:tabs>
+          <w:tab w:val="num" w:pos="4320"/>
+        </w:tabs>
+        <w:ind w:left="4320" w:hanging="360"/>
+      </w:pPr>
+      <w:rPr>
+        <w:rFonts w:ascii="Wingdings" w:hAnsi="Wingdings" w:hint="default"/>
+        <w:sz w:val="20"/>
+      </w:rPr>
+    </w:lvl>
+    <w:lvl w:ilvl="6" w:tentative="1">
+      <w:start w:val="1"/>
+      <w:numFmt w:val="bullet"/>
+      <w:lvlText w:val=""/>
+      <w:lvlJc w:val="left"/>
+      <w:pPr>
+        <w:tabs>
+          <w:tab w:val="num" w:pos="5040"/>
+        </w:tabs>
+        <w:ind w:left="5040" w:hanging="360"/>
+      </w:pPr>
+      <w:rPr>
+        <w:rFonts w:ascii="Wingdings" w:hAnsi="Wingdings" w:hint="default"/>
+        <w:sz w:val="20"/>
+      </w:rPr>
+    </w:lvl>
+    <w:lvl w:ilvl="7" w:tentative="1">
+      <w:start w:val="1"/>
+      <w:numFmt w:val="bullet"/>
+      <w:lvlText w:val=""/>
+      <w:lvlJc w:val="left"/>
+      <w:pPr>
+        <w:tabs>
+          <w:tab w:val="num" w:pos="5760"/>
+        </w:tabs>
+        <w:ind w:left="5760" w:hanging="360"/>
+      </w:pPr>
+      <w:rPr>
+        <w:rFonts w:ascii="Wingdings" w:hAnsi="Wingdings" w:hint="default"/>
+        <w:sz w:val="20"/>
+      </w:rPr>
+    </w:lvl>
+    <w:lvl w:ilvl="8" w:tentative="1">
+      <w:start w:val="1"/>
+      <w:numFmt w:val="bullet"/>
+      <w:lvlText w:val=""/>
+      <w:lvlJc w:val="left"/>
+      <w:pPr>
+        <w:tabs>
+          <w:tab w:val="num" w:pos="6480"/>
+        </w:tabs>
+        <w:ind w:left="6480" w:hanging="360"/>
+      </w:pPr>
+      <w:rPr>
+        <w:rFonts w:ascii="Wingdings" w:hAnsi="Wingdings" w:hint="default"/>
+        <w:sz w:val="20"/>
+      </w:rPr>
+    </w:lvl>
+  </w:abstractNum>
+  <w:abstractNum w:abstractNumId="18" w15:restartNumberingAfterBreak="0">
+    <w:nsid w:val="522F2B4B"/>
+    <w:multiLevelType w:val="multilevel"/>
+    <w:tmpl w:val="7BFA970C"/>
+    <w:lvl w:ilvl="0">
+      <w:start w:val="1"/>
+      <w:numFmt w:val="bullet"/>
+      <w:lvlText w:val=""/>
+      <w:lvlJc w:val="left"/>
+      <w:pPr>
+        <w:tabs>
+          <w:tab w:val="num" w:pos="720"/>
+        </w:tabs>
+        <w:ind w:left="720" w:hanging="360"/>
+      </w:pPr>
+      <w:rPr>
+        <w:rFonts w:ascii="Symbol" w:hAnsi="Symbol" w:hint="default"/>
+        <w:sz w:val="20"/>
+      </w:rPr>
+    </w:lvl>
+    <w:lvl w:ilvl="1">
+      <w:start w:val="1"/>
+      <w:numFmt w:val="bullet"/>
+      <w:lvlText w:val=""/>
+      <w:lvlJc w:val="left"/>
+      <w:pPr>
+        <w:ind w:left="1440" w:hanging="360"/>
+      </w:pPr>
+      <w:rPr>
+        <w:rFonts w:ascii="Wingdings" w:hAnsi="Wingdings" w:hint="default"/>
+      </w:rPr>
+    </w:lvl>
+    <w:lvl w:ilvl="2" w:tentative="1">
+      <w:start w:val="1"/>
+      <w:numFmt w:val="bullet"/>
+      <w:lvlText w:val=""/>
+      <w:lvlJc w:val="left"/>
+      <w:pPr>
+        <w:tabs>
+          <w:tab w:val="num" w:pos="2160"/>
+        </w:tabs>
+        <w:ind w:left="2160" w:hanging="360"/>
+      </w:pPr>
+      <w:rPr>
+        <w:rFonts w:ascii="Wingdings" w:hAnsi="Wingdings" w:hint="default"/>
+        <w:sz w:val="20"/>
+      </w:rPr>
+    </w:lvl>
+    <w:lvl w:ilvl="3" w:tentative="1">
+      <w:start w:val="1"/>
+      <w:numFmt w:val="bullet"/>
+      <w:lvlText w:val=""/>
+      <w:lvlJc w:val="left"/>
+      <w:pPr>
+        <w:tabs>
+          <w:tab w:val="num" w:pos="2880"/>
+        </w:tabs>
+        <w:ind w:left="2880" w:hanging="360"/>
+      </w:pPr>
+      <w:rPr>
+        <w:rFonts w:ascii="Wingdings" w:hAnsi="Wingdings" w:hint="default"/>
+        <w:sz w:val="20"/>
+      </w:rPr>
+    </w:lvl>
+    <w:lvl w:ilvl="4" w:tentative="1">
+      <w:start w:val="1"/>
+      <w:numFmt w:val="bullet"/>
+      <w:lvlText w:val=""/>
+      <w:lvlJc w:val="left"/>
+      <w:pPr>
+        <w:tabs>
+          <w:tab w:val="num" w:pos="3600"/>
+        </w:tabs>
+        <w:ind w:left="3600" w:hanging="360"/>
+      </w:pPr>
+      <w:rPr>
+        <w:rFonts w:ascii="Wingdings" w:hAnsi="Wingdings" w:hint="default"/>
+        <w:sz w:val="20"/>
+      </w:rPr>
+    </w:lvl>
+    <w:lvl w:ilvl="5" w:tentative="1">
+      <w:start w:val="1"/>
+      <w:numFmt w:val="bullet"/>
+      <w:lvlText w:val=""/>
+      <w:lvlJc w:val="left"/>
+      <w:pPr>
+        <w:tabs>
+          <w:tab w:val="num" w:pos="4320"/>
+        </w:tabs>
+        <w:ind w:left="4320" w:hanging="360"/>
+      </w:pPr>
+      <w:rPr>
+        <w:rFonts w:ascii="Wingdings" w:hAnsi="Wingdings" w:hint="default"/>
+        <w:sz w:val="20"/>
+      </w:rPr>
+    </w:lvl>
+    <w:lvl w:ilvl="6" w:tentative="1">
+      <w:start w:val="1"/>
+      <w:numFmt w:val="bullet"/>
+      <w:lvlText w:val=""/>
+      <w:lvlJc w:val="left"/>
+      <w:pPr>
+        <w:tabs>
+          <w:tab w:val="num" w:pos="5040"/>
+        </w:tabs>
+        <w:ind w:left="5040" w:hanging="360"/>
+      </w:pPr>
+      <w:rPr>
+        <w:rFonts w:ascii="Wingdings" w:hAnsi="Wingdings" w:hint="default"/>
+        <w:sz w:val="20"/>
+      </w:rPr>
+    </w:lvl>
+    <w:lvl w:ilvl="7" w:tentative="1">
+      <w:start w:val="1"/>
+      <w:numFmt w:val="bullet"/>
+      <w:lvlText w:val=""/>
+      <w:lvlJc w:val="left"/>
+      <w:pPr>
+        <w:tabs>
+          <w:tab w:val="num" w:pos="5760"/>
+        </w:tabs>
+        <w:ind w:left="5760" w:hanging="360"/>
+      </w:pPr>
+      <w:rPr>
+        <w:rFonts w:ascii="Wingdings" w:hAnsi="Wingdings" w:hint="default"/>
+        <w:sz w:val="20"/>
+      </w:rPr>
+    </w:lvl>
+    <w:lvl w:ilvl="8" w:tentative="1">
+      <w:start w:val="1"/>
+      <w:numFmt w:val="bullet"/>
+      <w:lvlText w:val=""/>
+      <w:lvlJc w:val="left"/>
+      <w:pPr>
+        <w:tabs>
+          <w:tab w:val="num" w:pos="6480"/>
+        </w:tabs>
+        <w:ind w:left="6480" w:hanging="360"/>
+      </w:pPr>
+      <w:rPr>
+        <w:rFonts w:ascii="Wingdings" w:hAnsi="Wingdings" w:hint="default"/>
+        <w:sz w:val="20"/>
+      </w:rPr>
+    </w:lvl>
+  </w:abstractNum>
+  <w:abstractNum w:abstractNumId="19" w15:restartNumberingAfterBreak="0">
+    <w:nsid w:val="568A2F6B"/>
+    <w:multiLevelType w:val="multilevel"/>
+    <w:tmpl w:val="CB8686B8"/>
+    <w:lvl w:ilvl="0">
+      <w:start w:val="1"/>
+      <w:numFmt w:val="bullet"/>
+      <w:lvlText w:val=""/>
+      <w:lvlJc w:val="left"/>
+      <w:pPr>
+        <w:tabs>
+          <w:tab w:val="num" w:pos="720"/>
+        </w:tabs>
+        <w:ind w:left="720" w:hanging="360"/>
+      </w:pPr>
+      <w:rPr>
+        <w:rFonts w:ascii="Symbol" w:hAnsi="Symbol" w:hint="default"/>
+        <w:sz w:val="20"/>
+      </w:rPr>
+    </w:lvl>
+    <w:lvl w:ilvl="1" w:tentative="1">
+      <w:start w:val="1"/>
+      <w:numFmt w:val="bullet"/>
+      <w:lvlText w:val="o"/>
+      <w:lvlJc w:val="left"/>
+      <w:pPr>
+        <w:tabs>
+          <w:tab w:val="num" w:pos="1440"/>
+        </w:tabs>
+        <w:ind w:left="1440" w:hanging="360"/>
+      </w:pPr>
+      <w:rPr>
+        <w:rFonts w:ascii="Courier New" w:hAnsi="Courier New" w:hint="default"/>
+        <w:sz w:val="20"/>
+      </w:rPr>
+    </w:lvl>
+    <w:lvl w:ilvl="2" w:tentative="1">
+      <w:start w:val="1"/>
+      <w:numFmt w:val="bullet"/>
+      <w:lvlText w:val=""/>
+      <w:lvlJc w:val="left"/>
+      <w:pPr>
+        <w:tabs>
+          <w:tab w:val="num" w:pos="2160"/>
+        </w:tabs>
+        <w:ind w:left="2160" w:hanging="360"/>
+      </w:pPr>
+      <w:rPr>
+        <w:rFonts w:ascii="Wingdings" w:hAnsi="Wingdings" w:hint="default"/>
+        <w:sz w:val="20"/>
+      </w:rPr>
+    </w:lvl>
+    <w:lvl w:ilvl="3" w:tentative="1">
+      <w:start w:val="1"/>
+      <w:numFmt w:val="bullet"/>
+      <w:lvlText w:val=""/>
+      <w:lvlJc w:val="left"/>
+      <w:pPr>
+        <w:tabs>
+          <w:tab w:val="num" w:pos="2880"/>
+        </w:tabs>
+        <w:ind w:left="2880" w:hanging="360"/>
+      </w:pPr>
+      <w:rPr>
+        <w:rFonts w:ascii="Wingdings" w:hAnsi="Wingdings" w:hint="default"/>
+        <w:sz w:val="20"/>
+      </w:rPr>
+    </w:lvl>
+    <w:lvl w:ilvl="4" w:tentative="1">
+      <w:start w:val="1"/>
+      <w:numFmt w:val="bullet"/>
+      <w:lvlText w:val=""/>
+      <w:lvlJc w:val="left"/>
+      <w:pPr>
+        <w:tabs>
+          <w:tab w:val="num" w:pos="3600"/>
+        </w:tabs>
+        <w:ind w:left="3600" w:hanging="360"/>
+      </w:pPr>
+      <w:rPr>
+        <w:rFonts w:ascii="Wingdings" w:hAnsi="Wingdings" w:hint="default"/>
+        <w:sz w:val="20"/>
+      </w:rPr>
+    </w:lvl>
+    <w:lvl w:ilvl="5" w:tentative="1">
+      <w:start w:val="1"/>
+      <w:numFmt w:val="bullet"/>
+      <w:lvlText w:val=""/>
+      <w:lvlJc w:val="left"/>
+      <w:pPr>
+        <w:tabs>
+          <w:tab w:val="num" w:pos="4320"/>
+        </w:tabs>
+        <w:ind w:left="4320" w:hanging="360"/>
+      </w:pPr>
+      <w:rPr>
+        <w:rFonts w:ascii="Wingdings" w:hAnsi="Wingdings" w:hint="default"/>
+        <w:sz w:val="20"/>
+      </w:rPr>
+    </w:lvl>
+    <w:lvl w:ilvl="6" w:tentative="1">
+      <w:start w:val="1"/>
+      <w:numFmt w:val="bullet"/>
+      <w:lvlText w:val=""/>
+      <w:lvlJc w:val="left"/>
+      <w:pPr>
+        <w:tabs>
+          <w:tab w:val="num" w:pos="5040"/>
+        </w:tabs>
+        <w:ind w:left="5040" w:hanging="360"/>
+      </w:pPr>
+      <w:rPr>
+        <w:rFonts w:ascii="Wingdings" w:hAnsi="Wingdings" w:hint="default"/>
+        <w:sz w:val="20"/>
+      </w:rPr>
+    </w:lvl>
+    <w:lvl w:ilvl="7" w:tentative="1">
+      <w:start w:val="1"/>
+      <w:numFmt w:val="bullet"/>
+      <w:lvlText w:val=""/>
+      <w:lvlJc w:val="left"/>
+      <w:pPr>
+        <w:tabs>
+          <w:tab w:val="num" w:pos="5760"/>
+        </w:tabs>
+        <w:ind w:left="5760" w:hanging="360"/>
+      </w:pPr>
+      <w:rPr>
+        <w:rFonts w:ascii="Wingdings" w:hAnsi="Wingdings" w:hint="default"/>
+        <w:sz w:val="20"/>
+      </w:rPr>
+    </w:lvl>
+    <w:lvl w:ilvl="8" w:tentative="1">
+      <w:start w:val="1"/>
+      <w:numFmt w:val="bullet"/>
+      <w:lvlText w:val=""/>
+      <w:lvlJc w:val="left"/>
+      <w:pPr>
+        <w:tabs>
+          <w:tab w:val="num" w:pos="6480"/>
+        </w:tabs>
+        <w:ind w:left="6480" w:hanging="360"/>
+      </w:pPr>
+      <w:rPr>
+        <w:rFonts w:ascii="Wingdings" w:hAnsi="Wingdings" w:hint="default"/>
+        <w:sz w:val="20"/>
+      </w:rPr>
+    </w:lvl>
+  </w:abstractNum>
+  <w:abstractNum w:abstractNumId="20" w15:restartNumberingAfterBreak="0">
     <w:nsid w:val="5B1C00A0"/>
     <w:multiLevelType w:val="multilevel"/>
     <w:tmpl w:val="5126B02C"/>
@@ -4636,7 +6352,7 @@
       </w:rPr>
     </w:lvl>
   </w:abstractNum>
-  <w:abstractNum w:abstractNumId="12" w15:restartNumberingAfterBreak="0">
+  <w:abstractNum w:abstractNumId="21" w15:restartNumberingAfterBreak="0">
     <w:nsid w:val="74830CE4"/>
     <w:multiLevelType w:val="multilevel"/>
     <w:tmpl w:val="7FD222D8"/>
@@ -4785,7 +6501,7 @@
       </w:rPr>
     </w:lvl>
   </w:abstractNum>
-  <w:abstractNum w:abstractNumId="13" w15:restartNumberingAfterBreak="0">
+  <w:abstractNum w:abstractNumId="22" w15:restartNumberingAfterBreak="0">
     <w:nsid w:val="750D47B3"/>
     <w:multiLevelType w:val="multilevel"/>
     <w:tmpl w:val="A9801B34"/>
@@ -4934,7 +6650,7 @@
       </w:rPr>
     </w:lvl>
   </w:abstractNum>
-  <w:abstractNum w:abstractNumId="14" w15:restartNumberingAfterBreak="0">
+  <w:abstractNum w:abstractNumId="23" w15:restartNumberingAfterBreak="0">
     <w:nsid w:val="77BA5B09"/>
     <w:multiLevelType w:val="multilevel"/>
     <w:tmpl w:val="7BFA970C"/>
@@ -5079,7 +6795,7 @@
       </w:rPr>
     </w:lvl>
   </w:abstractNum>
-  <w:abstractNum w:abstractNumId="15" w15:restartNumberingAfterBreak="0">
+  <w:abstractNum w:abstractNumId="24" w15:restartNumberingAfterBreak="0">
     <w:nsid w:val="79515A17"/>
     <w:multiLevelType w:val="multilevel"/>
     <w:tmpl w:val="FEA224B0"/>
@@ -5229,52 +6945,79 @@
     </w:lvl>
   </w:abstractNum>
   <w:num w:numId="1" w16cid:durableId="595213921">
-    <w:abstractNumId w:val="15"/>
+    <w:abstractNumId w:val="24"/>
   </w:num>
   <w:num w:numId="2" w16cid:durableId="471555101">
-    <w:abstractNumId w:val="14"/>
+    <w:abstractNumId w:val="23"/>
   </w:num>
   <w:num w:numId="3" w16cid:durableId="2067944262">
-    <w:abstractNumId w:val="7"/>
+    <w:abstractNumId w:val="11"/>
   </w:num>
   <w:num w:numId="4" w16cid:durableId="1233932654">
-    <w:abstractNumId w:val="5"/>
+    <w:abstractNumId w:val="9"/>
   </w:num>
   <w:num w:numId="5" w16cid:durableId="1568491385">
-    <w:abstractNumId w:val="13"/>
+    <w:abstractNumId w:val="22"/>
   </w:num>
   <w:num w:numId="6" w16cid:durableId="924610334">
-    <w:abstractNumId w:val="12"/>
+    <w:abstractNumId w:val="21"/>
   </w:num>
   <w:num w:numId="7" w16cid:durableId="1308364834">
     <w:abstractNumId w:val="0"/>
   </w:num>
   <w:num w:numId="8" w16cid:durableId="1960185919">
+    <w:abstractNumId w:val="7"/>
+  </w:num>
+  <w:num w:numId="9" w16cid:durableId="1107653084">
+    <w:abstractNumId w:val="6"/>
+  </w:num>
+  <w:num w:numId="10" w16cid:durableId="1477917933">
+    <w:abstractNumId w:val="13"/>
+  </w:num>
+  <w:num w:numId="11" w16cid:durableId="553781669">
+    <w:abstractNumId w:val="8"/>
+  </w:num>
+  <w:num w:numId="12" w16cid:durableId="1719164394">
+    <w:abstractNumId w:val="10"/>
+  </w:num>
+  <w:num w:numId="13" w16cid:durableId="502092289">
+    <w:abstractNumId w:val="16"/>
+  </w:num>
+  <w:num w:numId="14" w16cid:durableId="21133918">
+    <w:abstractNumId w:val="20"/>
+  </w:num>
+  <w:num w:numId="15" w16cid:durableId="1996689587">
+    <w:abstractNumId w:val="15"/>
+  </w:num>
+  <w:num w:numId="16" w16cid:durableId="1584803056">
+    <w:abstractNumId w:val="5"/>
+  </w:num>
+  <w:num w:numId="17" w16cid:durableId="400569456">
+    <w:abstractNumId w:val="17"/>
+  </w:num>
+  <w:num w:numId="18" w16cid:durableId="1497526936">
+    <w:abstractNumId w:val="12"/>
+  </w:num>
+  <w:num w:numId="19" w16cid:durableId="929385290">
+    <w:abstractNumId w:val="1"/>
+  </w:num>
+  <w:num w:numId="20" w16cid:durableId="1732313371">
+    <w:abstractNumId w:val="2"/>
+  </w:num>
+  <w:num w:numId="21" w16cid:durableId="1398624815">
     <w:abstractNumId w:val="3"/>
   </w:num>
-  <w:num w:numId="9" w16cid:durableId="1107653084">
-    <w:abstractNumId w:val="2"/>
+  <w:num w:numId="22" w16cid:durableId="1890217999">
+    <w:abstractNumId w:val="18"/>
   </w:num>
-  <w:num w:numId="10" w16cid:durableId="1477917933">
-    <w:abstractNumId w:val="8"/>
+  <w:num w:numId="23" w16cid:durableId="1893811375">
+    <w:abstractNumId w:val="19"/>
   </w:num>
-  <w:num w:numId="11" w16cid:durableId="553781669">
+  <w:num w:numId="24" w16cid:durableId="1551913937">
     <w:abstractNumId w:val="4"/>
   </w:num>
-  <w:num w:numId="12" w16cid:durableId="1719164394">
-    <w:abstractNumId w:val="6"/>
-  </w:num>
-  <w:num w:numId="13" w16cid:durableId="502092289">
-    <w:abstractNumId w:val="10"/>
-  </w:num>
-  <w:num w:numId="14" w16cid:durableId="21133918">
-    <w:abstractNumId w:val="11"/>
-  </w:num>
-  <w:num w:numId="15" w16cid:durableId="1996689587">
-    <w:abstractNumId w:val="9"/>
-  </w:num>
-  <w:num w:numId="16" w16cid:durableId="1584803056">
-    <w:abstractNumId w:val="1"/>
+  <w:num w:numId="25" w16cid:durableId="21590275">
+    <w:abstractNumId w:val="14"/>
   </w:num>
 </w:numbering>
 </file>
@@ -5768,6 +7511,7 @@
   <w:style w:type="character" w:default="1" w:styleId="Fuentedeprrafopredeter">
     <w:name w:val="Default Paragraph Font"/>
     <w:uiPriority w:val="1"/>
+    <w:semiHidden/>
     <w:unhideWhenUsed/>
   </w:style>
   <w:style w:type="table" w:default="1" w:styleId="Tablanormal">

</xml_diff>

<commit_message>
Subiendo Diseño de la base de datos
</commit_message>
<xml_diff>
--- a/TP2. E5 Diseño de arquitectura.docx
+++ b/TP2. E5 Diseño de arquitectura.docx
@@ -437,7 +437,6 @@
           <w:szCs w:val="28"/>
         </w:rPr>
       </w:pPr>
-      <w:proofErr w:type="spellStart"/>
       <w:r>
         <w:rPr>
           <w:rFonts w:ascii="Arial" w:hAnsi="Arial" w:cs="Arial"/>
@@ -446,10 +445,19 @@
           <w:sz w:val="28"/>
           <w:szCs w:val="28"/>
         </w:rPr>
-        <w:t>Americo</w:t>
-      </w:r>
-      <w:proofErr w:type="spellEnd"/>
-      <w:r>
+        <w:t>Americo Estrada Sanchez</w:t>
+      </w:r>
+    </w:p>
+    <w:p>
+      <w:pPr>
+        <w:rPr>
+          <w:lang w:eastAsia="es-PE"/>
+        </w:rPr>
+      </w:pPr>
+    </w:p>
+    <w:p>
+      <w:pPr>
+        <w:pStyle w:val="Ttulo"/>
         <w:rPr>
           <w:rFonts w:ascii="Arial" w:hAnsi="Arial" w:cs="Arial"/>
           <w:b/>
@@ -457,9 +465,7 @@
           <w:sz w:val="28"/>
           <w:szCs w:val="28"/>
         </w:rPr>
-        <w:t xml:space="preserve"> Estrada </w:t>
-      </w:r>
-      <w:proofErr w:type="spellStart"/>
+      </w:pPr>
       <w:r>
         <w:rPr>
           <w:rFonts w:ascii="Arial" w:hAnsi="Arial" w:cs="Arial"/>
@@ -468,9 +474,8 @@
           <w:sz w:val="28"/>
           <w:szCs w:val="28"/>
         </w:rPr>
-        <w:t>Sanchez</w:t>
-      </w:r>
-      <w:proofErr w:type="spellEnd"/>
+        <w:t>Alumno:</w:t>
+      </w:r>
     </w:p>
     <w:p>
       <w:pPr>
@@ -498,19 +503,9 @@
           <w:sz w:val="28"/>
           <w:szCs w:val="28"/>
         </w:rPr>
-        <w:t>Alumno:</w:t>
-      </w:r>
-    </w:p>
-    <w:p>
-      <w:pPr>
-        <w:rPr>
-          <w:lang w:eastAsia="es-PE"/>
-        </w:rPr>
-      </w:pPr>
-    </w:p>
-    <w:p>
-      <w:pPr>
-        <w:pStyle w:val="Ttulo"/>
+        <w:t>●</w:t>
+      </w:r>
+      <w:r>
         <w:rPr>
           <w:rFonts w:ascii="Arial" w:hAnsi="Arial" w:cs="Arial"/>
           <w:b/>
@@ -518,8 +513,13 @@
           <w:sz w:val="28"/>
           <w:szCs w:val="28"/>
         </w:rPr>
-      </w:pPr>
-      <w:r>
+        <w:tab/>
+        <w:t>CHRISTIAN CASTRO USTO</w:t>
+      </w:r>
+    </w:p>
+    <w:p>
+      <w:pPr>
+        <w:pStyle w:val="Ttulo"/>
         <w:rPr>
           <w:rFonts w:ascii="Arial" w:hAnsi="Arial" w:cs="Arial"/>
           <w:b/>
@@ -527,9 +527,11 @@
           <w:sz w:val="28"/>
           <w:szCs w:val="28"/>
         </w:rPr>
-        <w:t>●</w:t>
-      </w:r>
-      <w:r>
+      </w:pPr>
+    </w:p>
+    <w:p>
+      <w:pPr>
+        <w:pStyle w:val="Ttulo"/>
         <w:rPr>
           <w:rFonts w:ascii="Arial" w:hAnsi="Arial" w:cs="Arial"/>
           <w:b/>
@@ -537,9 +539,14 @@
           <w:sz w:val="28"/>
           <w:szCs w:val="28"/>
         </w:rPr>
-        <w:tab/>
-        <w:t>CHRISTIAN CASTRO USTO</w:t>
-      </w:r>
+      </w:pPr>
+    </w:p>
+    <w:p>
+      <w:pPr>
+        <w:rPr>
+          <w:lang w:eastAsia="es-PE"/>
+        </w:rPr>
+      </w:pPr>
     </w:p>
     <w:p>
       <w:pPr>
@@ -552,10 +559,7 @@
           <w:szCs w:val="28"/>
         </w:rPr>
       </w:pPr>
-    </w:p>
-    <w:p>
-      <w:pPr>
-        <w:pStyle w:val="Ttulo"/>
+      <w:r>
         <w:rPr>
           <w:rFonts w:ascii="Arial" w:hAnsi="Arial" w:cs="Arial"/>
           <w:b/>
@@ -563,7 +567,8 @@
           <w:sz w:val="28"/>
           <w:szCs w:val="28"/>
         </w:rPr>
-      </w:pPr>
+        <w:t>CUSCO -  PERÚ</w:t>
+      </w:r>
     </w:p>
     <w:p>
       <w:pPr>
@@ -591,35 +596,6 @@
           <w:sz w:val="28"/>
           <w:szCs w:val="28"/>
         </w:rPr>
-        <w:t>CUSCO -  PERÚ</w:t>
-      </w:r>
-    </w:p>
-    <w:p>
-      <w:pPr>
-        <w:rPr>
-          <w:lang w:eastAsia="es-PE"/>
-        </w:rPr>
-      </w:pPr>
-    </w:p>
-    <w:p>
-      <w:pPr>
-        <w:pStyle w:val="Ttulo"/>
-        <w:rPr>
-          <w:rFonts w:ascii="Arial" w:hAnsi="Arial" w:cs="Arial"/>
-          <w:b/>
-          <w:bCs/>
-          <w:sz w:val="28"/>
-          <w:szCs w:val="28"/>
-        </w:rPr>
-      </w:pPr>
-      <w:r>
-        <w:rPr>
-          <w:rFonts w:ascii="Arial" w:hAnsi="Arial" w:cs="Arial"/>
-          <w:b/>
-          <w:bCs/>
-          <w:sz w:val="28"/>
-          <w:szCs w:val="28"/>
-        </w:rPr>
         <w:t>2025</w:t>
       </w:r>
     </w:p>
@@ -716,21 +692,8 @@
           <w:szCs w:val="24"/>
           <w:lang w:eastAsia="es-PE"/>
         </w:rPr>
-        <w:t xml:space="preserve"> Christian Castro </w:t>
-      </w:r>
-      <w:proofErr w:type="spellStart"/>
-      <w:r>
-        <w:rPr>
-          <w:rFonts w:ascii="Times New Roman" w:eastAsia="Times New Roman" w:hAnsi="Times New Roman" w:cs="Times New Roman"/>
-          <w:b/>
-          <w:bCs/>
-          <w:sz w:val="24"/>
-          <w:szCs w:val="24"/>
-          <w:lang w:eastAsia="es-PE"/>
-        </w:rPr>
-        <w:t>Usto</w:t>
-      </w:r>
-      <w:proofErr w:type="spellEnd"/>
+        <w:t xml:space="preserve"> Christian Castro Usto</w:t>
+      </w:r>
     </w:p>
     <w:p>
       <w:pPr>
@@ -856,23 +819,7 @@
           <w:b/>
           <w:bCs/>
         </w:rPr>
-        <w:t>Capa de presentación (</w:t>
-      </w:r>
-      <w:proofErr w:type="spellStart"/>
-      <w:r>
-        <w:rPr>
-          <w:b/>
-          <w:bCs/>
-        </w:rPr>
-        <w:t>Frontend</w:t>
-      </w:r>
-      <w:proofErr w:type="spellEnd"/>
-      <w:r>
-        <w:rPr>
-          <w:b/>
-          <w:bCs/>
-        </w:rPr>
-        <w:t xml:space="preserve"> móvil)</w:t>
+        <w:t xml:space="preserve">Capa de presentación </w:t>
       </w:r>
       <w:r>
         <w:br/>
@@ -925,23 +872,14 @@
           <w:b/>
           <w:bCs/>
         </w:rPr>
-        <w:t>Capa de datos (</w:t>
-      </w:r>
-      <w:proofErr w:type="spellStart"/>
-      <w:r>
-        <w:rPr>
-          <w:b/>
-          <w:bCs/>
-        </w:rPr>
-        <w:t>Backend</w:t>
-      </w:r>
-      <w:proofErr w:type="spellEnd"/>
-      <w:r>
-        <w:rPr>
-          <w:b/>
-          <w:bCs/>
-        </w:rPr>
-        <w:t>)</w:t>
+        <w:t xml:space="preserve">Capa de </w:t>
+      </w:r>
+      <w:r>
+        <w:rPr>
+          <w:b/>
+          <w:bCs/>
+        </w:rPr>
+        <w:t>persistencia</w:t>
       </w:r>
       <w:r>
         <w:br/>
@@ -1008,17 +946,16 @@
       <w:r>
         <w:rPr>
           <w:rFonts w:ascii="Times New Roman" w:eastAsia="Times New Roman" w:hAnsi="Times New Roman" w:cs="Times New Roman"/>
-          <w:noProof/>
           <w:sz w:val="24"/>
           <w:szCs w:val="24"/>
           <w:lang w:eastAsia="es-PE"/>
         </w:rPr>
         <w:lastRenderedPageBreak/>
         <w:drawing>
-          <wp:inline distT="0" distB="0" distL="0" distR="0" wp14:anchorId="72055F8A" wp14:editId="0CB7CDF4">
-            <wp:extent cx="5400040" cy="3168650"/>
+          <wp:inline distT="0" distB="0" distL="0" distR="0" wp14:anchorId="2213FFE6" wp14:editId="486BBCB6">
+            <wp:extent cx="5400040" cy="3186430"/>
             <wp:effectExtent l="0" t="0" r="0" b="0"/>
-            <wp:docPr id="1066774978" name="Imagen 1"/>
+            <wp:docPr id="1010705315" name="Imagen 1"/>
             <wp:cNvGraphicFramePr>
               <a:graphicFrameLocks xmlns:a="http://schemas.openxmlformats.org/drawingml/2006/main" noChangeAspect="1"/>
             </wp:cNvGraphicFramePr>
@@ -1026,7 +963,7 @@
               <a:graphicData uri="http://schemas.openxmlformats.org/drawingml/2006/picture">
                 <pic:pic xmlns:pic="http://schemas.openxmlformats.org/drawingml/2006/picture">
                   <pic:nvPicPr>
-                    <pic:cNvPr id="1066774978" name=""/>
+                    <pic:cNvPr id="1010705315" name=""/>
                     <pic:cNvPicPr/>
                   </pic:nvPicPr>
                   <pic:blipFill>
@@ -1038,7 +975,7 @@
                   <pic:spPr>
                     <a:xfrm>
                       <a:off x="0" y="0"/>
-                      <a:ext cx="5400040" cy="3168650"/>
+                      <a:ext cx="5400040" cy="3186430"/>
                     </a:xfrm>
                     <a:prstGeom prst="rect">
                       <a:avLst/>
@@ -1205,27 +1142,7 @@
           <w:szCs w:val="24"/>
           <w:lang w:eastAsia="es-PE"/>
         </w:rPr>
-        <w:t xml:space="preserve"> XML (Material </w:t>
-      </w:r>
-      <w:proofErr w:type="spellStart"/>
-      <w:r>
-        <w:rPr>
-          <w:rFonts w:ascii="Times New Roman" w:eastAsia="Times New Roman" w:hAnsi="Times New Roman" w:cs="Times New Roman"/>
-          <w:sz w:val="24"/>
-          <w:szCs w:val="24"/>
-          <w:lang w:eastAsia="es-PE"/>
-        </w:rPr>
-        <w:t>Design</w:t>
-      </w:r>
-      <w:proofErr w:type="spellEnd"/>
-      <w:r>
-        <w:rPr>
-          <w:rFonts w:ascii="Times New Roman" w:eastAsia="Times New Roman" w:hAnsi="Times New Roman" w:cs="Times New Roman"/>
-          <w:sz w:val="24"/>
-          <w:szCs w:val="24"/>
-          <w:lang w:eastAsia="es-PE"/>
-        </w:rPr>
-        <w:t>)</w:t>
+        <w:t xml:space="preserve"> XML (Material Design)</w:t>
       </w:r>
       <w:r>
         <w:rPr>
@@ -1346,19 +1263,8 @@
           <w:szCs w:val="24"/>
           <w:lang w:eastAsia="es-PE"/>
         </w:rPr>
-        <w:t xml:space="preserve">Navegar entre pantallas utilizando </w:t>
-      </w:r>
-      <w:proofErr w:type="spellStart"/>
-      <w:r>
-        <w:rPr>
-          <w:rFonts w:ascii="Times New Roman" w:eastAsia="Times New Roman" w:hAnsi="Times New Roman" w:cs="Times New Roman"/>
-          <w:sz w:val="24"/>
-          <w:szCs w:val="24"/>
-          <w:lang w:eastAsia="es-PE"/>
-        </w:rPr>
-        <w:t>Intents</w:t>
-      </w:r>
-      <w:proofErr w:type="spellEnd"/>
+        <w:t>Navegar entre pantallas utilizando Intents</w:t>
+      </w:r>
     </w:p>
     <w:p>
       <w:pPr>
@@ -1437,27 +1343,7 @@
           <w:szCs w:val="24"/>
           <w:lang w:eastAsia="es-PE"/>
         </w:rPr>
-        <w:t xml:space="preserve">Responsable de gestionar el </w:t>
-      </w:r>
-      <w:proofErr w:type="spellStart"/>
-      <w:r>
-        <w:rPr>
-          <w:rFonts w:ascii="Times New Roman" w:eastAsia="Times New Roman" w:hAnsi="Times New Roman" w:cs="Times New Roman"/>
-          <w:sz w:val="24"/>
-          <w:szCs w:val="24"/>
-          <w:lang w:eastAsia="es-PE"/>
-        </w:rPr>
-        <w:t>login</w:t>
-      </w:r>
-      <w:proofErr w:type="spellEnd"/>
-      <w:r>
-        <w:rPr>
-          <w:rFonts w:ascii="Times New Roman" w:eastAsia="Times New Roman" w:hAnsi="Times New Roman" w:cs="Times New Roman"/>
-          <w:sz w:val="24"/>
-          <w:szCs w:val="24"/>
-          <w:lang w:eastAsia="es-PE"/>
-        </w:rPr>
-        <w:t xml:space="preserve"> y el registro de usuarios de forma local.</w:t>
+        <w:t>Responsable de gestionar el login y el registro de usuarios de forma local.</w:t>
       </w:r>
     </w:p>
     <w:p>
@@ -1507,27 +1393,7 @@
           <w:szCs w:val="24"/>
           <w:lang w:eastAsia="es-PE"/>
         </w:rPr>
-        <w:t xml:space="preserve">Valida los datos con el modelo de usuarios a través del </w:t>
-      </w:r>
-      <w:proofErr w:type="spellStart"/>
-      <w:r>
-        <w:rPr>
-          <w:rFonts w:ascii="Times New Roman" w:eastAsia="Times New Roman" w:hAnsi="Times New Roman" w:cs="Times New Roman"/>
-          <w:sz w:val="24"/>
-          <w:szCs w:val="24"/>
-          <w:lang w:eastAsia="es-PE"/>
-        </w:rPr>
-        <w:t>UsuarioDAO</w:t>
-      </w:r>
-      <w:proofErr w:type="spellEnd"/>
-      <w:r>
-        <w:rPr>
-          <w:rFonts w:ascii="Times New Roman" w:eastAsia="Times New Roman" w:hAnsi="Times New Roman" w:cs="Times New Roman"/>
-          <w:sz w:val="24"/>
-          <w:szCs w:val="24"/>
-          <w:lang w:eastAsia="es-PE"/>
-        </w:rPr>
-        <w:t>.</w:t>
+        <w:t>Valida los datos con el modelo de usuarios a través del UsuarioDAO.</w:t>
       </w:r>
     </w:p>
     <w:p>
@@ -1761,27 +1627,7 @@
           <w:szCs w:val="24"/>
           <w:lang w:eastAsia="es-PE"/>
         </w:rPr>
-        <w:t xml:space="preserve">Guarda y actualiza alarmas usando el </w:t>
-      </w:r>
-      <w:proofErr w:type="spellStart"/>
-      <w:r>
-        <w:rPr>
-          <w:rFonts w:ascii="Times New Roman" w:eastAsia="Times New Roman" w:hAnsi="Times New Roman" w:cs="Times New Roman"/>
-          <w:sz w:val="24"/>
-          <w:szCs w:val="24"/>
-          <w:lang w:eastAsia="es-PE"/>
-        </w:rPr>
-        <w:t>AlarmaDAO</w:t>
-      </w:r>
-      <w:proofErr w:type="spellEnd"/>
-      <w:r>
-        <w:rPr>
-          <w:rFonts w:ascii="Times New Roman" w:eastAsia="Times New Roman" w:hAnsi="Times New Roman" w:cs="Times New Roman"/>
-          <w:sz w:val="24"/>
-          <w:szCs w:val="24"/>
-          <w:lang w:eastAsia="es-PE"/>
-        </w:rPr>
-        <w:t>.</w:t>
+        <w:t>Guarda y actualiza alarmas usando el AlarmaDAO.</w:t>
       </w:r>
     </w:p>
     <w:p>
@@ -1865,47 +1711,7 @@
           <w:sz w:val="24"/>
           <w:szCs w:val="24"/>
         </w:rPr>
-        <w:t xml:space="preserve">La capa </w:t>
-      </w:r>
-      <w:proofErr w:type="spellStart"/>
-      <w:r>
-        <w:rPr>
-          <w:b w:val="0"/>
-          <w:bCs w:val="0"/>
-          <w:sz w:val="24"/>
-          <w:szCs w:val="24"/>
-        </w:rPr>
-        <w:t>ViewModel</w:t>
-      </w:r>
-      <w:proofErr w:type="spellEnd"/>
-      <w:r>
-        <w:rPr>
-          <w:b w:val="0"/>
-          <w:bCs w:val="0"/>
-          <w:sz w:val="24"/>
-          <w:szCs w:val="24"/>
-        </w:rPr>
-        <w:t xml:space="preserve"> actúa como un puente entre la Vista (View) y el Modelo (</w:t>
-      </w:r>
-      <w:proofErr w:type="spellStart"/>
-      <w:r>
-        <w:rPr>
-          <w:b w:val="0"/>
-          <w:bCs w:val="0"/>
-          <w:sz w:val="24"/>
-          <w:szCs w:val="24"/>
-        </w:rPr>
-        <w:t>Model</w:t>
-      </w:r>
-      <w:proofErr w:type="spellEnd"/>
-      <w:r>
-        <w:rPr>
-          <w:b w:val="0"/>
-          <w:bCs w:val="0"/>
-          <w:sz w:val="24"/>
-          <w:szCs w:val="24"/>
-        </w:rPr>
-        <w:t>). En la arquitectura MVVM, esta capa tiene como objetivo manejar la lógica de presentación y procesamiento de datos sin necesidad de que la Vista acceda directamente al modelo de datos (SQLite).</w:t>
+        <w:t>La capa ViewModel actúa como un puente entre la Vista (View) y el Modelo (Model). En la arquitectura MVVM, esta capa tiene como objetivo manejar la lógica de presentación y procesamiento de datos sin necesidad de que la Vista acceda directamente al modelo de datos (SQLite).</w:t>
       </w:r>
     </w:p>
     <w:p>
@@ -1991,27 +1797,7 @@
           <w:szCs w:val="24"/>
           <w:lang w:eastAsia="es-PE"/>
         </w:rPr>
-        <w:t>Controlar y coordinar el flujo de datos entre la interfaz (View) y la base de datos (</w:t>
-      </w:r>
-      <w:proofErr w:type="spellStart"/>
-      <w:r>
-        <w:rPr>
-          <w:rFonts w:ascii="Times New Roman" w:eastAsia="Times New Roman" w:hAnsi="Times New Roman" w:cs="Times New Roman"/>
-          <w:sz w:val="24"/>
-          <w:szCs w:val="24"/>
-          <w:lang w:eastAsia="es-PE"/>
-        </w:rPr>
-        <w:t>Model</w:t>
-      </w:r>
-      <w:proofErr w:type="spellEnd"/>
-      <w:r>
-        <w:rPr>
-          <w:rFonts w:ascii="Times New Roman" w:eastAsia="Times New Roman" w:hAnsi="Times New Roman" w:cs="Times New Roman"/>
-          <w:sz w:val="24"/>
-          <w:szCs w:val="24"/>
-          <w:lang w:eastAsia="es-PE"/>
-        </w:rPr>
-        <w:t>)</w:t>
+        <w:t>Controlar y coordinar el flujo de datos entre la interfaz (View) y la base de datos (Model)</w:t>
       </w:r>
     </w:p>
     <w:p>
@@ -2111,47 +1897,7 @@
           <w:szCs w:val="24"/>
           <w:lang w:eastAsia="es-PE"/>
         </w:rPr>
-        <w:t>Gestionar la lógica de navegación entre pantallas (</w:t>
-      </w:r>
-      <w:proofErr w:type="spellStart"/>
-      <w:r>
-        <w:rPr>
-          <w:rFonts w:ascii="Times New Roman" w:eastAsia="Times New Roman" w:hAnsi="Times New Roman" w:cs="Times New Roman"/>
-          <w:sz w:val="24"/>
-          <w:szCs w:val="24"/>
-          <w:lang w:eastAsia="es-PE"/>
-        </w:rPr>
-        <w:t>Activities</w:t>
-      </w:r>
-      <w:proofErr w:type="spellEnd"/>
-      <w:r>
-        <w:rPr>
-          <w:rFonts w:ascii="Times New Roman" w:eastAsia="Times New Roman" w:hAnsi="Times New Roman" w:cs="Times New Roman"/>
-          <w:sz w:val="24"/>
-          <w:szCs w:val="24"/>
-          <w:lang w:eastAsia="es-PE"/>
-        </w:rPr>
-        <w:t xml:space="preserve"> o </w:t>
-      </w:r>
-      <w:proofErr w:type="spellStart"/>
-      <w:r>
-        <w:rPr>
-          <w:rFonts w:ascii="Times New Roman" w:eastAsia="Times New Roman" w:hAnsi="Times New Roman" w:cs="Times New Roman"/>
-          <w:sz w:val="24"/>
-          <w:szCs w:val="24"/>
-          <w:lang w:eastAsia="es-PE"/>
-        </w:rPr>
-        <w:t>Fragments</w:t>
-      </w:r>
-      <w:proofErr w:type="spellEnd"/>
-      <w:r>
-        <w:rPr>
-          <w:rFonts w:ascii="Times New Roman" w:eastAsia="Times New Roman" w:hAnsi="Times New Roman" w:cs="Times New Roman"/>
-          <w:sz w:val="24"/>
-          <w:szCs w:val="24"/>
-          <w:lang w:eastAsia="es-PE"/>
-        </w:rPr>
-        <w:t>)</w:t>
+        <w:t>Gestionar la lógica de navegación entre pantallas (Activities o Fragments)</w:t>
       </w:r>
     </w:p>
     <w:p>
@@ -2243,71 +1989,7 @@
           <w:rFonts w:ascii="Times New Roman" w:eastAsia="Times New Roman" w:hAnsi="Times New Roman" w:cs="Times New Roman"/>
           <w:lang w:eastAsia="es-PE"/>
         </w:rPr>
-        <w:t xml:space="preserve">, funciona como un gestor de acceso a los </w:t>
-      </w:r>
-      <w:proofErr w:type="spellStart"/>
-      <w:r>
-        <w:rPr>
-          <w:rFonts w:ascii="Times New Roman" w:eastAsia="Times New Roman" w:hAnsi="Times New Roman" w:cs="Times New Roman"/>
-          <w:lang w:eastAsia="es-PE"/>
-        </w:rPr>
-        <w:t>DAOs</w:t>
-      </w:r>
-      <w:proofErr w:type="spellEnd"/>
-      <w:r>
-        <w:rPr>
-          <w:rFonts w:ascii="Times New Roman" w:eastAsia="Times New Roman" w:hAnsi="Times New Roman" w:cs="Times New Roman"/>
-          <w:lang w:eastAsia="es-PE"/>
-        </w:rPr>
-        <w:t xml:space="preserve"> (</w:t>
-      </w:r>
-      <w:proofErr w:type="spellStart"/>
-      <w:r>
-        <w:rPr>
-          <w:rFonts w:ascii="Times New Roman" w:eastAsia="Times New Roman" w:hAnsi="Times New Roman" w:cs="Times New Roman"/>
-          <w:lang w:eastAsia="es-PE"/>
-        </w:rPr>
-        <w:t>UsuarioDAO</w:t>
-      </w:r>
-      <w:proofErr w:type="spellEnd"/>
-      <w:r>
-        <w:rPr>
-          <w:rFonts w:ascii="Times New Roman" w:eastAsia="Times New Roman" w:hAnsi="Times New Roman" w:cs="Times New Roman"/>
-          <w:lang w:eastAsia="es-PE"/>
-        </w:rPr>
-        <w:t xml:space="preserve">, </w:t>
-      </w:r>
-      <w:proofErr w:type="spellStart"/>
-      <w:r>
-        <w:rPr>
-          <w:rFonts w:ascii="Times New Roman" w:eastAsia="Times New Roman" w:hAnsi="Times New Roman" w:cs="Times New Roman"/>
-          <w:lang w:eastAsia="es-PE"/>
-        </w:rPr>
-        <w:t>RutinaDAO</w:t>
-      </w:r>
-      <w:proofErr w:type="spellEnd"/>
-      <w:r>
-        <w:rPr>
-          <w:rFonts w:ascii="Times New Roman" w:eastAsia="Times New Roman" w:hAnsi="Times New Roman" w:cs="Times New Roman"/>
-          <w:lang w:eastAsia="es-PE"/>
-        </w:rPr>
-        <w:t xml:space="preserve">, </w:t>
-      </w:r>
-      <w:proofErr w:type="spellStart"/>
-      <w:r>
-        <w:rPr>
-          <w:rFonts w:ascii="Times New Roman" w:eastAsia="Times New Roman" w:hAnsi="Times New Roman" w:cs="Times New Roman"/>
-          <w:lang w:eastAsia="es-PE"/>
-        </w:rPr>
-        <w:t>AlarmaDAO</w:t>
-      </w:r>
-      <w:proofErr w:type="spellEnd"/>
-      <w:r>
-        <w:rPr>
-          <w:rFonts w:ascii="Times New Roman" w:eastAsia="Times New Roman" w:hAnsi="Times New Roman" w:cs="Times New Roman"/>
-          <w:lang w:eastAsia="es-PE"/>
-        </w:rPr>
-        <w:t>).</w:t>
+        <w:t>, funciona como un gestor de acceso a los DAOs (UsuarioDAO, RutinaDAO, AlarmaDAO).</w:t>
       </w:r>
     </w:p>
     <w:p>
@@ -2370,23 +2052,7 @@
           <w:rFonts w:ascii="Times New Roman" w:eastAsia="Times New Roman" w:hAnsi="Times New Roman" w:cs="Times New Roman"/>
           <w:lang w:eastAsia="es-PE"/>
         </w:rPr>
-        <w:t xml:space="preserve">Encapsula la lógica SQL y se comunica con los </w:t>
-      </w:r>
-      <w:proofErr w:type="spellStart"/>
-      <w:r>
-        <w:rPr>
-          <w:rFonts w:ascii="Times New Roman" w:eastAsia="Times New Roman" w:hAnsi="Times New Roman" w:cs="Times New Roman"/>
-          <w:lang w:eastAsia="es-PE"/>
-        </w:rPr>
-        <w:t>DAOs</w:t>
-      </w:r>
-      <w:proofErr w:type="spellEnd"/>
-      <w:r>
-        <w:rPr>
-          <w:rFonts w:ascii="Times New Roman" w:eastAsia="Times New Roman" w:hAnsi="Times New Roman" w:cs="Times New Roman"/>
-          <w:lang w:eastAsia="es-PE"/>
-        </w:rPr>
-        <w:t>, asegurando la separación de responsabilidades.</w:t>
+        <w:t>Encapsula la lógica SQL y se comunica con los DAOs, asegurando la separación de responsabilidades.</w:t>
       </w:r>
     </w:p>
     <w:p>
@@ -2478,27 +2144,7 @@
           <w:szCs w:val="24"/>
           <w:lang w:eastAsia="es-PE"/>
         </w:rPr>
-        <w:t xml:space="preserve">Accede a recursos locales (almacenados en la app) o a </w:t>
-      </w:r>
-      <w:proofErr w:type="spellStart"/>
-      <w:r>
-        <w:rPr>
-          <w:rFonts w:ascii="Times New Roman" w:eastAsia="Times New Roman" w:hAnsi="Times New Roman" w:cs="Times New Roman"/>
-          <w:sz w:val="24"/>
-          <w:szCs w:val="24"/>
-          <w:lang w:eastAsia="es-PE"/>
-        </w:rPr>
-        <w:t>URLs</w:t>
-      </w:r>
-      <w:proofErr w:type="spellEnd"/>
-      <w:r>
-        <w:rPr>
-          <w:rFonts w:ascii="Times New Roman" w:eastAsia="Times New Roman" w:hAnsi="Times New Roman" w:cs="Times New Roman"/>
-          <w:sz w:val="24"/>
-          <w:szCs w:val="24"/>
-          <w:lang w:eastAsia="es-PE"/>
-        </w:rPr>
-        <w:t xml:space="preserve"> externas para reproducir videos.</w:t>
+        <w:t>Accede a recursos locales (almacenados en la app) o a URLs externas para reproducir videos.</w:t>
       </w:r>
     </w:p>
     <w:p>
@@ -2561,7 +2207,10 @@
         <w:t xml:space="preserve"> (</w:t>
       </w:r>
       <w:r>
-        <w:t>Capa de datos</w:t>
+        <w:t xml:space="preserve">Capa de </w:t>
+      </w:r>
+      <w:r>
+        <w:t>persistencia</w:t>
       </w:r>
       <w:r>
         <w:t>)</w:t>
@@ -2663,27 +2312,7 @@
           <w:szCs w:val="24"/>
           <w:lang w:eastAsia="es-PE"/>
         </w:rPr>
-        <w:t xml:space="preserve">Permite que el </w:t>
-      </w:r>
-      <w:proofErr w:type="spellStart"/>
-      <w:r>
-        <w:rPr>
-          <w:rFonts w:ascii="Times New Roman" w:eastAsia="Times New Roman" w:hAnsi="Times New Roman" w:cs="Times New Roman"/>
-          <w:sz w:val="24"/>
-          <w:szCs w:val="24"/>
-          <w:lang w:eastAsia="es-PE"/>
-        </w:rPr>
-        <w:t>ViewModel</w:t>
-      </w:r>
-      <w:proofErr w:type="spellEnd"/>
-      <w:r>
-        <w:rPr>
-          <w:rFonts w:ascii="Times New Roman" w:eastAsia="Times New Roman" w:hAnsi="Times New Roman" w:cs="Times New Roman"/>
-          <w:sz w:val="24"/>
-          <w:szCs w:val="24"/>
-          <w:lang w:eastAsia="es-PE"/>
-        </w:rPr>
-        <w:t xml:space="preserve"> recupere o actualice información sin conocer los detalles de la base de datos subyacente.</w:t>
+        <w:t>Permite que el ViewModel recupere o actualice información sin conocer los detalles de la base de datos subyacente.</w:t>
       </w:r>
     </w:p>
     <w:p>
@@ -2711,53 +2340,16 @@
           <w:lang w:eastAsia="es-PE"/>
         </w:rPr>
       </w:pPr>
-      <w:proofErr w:type="spellStart"/>
-      <w:r>
-        <w:rPr>
-          <w:rFonts w:ascii="Times New Roman" w:eastAsia="Times New Roman" w:hAnsi="Times New Roman" w:cs="Times New Roman"/>
-          <w:b/>
-          <w:bCs/>
-          <w:sz w:val="24"/>
-          <w:szCs w:val="24"/>
-          <w:lang w:eastAsia="es-PE"/>
-        </w:rPr>
-        <w:t>DAOs</w:t>
-      </w:r>
-      <w:proofErr w:type="spellEnd"/>
-      <w:r>
-        <w:rPr>
-          <w:rFonts w:ascii="Times New Roman" w:eastAsia="Times New Roman" w:hAnsi="Times New Roman" w:cs="Times New Roman"/>
-          <w:b/>
-          <w:bCs/>
-          <w:sz w:val="24"/>
-          <w:szCs w:val="24"/>
-          <w:lang w:eastAsia="es-PE"/>
-        </w:rPr>
-        <w:t xml:space="preserve"> (Data Access </w:t>
-      </w:r>
-      <w:proofErr w:type="spellStart"/>
-      <w:r>
-        <w:rPr>
-          <w:rFonts w:ascii="Times New Roman" w:eastAsia="Times New Roman" w:hAnsi="Times New Roman" w:cs="Times New Roman"/>
-          <w:b/>
-          <w:bCs/>
-          <w:sz w:val="24"/>
-          <w:szCs w:val="24"/>
-          <w:lang w:eastAsia="es-PE"/>
-        </w:rPr>
-        <w:t>Object</w:t>
-      </w:r>
-      <w:proofErr w:type="spellEnd"/>
-      <w:r>
-        <w:rPr>
-          <w:rFonts w:ascii="Times New Roman" w:eastAsia="Times New Roman" w:hAnsi="Times New Roman" w:cs="Times New Roman"/>
-          <w:b/>
-          <w:bCs/>
-          <w:sz w:val="24"/>
-          <w:szCs w:val="24"/>
-          <w:lang w:eastAsia="es-PE"/>
-        </w:rPr>
-        <w:t>)</w:t>
+      <w:r>
+        <w:rPr>
+          <w:rFonts w:ascii="Times New Roman" w:eastAsia="Times New Roman" w:hAnsi="Times New Roman" w:cs="Times New Roman"/>
+          <w:b/>
+          <w:bCs/>
+          <w:sz w:val="24"/>
+          <w:szCs w:val="24"/>
+          <w:lang w:eastAsia="es-PE"/>
+        </w:rPr>
+        <w:t>DAOs (Data Access Object)</w:t>
       </w:r>
     </w:p>
     <w:p>
@@ -2778,27 +2370,7 @@
           <w:szCs w:val="24"/>
           <w:lang w:eastAsia="es-PE"/>
         </w:rPr>
-        <w:t xml:space="preserve">Los </w:t>
-      </w:r>
-      <w:proofErr w:type="spellStart"/>
-      <w:r>
-        <w:rPr>
-          <w:rFonts w:ascii="Times New Roman" w:eastAsia="Times New Roman" w:hAnsi="Times New Roman" w:cs="Times New Roman"/>
-          <w:sz w:val="24"/>
-          <w:szCs w:val="24"/>
-          <w:lang w:eastAsia="es-PE"/>
-        </w:rPr>
-        <w:t>DAOs</w:t>
-      </w:r>
-      <w:proofErr w:type="spellEnd"/>
-      <w:r>
-        <w:rPr>
-          <w:rFonts w:ascii="Times New Roman" w:eastAsia="Times New Roman" w:hAnsi="Times New Roman" w:cs="Times New Roman"/>
-          <w:sz w:val="24"/>
-          <w:szCs w:val="24"/>
-          <w:lang w:eastAsia="es-PE"/>
-        </w:rPr>
-        <w:t xml:space="preserve"> son interfaces o clases que permiten separar el acceso a datos del resto de la lógica. Cada DAO representa una entidad y contiene las operaciones específicas que se pueden realizar sobre ella.</w:t>
+        <w:t>Los DAOs son interfaces o clases que permiten separar el acceso a datos del resto de la lógica. Cada DAO representa una entidad y contiene las operaciones específicas que se pueden realizar sobre ella.</w:t>
       </w:r>
     </w:p>
     <w:p>
@@ -2834,21 +2406,8 @@
           <w:szCs w:val="24"/>
           <w:lang w:eastAsia="es-PE"/>
         </w:rPr>
-        <w:t xml:space="preserve"> </w:t>
-      </w:r>
-      <w:proofErr w:type="spellStart"/>
-      <w:r>
-        <w:rPr>
-          <w:rFonts w:ascii="Times New Roman" w:eastAsia="Times New Roman" w:hAnsi="Times New Roman" w:cs="Times New Roman"/>
-          <w:b/>
-          <w:bCs/>
-          <w:sz w:val="24"/>
-          <w:szCs w:val="24"/>
-          <w:lang w:eastAsia="es-PE"/>
-        </w:rPr>
-        <w:t>UsuarioDAO</w:t>
-      </w:r>
-      <w:proofErr w:type="spellEnd"/>
+        <w:t xml:space="preserve"> UsuarioDAO</w:t>
+      </w:r>
     </w:p>
     <w:p>
       <w:pPr>
@@ -2934,21 +2493,8 @@
           <w:szCs w:val="24"/>
           <w:lang w:eastAsia="es-PE"/>
         </w:rPr>
-        <w:t xml:space="preserve"> </w:t>
-      </w:r>
-      <w:proofErr w:type="spellStart"/>
-      <w:r>
-        <w:rPr>
-          <w:rFonts w:ascii="Times New Roman" w:eastAsia="Times New Roman" w:hAnsi="Times New Roman" w:cs="Times New Roman"/>
-          <w:b/>
-          <w:bCs/>
-          <w:sz w:val="24"/>
-          <w:szCs w:val="24"/>
-          <w:lang w:eastAsia="es-PE"/>
-        </w:rPr>
-        <w:t>RutinaDAO</w:t>
-      </w:r>
-      <w:proofErr w:type="spellEnd"/>
+        <w:t xml:space="preserve"> RutinaDAO</w:t>
+      </w:r>
     </w:p>
     <w:p>
       <w:pPr>
@@ -3033,21 +2579,8 @@
           <w:szCs w:val="24"/>
           <w:lang w:eastAsia="es-PE"/>
         </w:rPr>
-        <w:t xml:space="preserve"> </w:t>
-      </w:r>
-      <w:proofErr w:type="spellStart"/>
-      <w:r>
-        <w:rPr>
-          <w:rFonts w:ascii="Times New Roman" w:eastAsia="Times New Roman" w:hAnsi="Times New Roman" w:cs="Times New Roman"/>
-          <w:b/>
-          <w:bCs/>
-          <w:sz w:val="24"/>
-          <w:szCs w:val="24"/>
-          <w:lang w:eastAsia="es-PE"/>
-        </w:rPr>
-        <w:t>AlarmaDAO</w:t>
-      </w:r>
-      <w:proofErr w:type="spellEnd"/>
+        <w:t xml:space="preserve"> AlarmaDAO</w:t>
+      </w:r>
     </w:p>
     <w:p>
       <w:pPr>
@@ -3206,21 +2739,8 @@
           <w:szCs w:val="24"/>
           <w:lang w:eastAsia="es-PE"/>
         </w:rPr>
-        <w:t xml:space="preserve">Tabla </w:t>
-      </w:r>
-      <w:proofErr w:type="spellStart"/>
-      <w:r>
-        <w:rPr>
-          <w:rFonts w:ascii="Times New Roman" w:eastAsia="Times New Roman" w:hAnsi="Times New Roman" w:cs="Times New Roman"/>
-          <w:b/>
-          <w:bCs/>
-          <w:sz w:val="24"/>
-          <w:szCs w:val="24"/>
-          <w:lang w:eastAsia="es-PE"/>
-        </w:rPr>
-        <w:t>tusuarios</w:t>
-      </w:r>
-      <w:proofErr w:type="spellEnd"/>
+        <w:t>Tabla tusuarios</w:t>
+      </w:r>
       <w:r>
         <w:rPr>
           <w:rFonts w:ascii="Times New Roman" w:eastAsia="Times New Roman" w:hAnsi="Times New Roman" w:cs="Times New Roman"/>
@@ -3238,38 +2758,8 @@
           <w:lang w:eastAsia="es-PE"/>
         </w:rPr>
         <w:br/>
-      </w:r>
-      <w:proofErr w:type="spellStart"/>
-      <w:r>
-        <w:rPr>
-          <w:rFonts w:ascii="Times New Roman" w:eastAsia="Times New Roman" w:hAnsi="Times New Roman" w:cs="Times New Roman"/>
-          <w:sz w:val="24"/>
-          <w:szCs w:val="24"/>
-          <w:lang w:eastAsia="es-PE"/>
-        </w:rPr>
-        <w:t>dni</w:t>
-      </w:r>
-      <w:proofErr w:type="spellEnd"/>
-      <w:r>
-        <w:rPr>
-          <w:rFonts w:ascii="Times New Roman" w:eastAsia="Times New Roman" w:hAnsi="Times New Roman" w:cs="Times New Roman"/>
-          <w:sz w:val="24"/>
-          <w:szCs w:val="24"/>
-          <w:lang w:eastAsia="es-PE"/>
-        </w:rPr>
-        <w:t xml:space="preserve">, usuario, contraseña, nombre, apellido, correo, </w:t>
-      </w:r>
-      <w:proofErr w:type="spellStart"/>
-      <w:r>
-        <w:rPr>
-          <w:rFonts w:ascii="Times New Roman" w:eastAsia="Times New Roman" w:hAnsi="Times New Roman" w:cs="Times New Roman"/>
-          <w:sz w:val="24"/>
-          <w:szCs w:val="24"/>
-          <w:lang w:eastAsia="es-PE"/>
-        </w:rPr>
-        <w:t>fechanacimiento</w:t>
-      </w:r>
-      <w:proofErr w:type="spellEnd"/>
+        <w:t>dni, usuario, contraseña, nombre, apellido, correo, fechanacimiento</w:t>
+      </w:r>
     </w:p>
     <w:p>
       <w:pPr>
@@ -3294,21 +2784,8 @@
           <w:szCs w:val="24"/>
           <w:lang w:eastAsia="es-PE"/>
         </w:rPr>
-        <w:t xml:space="preserve">Tabla </w:t>
-      </w:r>
-      <w:proofErr w:type="spellStart"/>
-      <w:r>
-        <w:rPr>
-          <w:rFonts w:ascii="Times New Roman" w:eastAsia="Times New Roman" w:hAnsi="Times New Roman" w:cs="Times New Roman"/>
-          <w:b/>
-          <w:bCs/>
-          <w:sz w:val="24"/>
-          <w:szCs w:val="24"/>
-          <w:lang w:eastAsia="es-PE"/>
-        </w:rPr>
-        <w:t>trutina</w:t>
-      </w:r>
-      <w:proofErr w:type="spellEnd"/>
+        <w:t>Tabla trutina</w:t>
+      </w:r>
       <w:r>
         <w:rPr>
           <w:rFonts w:ascii="Times New Roman" w:eastAsia="Times New Roman" w:hAnsi="Times New Roman" w:cs="Times New Roman"/>
@@ -3326,107 +2803,7 @@
           <w:lang w:eastAsia="es-PE"/>
         </w:rPr>
         <w:br/>
-        <w:t xml:space="preserve">edad, </w:t>
-      </w:r>
-      <w:proofErr w:type="spellStart"/>
-      <w:r>
-        <w:rPr>
-          <w:rFonts w:ascii="Times New Roman" w:eastAsia="Times New Roman" w:hAnsi="Times New Roman" w:cs="Times New Roman"/>
-          <w:sz w:val="24"/>
-          <w:szCs w:val="24"/>
-          <w:lang w:eastAsia="es-PE"/>
-        </w:rPr>
-        <w:t>horasTrabajo</w:t>
-      </w:r>
-      <w:proofErr w:type="spellEnd"/>
-      <w:r>
-        <w:rPr>
-          <w:rFonts w:ascii="Times New Roman" w:eastAsia="Times New Roman" w:hAnsi="Times New Roman" w:cs="Times New Roman"/>
-          <w:sz w:val="24"/>
-          <w:szCs w:val="24"/>
-          <w:lang w:eastAsia="es-PE"/>
-        </w:rPr>
-        <w:t xml:space="preserve">, </w:t>
-      </w:r>
-      <w:proofErr w:type="spellStart"/>
-      <w:r>
-        <w:rPr>
-          <w:rFonts w:ascii="Times New Roman" w:eastAsia="Times New Roman" w:hAnsi="Times New Roman" w:cs="Times New Roman"/>
-          <w:sz w:val="24"/>
-          <w:szCs w:val="24"/>
-          <w:lang w:eastAsia="es-PE"/>
-        </w:rPr>
-        <w:t>ejercicioMinutos</w:t>
-      </w:r>
-      <w:proofErr w:type="spellEnd"/>
-      <w:r>
-        <w:rPr>
-          <w:rFonts w:ascii="Times New Roman" w:eastAsia="Times New Roman" w:hAnsi="Times New Roman" w:cs="Times New Roman"/>
-          <w:sz w:val="24"/>
-          <w:szCs w:val="24"/>
-          <w:lang w:eastAsia="es-PE"/>
-        </w:rPr>
-        <w:t xml:space="preserve">, </w:t>
-      </w:r>
-      <w:proofErr w:type="spellStart"/>
-      <w:r>
-        <w:rPr>
-          <w:rFonts w:ascii="Times New Roman" w:eastAsia="Times New Roman" w:hAnsi="Times New Roman" w:cs="Times New Roman"/>
-          <w:sz w:val="24"/>
-          <w:szCs w:val="24"/>
-          <w:lang w:eastAsia="es-PE"/>
-        </w:rPr>
-        <w:t>recreacionMinutos</w:t>
-      </w:r>
-      <w:proofErr w:type="spellEnd"/>
-      <w:r>
-        <w:rPr>
-          <w:rFonts w:ascii="Times New Roman" w:eastAsia="Times New Roman" w:hAnsi="Times New Roman" w:cs="Times New Roman"/>
-          <w:sz w:val="24"/>
-          <w:szCs w:val="24"/>
-          <w:lang w:eastAsia="es-PE"/>
-        </w:rPr>
-        <w:t xml:space="preserve">, </w:t>
-      </w:r>
-      <w:proofErr w:type="spellStart"/>
-      <w:r>
-        <w:rPr>
-          <w:rFonts w:ascii="Times New Roman" w:eastAsia="Times New Roman" w:hAnsi="Times New Roman" w:cs="Times New Roman"/>
-          <w:sz w:val="24"/>
-          <w:szCs w:val="24"/>
-          <w:lang w:eastAsia="es-PE"/>
-        </w:rPr>
-        <w:t>cafeConsumo</w:t>
-      </w:r>
-      <w:proofErr w:type="spellEnd"/>
-      <w:r>
-        <w:rPr>
-          <w:rFonts w:ascii="Times New Roman" w:eastAsia="Times New Roman" w:hAnsi="Times New Roman" w:cs="Times New Roman"/>
-          <w:sz w:val="24"/>
-          <w:szCs w:val="24"/>
-          <w:lang w:eastAsia="es-PE"/>
-        </w:rPr>
-        <w:t xml:space="preserve">, </w:t>
-      </w:r>
-      <w:proofErr w:type="spellStart"/>
-      <w:r>
-        <w:rPr>
-          <w:rFonts w:ascii="Times New Roman" w:eastAsia="Times New Roman" w:hAnsi="Times New Roman" w:cs="Times New Roman"/>
-          <w:sz w:val="24"/>
-          <w:szCs w:val="24"/>
-          <w:lang w:eastAsia="es-PE"/>
-        </w:rPr>
-        <w:t>tiempoPantalla</w:t>
-      </w:r>
-      <w:proofErr w:type="spellEnd"/>
-      <w:r>
-        <w:rPr>
-          <w:rFonts w:ascii="Times New Roman" w:eastAsia="Times New Roman" w:hAnsi="Times New Roman" w:cs="Times New Roman"/>
-          <w:sz w:val="24"/>
-          <w:szCs w:val="24"/>
-          <w:lang w:eastAsia="es-PE"/>
-        </w:rPr>
-        <w:t xml:space="preserve">, </w:t>
+        <w:t xml:space="preserve">edad, horasTrabajo, ejercicioMinutos, recreacionMinutos, cafeConsumo, tiempoPantalla, </w:t>
       </w:r>
       <w:r>
         <w:rPr>
@@ -3461,21 +2838,8 @@
           <w:szCs w:val="24"/>
           <w:lang w:eastAsia="es-PE"/>
         </w:rPr>
-        <w:t xml:space="preserve">Tabla </w:t>
-      </w:r>
-      <w:proofErr w:type="spellStart"/>
-      <w:r>
-        <w:rPr>
-          <w:rFonts w:ascii="Times New Roman" w:eastAsia="Times New Roman" w:hAnsi="Times New Roman" w:cs="Times New Roman"/>
-          <w:b/>
-          <w:bCs/>
-          <w:sz w:val="24"/>
-          <w:szCs w:val="24"/>
-          <w:lang w:eastAsia="es-PE"/>
-        </w:rPr>
-        <w:t>talarma</w:t>
-      </w:r>
-      <w:proofErr w:type="spellEnd"/>
+        <w:t>Tabla talarma</w:t>
+      </w:r>
       <w:r>
         <w:rPr>
           <w:rFonts w:ascii="Times New Roman" w:eastAsia="Times New Roman" w:hAnsi="Times New Roman" w:cs="Times New Roman"/>
@@ -3493,87 +2857,7 @@
           <w:lang w:eastAsia="es-PE"/>
         </w:rPr>
         <w:br/>
-        <w:t xml:space="preserve">id, </w:t>
-      </w:r>
-      <w:proofErr w:type="spellStart"/>
-      <w:r>
-        <w:rPr>
-          <w:rFonts w:ascii="Times New Roman" w:eastAsia="Times New Roman" w:hAnsi="Times New Roman" w:cs="Times New Roman"/>
-          <w:sz w:val="24"/>
-          <w:szCs w:val="24"/>
-          <w:lang w:eastAsia="es-PE"/>
-        </w:rPr>
-        <w:t>horaDespertar</w:t>
-      </w:r>
-      <w:proofErr w:type="spellEnd"/>
-      <w:r>
-        <w:rPr>
-          <w:rFonts w:ascii="Times New Roman" w:eastAsia="Times New Roman" w:hAnsi="Times New Roman" w:cs="Times New Roman"/>
-          <w:sz w:val="24"/>
-          <w:szCs w:val="24"/>
-          <w:lang w:eastAsia="es-PE"/>
-        </w:rPr>
-        <w:t xml:space="preserve">, </w:t>
-      </w:r>
-      <w:proofErr w:type="spellStart"/>
-      <w:r>
-        <w:rPr>
-          <w:rFonts w:ascii="Times New Roman" w:eastAsia="Times New Roman" w:hAnsi="Times New Roman" w:cs="Times New Roman"/>
-          <w:sz w:val="24"/>
-          <w:szCs w:val="24"/>
-          <w:lang w:eastAsia="es-PE"/>
-        </w:rPr>
-        <w:t>tonoAlarma</w:t>
-      </w:r>
-      <w:proofErr w:type="spellEnd"/>
-      <w:r>
-        <w:rPr>
-          <w:rFonts w:ascii="Times New Roman" w:eastAsia="Times New Roman" w:hAnsi="Times New Roman" w:cs="Times New Roman"/>
-          <w:sz w:val="24"/>
-          <w:szCs w:val="24"/>
-          <w:lang w:eastAsia="es-PE"/>
-        </w:rPr>
-        <w:t xml:space="preserve">, </w:t>
-      </w:r>
-      <w:proofErr w:type="spellStart"/>
-      <w:r>
-        <w:rPr>
-          <w:rFonts w:ascii="Times New Roman" w:eastAsia="Times New Roman" w:hAnsi="Times New Roman" w:cs="Times New Roman"/>
-          <w:sz w:val="24"/>
-          <w:szCs w:val="24"/>
-          <w:lang w:eastAsia="es-PE"/>
-        </w:rPr>
-        <w:t>dniUsuario</w:t>
-      </w:r>
-      <w:proofErr w:type="spellEnd"/>
-      <w:r>
-        <w:rPr>
-          <w:rFonts w:ascii="Times New Roman" w:eastAsia="Times New Roman" w:hAnsi="Times New Roman" w:cs="Times New Roman"/>
-          <w:sz w:val="24"/>
-          <w:szCs w:val="24"/>
-          <w:lang w:eastAsia="es-PE"/>
-        </w:rPr>
-        <w:t xml:space="preserve"> (clave foránea hacia </w:t>
-      </w:r>
-      <w:proofErr w:type="spellStart"/>
-      <w:r>
-        <w:rPr>
-          <w:rFonts w:ascii="Times New Roman" w:eastAsia="Times New Roman" w:hAnsi="Times New Roman" w:cs="Times New Roman"/>
-          <w:sz w:val="24"/>
-          <w:szCs w:val="24"/>
-          <w:lang w:eastAsia="es-PE"/>
-        </w:rPr>
-        <w:t>tusuarios</w:t>
-      </w:r>
-      <w:proofErr w:type="spellEnd"/>
-      <w:r>
-        <w:rPr>
-          <w:rFonts w:ascii="Times New Roman" w:eastAsia="Times New Roman" w:hAnsi="Times New Roman" w:cs="Times New Roman"/>
-          <w:sz w:val="24"/>
-          <w:szCs w:val="24"/>
-          <w:lang w:eastAsia="es-PE"/>
-        </w:rPr>
-        <w:t>)</w:t>
+        <w:t>id, horaDespertar, tonoAlarma, dniUsuario (clave foránea hacia tusuarios)</w:t>
       </w:r>
     </w:p>
     <w:p>
@@ -3599,21 +2883,8 @@
           <w:szCs w:val="24"/>
           <w:lang w:eastAsia="es-PE"/>
         </w:rPr>
-        <w:t xml:space="preserve">Tabla </w:t>
-      </w:r>
-      <w:proofErr w:type="spellStart"/>
-      <w:r>
-        <w:rPr>
-          <w:rFonts w:ascii="Times New Roman" w:eastAsia="Times New Roman" w:hAnsi="Times New Roman" w:cs="Times New Roman"/>
-          <w:b/>
-          <w:bCs/>
-          <w:sz w:val="24"/>
-          <w:szCs w:val="24"/>
-          <w:lang w:eastAsia="es-PE"/>
-        </w:rPr>
-        <w:t>tvideos</w:t>
-      </w:r>
-      <w:proofErr w:type="spellEnd"/>
+        <w:t>Tabla tvideos</w:t>
+      </w:r>
       <w:r>
         <w:rPr>
           <w:rFonts w:ascii="Times New Roman" w:eastAsia="Times New Roman" w:hAnsi="Times New Roman" w:cs="Times New Roman"/>
@@ -3631,38 +2902,8 @@
           <w:lang w:eastAsia="es-PE"/>
         </w:rPr>
         <w:br/>
-      </w:r>
-      <w:proofErr w:type="spellStart"/>
-      <w:r>
-        <w:rPr>
-          <w:rFonts w:ascii="Times New Roman" w:eastAsia="Times New Roman" w:hAnsi="Times New Roman" w:cs="Times New Roman"/>
-          <w:sz w:val="24"/>
-          <w:szCs w:val="24"/>
-          <w:lang w:eastAsia="es-PE"/>
-        </w:rPr>
-        <w:t>id_video</w:t>
-      </w:r>
-      <w:proofErr w:type="spellEnd"/>
-      <w:r>
-        <w:rPr>
-          <w:rFonts w:ascii="Times New Roman" w:eastAsia="Times New Roman" w:hAnsi="Times New Roman" w:cs="Times New Roman"/>
-          <w:sz w:val="24"/>
-          <w:szCs w:val="24"/>
-          <w:lang w:eastAsia="es-PE"/>
-        </w:rPr>
-        <w:t xml:space="preserve">, titulo, </w:t>
-      </w:r>
-      <w:proofErr w:type="spellStart"/>
-      <w:r>
-        <w:rPr>
-          <w:rFonts w:ascii="Times New Roman" w:eastAsia="Times New Roman" w:hAnsi="Times New Roman" w:cs="Times New Roman"/>
-          <w:sz w:val="24"/>
-          <w:szCs w:val="24"/>
-          <w:lang w:eastAsia="es-PE"/>
-        </w:rPr>
-        <w:t>video_id</w:t>
-      </w:r>
-      <w:proofErr w:type="spellEnd"/>
+        <w:t>id_video, titulo, video_id</w:t>
+      </w:r>
     </w:p>
     <w:p>
       <w:pPr>
@@ -3709,67 +2950,7 @@
           <w:szCs w:val="24"/>
           <w:lang w:eastAsia="es-PE"/>
         </w:rPr>
-        <w:t xml:space="preserve">: Integración futura con </w:t>
-      </w:r>
-      <w:proofErr w:type="spellStart"/>
-      <w:r>
-        <w:rPr>
-          <w:rFonts w:ascii="Times New Roman" w:eastAsia="Times New Roman" w:hAnsi="Times New Roman" w:cs="Times New Roman"/>
-          <w:sz w:val="24"/>
-          <w:szCs w:val="24"/>
-          <w:lang w:eastAsia="es-PE"/>
-        </w:rPr>
-        <w:t>Firebase</w:t>
-      </w:r>
-      <w:proofErr w:type="spellEnd"/>
-      <w:r>
-        <w:rPr>
-          <w:rFonts w:ascii="Times New Roman" w:eastAsia="Times New Roman" w:hAnsi="Times New Roman" w:cs="Times New Roman"/>
-          <w:sz w:val="24"/>
-          <w:szCs w:val="24"/>
-          <w:lang w:eastAsia="es-PE"/>
-        </w:rPr>
-        <w:t xml:space="preserve"> Cloud </w:t>
-      </w:r>
-      <w:proofErr w:type="spellStart"/>
-      <w:r>
-        <w:rPr>
-          <w:rFonts w:ascii="Times New Roman" w:eastAsia="Times New Roman" w:hAnsi="Times New Roman" w:cs="Times New Roman"/>
-          <w:sz w:val="24"/>
-          <w:szCs w:val="24"/>
-          <w:lang w:eastAsia="es-PE"/>
-        </w:rPr>
-        <w:t>Messaging</w:t>
-      </w:r>
-      <w:proofErr w:type="spellEnd"/>
-      <w:r>
-        <w:rPr>
-          <w:rFonts w:ascii="Times New Roman" w:eastAsia="Times New Roman" w:hAnsi="Times New Roman" w:cs="Times New Roman"/>
-          <w:sz w:val="24"/>
-          <w:szCs w:val="24"/>
-          <w:lang w:eastAsia="es-PE"/>
-        </w:rPr>
-        <w:t xml:space="preserve"> (FCM) para enviar notificaciones </w:t>
-      </w:r>
-      <w:proofErr w:type="spellStart"/>
-      <w:r>
-        <w:rPr>
-          <w:rFonts w:ascii="Times New Roman" w:eastAsia="Times New Roman" w:hAnsi="Times New Roman" w:cs="Times New Roman"/>
-          <w:sz w:val="24"/>
-          <w:szCs w:val="24"/>
-          <w:lang w:eastAsia="es-PE"/>
-        </w:rPr>
-        <w:t>push</w:t>
-      </w:r>
-      <w:proofErr w:type="spellEnd"/>
-      <w:r>
-        <w:rPr>
-          <w:rFonts w:ascii="Times New Roman" w:eastAsia="Times New Roman" w:hAnsi="Times New Roman" w:cs="Times New Roman"/>
-          <w:sz w:val="24"/>
-          <w:szCs w:val="24"/>
-          <w:lang w:eastAsia="es-PE"/>
-        </w:rPr>
-        <w:t xml:space="preserve"> sobre alarmas o recomendaciones de descanso.</w:t>
+        <w:t>: Integración futura con Firebase Cloud Messaging (FCM) para enviar notificaciones push sobre alarmas o recomendaciones de descanso.</w:t>
       </w:r>
     </w:p>
     <w:p>
@@ -3806,67 +2987,7 @@
           <w:szCs w:val="24"/>
           <w:lang w:eastAsia="es-PE"/>
         </w:rPr>
-        <w:t xml:space="preserve">: Opcionalmente, se podrá integrar </w:t>
-      </w:r>
-      <w:proofErr w:type="spellStart"/>
-      <w:r>
-        <w:rPr>
-          <w:rFonts w:ascii="Times New Roman" w:eastAsia="Times New Roman" w:hAnsi="Times New Roman" w:cs="Times New Roman"/>
-          <w:sz w:val="24"/>
-          <w:szCs w:val="24"/>
-          <w:lang w:eastAsia="es-PE"/>
-        </w:rPr>
-        <w:t>login</w:t>
-      </w:r>
-      <w:proofErr w:type="spellEnd"/>
-      <w:r>
-        <w:rPr>
-          <w:rFonts w:ascii="Times New Roman" w:eastAsia="Times New Roman" w:hAnsi="Times New Roman" w:cs="Times New Roman"/>
-          <w:sz w:val="24"/>
-          <w:szCs w:val="24"/>
-          <w:lang w:eastAsia="es-PE"/>
-        </w:rPr>
-        <w:t xml:space="preserve"> con Google mediante </w:t>
-      </w:r>
-      <w:proofErr w:type="spellStart"/>
-      <w:r>
-        <w:rPr>
-          <w:rFonts w:ascii="Times New Roman" w:eastAsia="Times New Roman" w:hAnsi="Times New Roman" w:cs="Times New Roman"/>
-          <w:sz w:val="24"/>
-          <w:szCs w:val="24"/>
-          <w:lang w:eastAsia="es-PE"/>
-        </w:rPr>
-        <w:t>Firebase</w:t>
-      </w:r>
-      <w:proofErr w:type="spellEnd"/>
-      <w:r>
-        <w:rPr>
-          <w:rFonts w:ascii="Times New Roman" w:eastAsia="Times New Roman" w:hAnsi="Times New Roman" w:cs="Times New Roman"/>
-          <w:sz w:val="24"/>
-          <w:szCs w:val="24"/>
-          <w:lang w:eastAsia="es-PE"/>
-        </w:rPr>
-        <w:t xml:space="preserve"> </w:t>
-      </w:r>
-      <w:proofErr w:type="spellStart"/>
-      <w:r>
-        <w:rPr>
-          <w:rFonts w:ascii="Times New Roman" w:eastAsia="Times New Roman" w:hAnsi="Times New Roman" w:cs="Times New Roman"/>
-          <w:sz w:val="24"/>
-          <w:szCs w:val="24"/>
-          <w:lang w:eastAsia="es-PE"/>
-        </w:rPr>
-        <w:t>Authentication</w:t>
-      </w:r>
-      <w:proofErr w:type="spellEnd"/>
-      <w:r>
-        <w:rPr>
-          <w:rFonts w:ascii="Times New Roman" w:eastAsia="Times New Roman" w:hAnsi="Times New Roman" w:cs="Times New Roman"/>
-          <w:sz w:val="24"/>
-          <w:szCs w:val="24"/>
-          <w:lang w:eastAsia="es-PE"/>
-        </w:rPr>
-        <w:t>.</w:t>
+        <w:t>: Opcionalmente, se podrá integrar login con Google mediante Firebase Authentication.</w:t>
       </w:r>
     </w:p>
     <w:p>
@@ -3911,36 +3032,16 @@
           <w:szCs w:val="24"/>
           <w:lang w:eastAsia="es-PE"/>
         </w:rPr>
-        <w:t xml:space="preserve">: Validación manual de los datos insertados en formularios para evitar errores o datos </w:t>
-      </w:r>
-      <w:proofErr w:type="spellStart"/>
-      <w:r>
-        <w:rPr>
-          <w:rFonts w:ascii="Times New Roman" w:eastAsia="Times New Roman" w:hAnsi="Times New Roman" w:cs="Times New Roman"/>
-          <w:sz w:val="24"/>
-          <w:szCs w:val="24"/>
-          <w:lang w:eastAsia="es-PE"/>
-        </w:rPr>
-        <w:t>malformados.</w:t>
-      </w:r>
-      <w:r>
-        <w:rPr>
-          <w:rFonts w:ascii="Times New Roman" w:eastAsia="Times New Roman" w:hAnsi="Times New Roman" w:cs="Times New Roman"/>
-          <w:sz w:val="24"/>
-          <w:szCs w:val="24"/>
-          <w:lang w:eastAsia="es-PE"/>
-        </w:rPr>
-        <w:t>Tokens</w:t>
-      </w:r>
-      <w:proofErr w:type="spellEnd"/>
-      <w:r>
-        <w:rPr>
-          <w:rFonts w:ascii="Times New Roman" w:eastAsia="Times New Roman" w:hAnsi="Times New Roman" w:cs="Times New Roman"/>
-          <w:sz w:val="24"/>
-          <w:szCs w:val="24"/>
-          <w:lang w:eastAsia="es-PE"/>
-        </w:rPr>
-        <w:t xml:space="preserve"> JWT con expiración</w:t>
+        <w:t>: Validación manual de los datos insertados en formularios para evitar errores o datos malformados.</w:t>
+      </w:r>
+      <w:r>
+        <w:rPr>
+          <w:rFonts w:ascii="Times New Roman" w:eastAsia="Times New Roman" w:hAnsi="Times New Roman" w:cs="Times New Roman"/>
+          <w:sz w:val="24"/>
+          <w:szCs w:val="24"/>
+          <w:lang w:eastAsia="es-PE"/>
+        </w:rPr>
+        <w:t>Tokens JWT con expiración</w:t>
       </w:r>
     </w:p>
     <w:p>
@@ -4183,27 +3284,7 @@
           <w:szCs w:val="24"/>
           <w:lang w:eastAsia="es-PE"/>
         </w:rPr>
-        <w:t xml:space="preserve">La arquitectura MVVM propuesta para la </w:t>
-      </w:r>
-      <w:proofErr w:type="spellStart"/>
-      <w:r>
-        <w:rPr>
-          <w:rFonts w:ascii="Times New Roman" w:eastAsia="Times New Roman" w:hAnsi="Times New Roman" w:cs="Times New Roman"/>
-          <w:sz w:val="24"/>
-          <w:szCs w:val="24"/>
-          <w:lang w:eastAsia="es-PE"/>
-        </w:rPr>
-        <w:t>SleepApp</w:t>
-      </w:r>
-      <w:proofErr w:type="spellEnd"/>
-      <w:r>
-        <w:rPr>
-          <w:rFonts w:ascii="Times New Roman" w:eastAsia="Times New Roman" w:hAnsi="Times New Roman" w:cs="Times New Roman"/>
-          <w:sz w:val="24"/>
-          <w:szCs w:val="24"/>
-          <w:lang w:eastAsia="es-PE"/>
-        </w:rPr>
-        <w:t xml:space="preserve"> busca lograr un equilibrio entre simplicidad, robustez y escalabilidad. Esta estructura permite una clara separación de responsabilidades entre la interfaz de usuario, la lógica de negocio y los datos, lo que facilita el mantenimiento y la evolución del sistema. Además, se alinea con buenas prácticas del desarrollo de aplicaciones móviles modernas y permite una extensión progresiva del sistema conforme crezcan las necesidades del usuario.</w:t>
+        <w:t>La arquitectura MVVM propuesta para la SleepApp busca lograr un equilibrio entre simplicidad, robustez y escalabilidad. Esta estructura permite una clara separación de responsabilidades entre la interfaz de usuario, la lógica de negocio y los datos, lo que facilita el mantenimiento y la evolución del sistema. Además, se alinea con buenas prácticas del desarrollo de aplicaciones móviles modernas y permite una extensión progresiva del sistema conforme crezcan las necesidades del usuario.</w:t>
       </w:r>
     </w:p>
     <w:sectPr>

</xml_diff>

<commit_message>
Actualizacion de diseño de arquitectura
</commit_message>
<xml_diff>
--- a/TP2. E5 Diseño de arquitectura.docx
+++ b/TP2. E5 Diseño de arquitectura.docx
@@ -437,6 +437,7 @@
           <w:szCs w:val="28"/>
         </w:rPr>
       </w:pPr>
+      <w:proofErr w:type="spellStart"/>
       <w:r>
         <w:rPr>
           <w:rFonts w:ascii="Arial" w:hAnsi="Arial" w:cs="Arial"/>
@@ -445,19 +446,10 @@
           <w:sz w:val="28"/>
           <w:szCs w:val="28"/>
         </w:rPr>
-        <w:t>Americo Estrada Sanchez</w:t>
-      </w:r>
-    </w:p>
-    <w:p>
-      <w:pPr>
-        <w:rPr>
-          <w:lang w:eastAsia="es-PE"/>
-        </w:rPr>
-      </w:pPr>
-    </w:p>
-    <w:p>
-      <w:pPr>
-        <w:pStyle w:val="Ttulo"/>
+        <w:t>Americo</w:t>
+      </w:r>
+      <w:proofErr w:type="spellEnd"/>
+      <w:r>
         <w:rPr>
           <w:rFonts w:ascii="Arial" w:hAnsi="Arial" w:cs="Arial"/>
           <w:b/>
@@ -465,7 +457,9 @@
           <w:sz w:val="28"/>
           <w:szCs w:val="28"/>
         </w:rPr>
-      </w:pPr>
+        <w:t xml:space="preserve"> Estrada </w:t>
+      </w:r>
+      <w:proofErr w:type="spellStart"/>
       <w:r>
         <w:rPr>
           <w:rFonts w:ascii="Arial" w:hAnsi="Arial" w:cs="Arial"/>
@@ -474,8 +468,9 @@
           <w:sz w:val="28"/>
           <w:szCs w:val="28"/>
         </w:rPr>
-        <w:t>Alumno:</w:t>
-      </w:r>
+        <w:t>Sanchez</w:t>
+      </w:r>
+      <w:proofErr w:type="spellEnd"/>
     </w:p>
     <w:p>
       <w:pPr>
@@ -503,9 +498,19 @@
           <w:sz w:val="28"/>
           <w:szCs w:val="28"/>
         </w:rPr>
-        <w:t>●</w:t>
-      </w:r>
-      <w:r>
+        <w:t>Alumno:</w:t>
+      </w:r>
+    </w:p>
+    <w:p>
+      <w:pPr>
+        <w:rPr>
+          <w:lang w:eastAsia="es-PE"/>
+        </w:rPr>
+      </w:pPr>
+    </w:p>
+    <w:p>
+      <w:pPr>
+        <w:pStyle w:val="Ttulo"/>
         <w:rPr>
           <w:rFonts w:ascii="Arial" w:hAnsi="Arial" w:cs="Arial"/>
           <w:b/>
@@ -513,6 +518,25 @@
           <w:sz w:val="28"/>
           <w:szCs w:val="28"/>
         </w:rPr>
+      </w:pPr>
+      <w:r>
+        <w:rPr>
+          <w:rFonts w:ascii="Arial" w:hAnsi="Arial" w:cs="Arial"/>
+          <w:b/>
+          <w:bCs/>
+          <w:sz w:val="28"/>
+          <w:szCs w:val="28"/>
+        </w:rPr>
+        <w:t>●</w:t>
+      </w:r>
+      <w:r>
+        <w:rPr>
+          <w:rFonts w:ascii="Arial" w:hAnsi="Arial" w:cs="Arial"/>
+          <w:b/>
+          <w:bCs/>
+          <w:sz w:val="28"/>
+          <w:szCs w:val="28"/>
+        </w:rPr>
         <w:tab/>
         <w:t>CHRISTIAN CASTRO USTO</w:t>
       </w:r>
@@ -567,19 +591,10 @@
           <w:sz w:val="28"/>
           <w:szCs w:val="28"/>
         </w:rPr>
-        <w:t>CUSCO -  PERÚ</w:t>
-      </w:r>
-    </w:p>
-    <w:p>
-      <w:pPr>
-        <w:rPr>
-          <w:lang w:eastAsia="es-PE"/>
-        </w:rPr>
-      </w:pPr>
-    </w:p>
-    <w:p>
-      <w:pPr>
-        <w:pStyle w:val="Ttulo"/>
+        <w:t xml:space="preserve">CUSCO </w:t>
+      </w:r>
+      <w:proofErr w:type="gramStart"/>
+      <w:r>
         <w:rPr>
           <w:rFonts w:ascii="Arial" w:hAnsi="Arial" w:cs="Arial"/>
           <w:b/>
@@ -587,8 +602,20 @@
           <w:sz w:val="28"/>
           <w:szCs w:val="28"/>
         </w:rPr>
-      </w:pPr>
-      <w:r>
+        <w:t>-  PERÚ</w:t>
+      </w:r>
+      <w:proofErr w:type="gramEnd"/>
+    </w:p>
+    <w:p>
+      <w:pPr>
+        <w:rPr>
+          <w:lang w:eastAsia="es-PE"/>
+        </w:rPr>
+      </w:pPr>
+    </w:p>
+    <w:p>
+      <w:pPr>
+        <w:pStyle w:val="Ttulo"/>
         <w:rPr>
           <w:rFonts w:ascii="Arial" w:hAnsi="Arial" w:cs="Arial"/>
           <w:b/>
@@ -596,6 +623,15 @@
           <w:sz w:val="28"/>
           <w:szCs w:val="28"/>
         </w:rPr>
+      </w:pPr>
+      <w:r>
+        <w:rPr>
+          <w:rFonts w:ascii="Arial" w:hAnsi="Arial" w:cs="Arial"/>
+          <w:b/>
+          <w:bCs/>
+          <w:sz w:val="28"/>
+          <w:szCs w:val="28"/>
+        </w:rPr>
         <w:t>2025</w:t>
       </w:r>
     </w:p>
@@ -615,8 +651,13 @@
       </w:pPr>
       <w:r>
         <w:lastRenderedPageBreak/>
-        <w:t>Diseño de Arquitectura del Sistema - TaskManager</w:t>
-      </w:r>
+        <w:t xml:space="preserve">Diseño de Arquitectura del Sistema - </w:t>
+      </w:r>
+      <w:proofErr w:type="spellStart"/>
+      <w:r>
+        <w:t>TaskManager</w:t>
+      </w:r>
+      <w:proofErr w:type="spellEnd"/>
     </w:p>
     <w:p>
       <w:pPr>
@@ -692,8 +733,21 @@
           <w:szCs w:val="24"/>
           <w:lang w:eastAsia="es-PE"/>
         </w:rPr>
-        <w:t xml:space="preserve"> Christian Castro Usto</w:t>
-      </w:r>
+        <w:t xml:space="preserve"> Christian Castro </w:t>
+      </w:r>
+      <w:proofErr w:type="spellStart"/>
+      <w:r>
+        <w:rPr>
+          <w:rFonts w:ascii="Times New Roman" w:eastAsia="Times New Roman" w:hAnsi="Times New Roman" w:cs="Times New Roman"/>
+          <w:b/>
+          <w:bCs/>
+          <w:sz w:val="24"/>
+          <w:szCs w:val="24"/>
+          <w:lang w:eastAsia="es-PE"/>
+        </w:rPr>
+        <w:t>Usto</w:t>
+      </w:r>
+      <w:proofErr w:type="spellEnd"/>
     </w:p>
     <w:p>
       <w:pPr>
@@ -879,7 +933,7 @@
           <w:b/>
           <w:bCs/>
         </w:rPr>
-        <w:t>persistencia</w:t>
+        <w:t>modelo</w:t>
       </w:r>
       <w:r>
         <w:br/>
@@ -952,10 +1006,10 @@
         </w:rPr>
         <w:lastRenderedPageBreak/>
         <w:drawing>
-          <wp:inline distT="0" distB="0" distL="0" distR="0" wp14:anchorId="2213FFE6" wp14:editId="486BBCB6">
-            <wp:extent cx="5400040" cy="3186430"/>
+          <wp:inline distT="0" distB="0" distL="0" distR="0" wp14:anchorId="12240135" wp14:editId="489016C2">
+            <wp:extent cx="5400040" cy="2631440"/>
             <wp:effectExtent l="0" t="0" r="0" b="0"/>
-            <wp:docPr id="1010705315" name="Imagen 1"/>
+            <wp:docPr id="654863893" name="Imagen 1" descr="Diagrama&#10;&#10;Descripción generada automáticamente"/>
             <wp:cNvGraphicFramePr>
               <a:graphicFrameLocks xmlns:a="http://schemas.openxmlformats.org/drawingml/2006/main" noChangeAspect="1"/>
             </wp:cNvGraphicFramePr>
@@ -963,7 +1017,7 @@
               <a:graphicData uri="http://schemas.openxmlformats.org/drawingml/2006/picture">
                 <pic:pic xmlns:pic="http://schemas.openxmlformats.org/drawingml/2006/picture">
                   <pic:nvPicPr>
-                    <pic:cNvPr id="1010705315" name=""/>
+                    <pic:cNvPr id="654863893" name="Imagen 1" descr="Diagrama&#10;&#10;Descripción generada automáticamente"/>
                     <pic:cNvPicPr/>
                   </pic:nvPicPr>
                   <pic:blipFill>
@@ -975,7 +1029,7 @@
                   <pic:spPr>
                     <a:xfrm>
                       <a:off x="0" y="0"/>
-                      <a:ext cx="5400040" cy="3186430"/>
+                      <a:ext cx="5400040" cy="2631440"/>
                     </a:xfrm>
                     <a:prstGeom prst="rect">
                       <a:avLst/>
@@ -1054,7 +1108,25 @@
           <w:szCs w:val="24"/>
           <w:lang w:eastAsia="es-PE"/>
         </w:rPr>
-        <w:t xml:space="preserve">La capa View es la encargada de </w:t>
+        <w:t xml:space="preserve">La capa </w:t>
+      </w:r>
+      <w:r>
+        <w:rPr>
+          <w:rFonts w:ascii="Times New Roman" w:eastAsia="Times New Roman" w:hAnsi="Times New Roman" w:cs="Times New Roman"/>
+          <w:sz w:val="24"/>
+          <w:szCs w:val="24"/>
+          <w:lang w:eastAsia="es-PE"/>
+        </w:rPr>
+        <w:t>presentación</w:t>
+      </w:r>
+      <w:r>
+        <w:rPr>
+          <w:rFonts w:ascii="Times New Roman" w:eastAsia="Times New Roman" w:hAnsi="Times New Roman" w:cs="Times New Roman"/>
+          <w:sz w:val="24"/>
+          <w:szCs w:val="24"/>
+          <w:lang w:eastAsia="es-PE"/>
+        </w:rPr>
+        <w:t xml:space="preserve"> es la encargada de </w:t>
       </w:r>
       <w:r>
         <w:rPr>
@@ -1142,7 +1214,27 @@
           <w:szCs w:val="24"/>
           <w:lang w:eastAsia="es-PE"/>
         </w:rPr>
-        <w:t xml:space="preserve"> XML (Material Design)</w:t>
+        <w:t xml:space="preserve"> XML (Material </w:t>
+      </w:r>
+      <w:proofErr w:type="spellStart"/>
+      <w:r>
+        <w:rPr>
+          <w:rFonts w:ascii="Times New Roman" w:eastAsia="Times New Roman" w:hAnsi="Times New Roman" w:cs="Times New Roman"/>
+          <w:sz w:val="24"/>
+          <w:szCs w:val="24"/>
+          <w:lang w:eastAsia="es-PE"/>
+        </w:rPr>
+        <w:t>Design</w:t>
+      </w:r>
+      <w:proofErr w:type="spellEnd"/>
+      <w:r>
+        <w:rPr>
+          <w:rFonts w:ascii="Times New Roman" w:eastAsia="Times New Roman" w:hAnsi="Times New Roman" w:cs="Times New Roman"/>
+          <w:sz w:val="24"/>
+          <w:szCs w:val="24"/>
+          <w:lang w:eastAsia="es-PE"/>
+        </w:rPr>
+        <w:t>)</w:t>
       </w:r>
       <w:r>
         <w:rPr>
@@ -1263,8 +1355,19 @@
           <w:szCs w:val="24"/>
           <w:lang w:eastAsia="es-PE"/>
         </w:rPr>
-        <w:t>Navegar entre pantallas utilizando Intents</w:t>
-      </w:r>
+        <w:t xml:space="preserve">Navegar entre pantallas utilizando </w:t>
+      </w:r>
+      <w:proofErr w:type="spellStart"/>
+      <w:r>
+        <w:rPr>
+          <w:rFonts w:ascii="Times New Roman" w:eastAsia="Times New Roman" w:hAnsi="Times New Roman" w:cs="Times New Roman"/>
+          <w:sz w:val="24"/>
+          <w:szCs w:val="24"/>
+          <w:lang w:eastAsia="es-PE"/>
+        </w:rPr>
+        <w:t>Intents</w:t>
+      </w:r>
+      <w:proofErr w:type="spellEnd"/>
     </w:p>
     <w:p>
       <w:pPr>
@@ -1321,7 +1424,6 @@
           <w:szCs w:val="24"/>
           <w:lang w:eastAsia="es-PE"/>
         </w:rPr>
-        <w:lastRenderedPageBreak/>
         <w:t>REGISTRAR.JAVA</w:t>
       </w:r>
     </w:p>
@@ -1343,7 +1445,27 @@
           <w:szCs w:val="24"/>
           <w:lang w:eastAsia="es-PE"/>
         </w:rPr>
-        <w:t>Responsable de gestionar el login y el registro de usuarios de forma local.</w:t>
+        <w:t xml:space="preserve">Responsable de gestionar el </w:t>
+      </w:r>
+      <w:proofErr w:type="spellStart"/>
+      <w:r>
+        <w:rPr>
+          <w:rFonts w:ascii="Times New Roman" w:eastAsia="Times New Roman" w:hAnsi="Times New Roman" w:cs="Times New Roman"/>
+          <w:sz w:val="24"/>
+          <w:szCs w:val="24"/>
+          <w:lang w:eastAsia="es-PE"/>
+        </w:rPr>
+        <w:t>login</w:t>
+      </w:r>
+      <w:proofErr w:type="spellEnd"/>
+      <w:r>
+        <w:rPr>
+          <w:rFonts w:ascii="Times New Roman" w:eastAsia="Times New Roman" w:hAnsi="Times New Roman" w:cs="Times New Roman"/>
+          <w:sz w:val="24"/>
+          <w:szCs w:val="24"/>
+          <w:lang w:eastAsia="es-PE"/>
+        </w:rPr>
+        <w:t xml:space="preserve"> y el registro de usuarios de forma local.</w:t>
       </w:r>
     </w:p>
     <w:p>
@@ -1368,6 +1490,7 @@
           <w:szCs w:val="24"/>
           <w:lang w:eastAsia="es-PE"/>
         </w:rPr>
+        <w:lastRenderedPageBreak/>
         <w:t>Permite ingresar un correo y una contraseña.</w:t>
       </w:r>
     </w:p>
@@ -1393,7 +1516,27 @@
           <w:szCs w:val="24"/>
           <w:lang w:eastAsia="es-PE"/>
         </w:rPr>
-        <w:t>Valida los datos con el modelo de usuarios a través del UsuarioDAO.</w:t>
+        <w:t xml:space="preserve">Valida los datos con el modelo de usuarios a través del </w:t>
+      </w:r>
+      <w:proofErr w:type="spellStart"/>
+      <w:r>
+        <w:rPr>
+          <w:rFonts w:ascii="Times New Roman" w:eastAsia="Times New Roman" w:hAnsi="Times New Roman" w:cs="Times New Roman"/>
+          <w:sz w:val="24"/>
+          <w:szCs w:val="24"/>
+          <w:lang w:eastAsia="es-PE"/>
+        </w:rPr>
+        <w:t>UsuarioDAO</w:t>
+      </w:r>
+      <w:proofErr w:type="spellEnd"/>
+      <w:r>
+        <w:rPr>
+          <w:rFonts w:ascii="Times New Roman" w:eastAsia="Times New Roman" w:hAnsi="Times New Roman" w:cs="Times New Roman"/>
+          <w:sz w:val="24"/>
+          <w:szCs w:val="24"/>
+          <w:lang w:eastAsia="es-PE"/>
+        </w:rPr>
+        <w:t>.</w:t>
       </w:r>
     </w:p>
     <w:p>
@@ -1627,7 +1770,27 @@
           <w:szCs w:val="24"/>
           <w:lang w:eastAsia="es-PE"/>
         </w:rPr>
-        <w:t>Guarda y actualiza alarmas usando el AlarmaDAO.</w:t>
+        <w:t xml:space="preserve">Guarda y actualiza alarmas usando el </w:t>
+      </w:r>
+      <w:proofErr w:type="spellStart"/>
+      <w:r>
+        <w:rPr>
+          <w:rFonts w:ascii="Times New Roman" w:eastAsia="Times New Roman" w:hAnsi="Times New Roman" w:cs="Times New Roman"/>
+          <w:sz w:val="24"/>
+          <w:szCs w:val="24"/>
+          <w:lang w:eastAsia="es-PE"/>
+        </w:rPr>
+        <w:t>AlarmaDAO</w:t>
+      </w:r>
+      <w:proofErr w:type="spellEnd"/>
+      <w:r>
+        <w:rPr>
+          <w:rFonts w:ascii="Times New Roman" w:eastAsia="Times New Roman" w:hAnsi="Times New Roman" w:cs="Times New Roman"/>
+          <w:sz w:val="24"/>
+          <w:szCs w:val="24"/>
+          <w:lang w:eastAsia="es-PE"/>
+        </w:rPr>
+        <w:t>.</w:t>
       </w:r>
     </w:p>
     <w:p>
@@ -1711,7 +1874,45 @@
           <w:sz w:val="24"/>
           <w:szCs w:val="24"/>
         </w:rPr>
-        <w:t>La capa ViewModel actúa como un puente entre la Vista (View) y el Modelo (Model). En la arquitectura MVVM, esta capa tiene como objetivo manejar la lógica de presentación y procesamiento de datos sin necesidad de que la Vista acceda directamente al modelo de datos (SQLite).</w:t>
+        <w:t xml:space="preserve">La capa </w:t>
+      </w:r>
+      <w:r>
+        <w:rPr>
+          <w:b w:val="0"/>
+          <w:bCs w:val="0"/>
+          <w:sz w:val="24"/>
+          <w:szCs w:val="24"/>
+        </w:rPr>
+        <w:t xml:space="preserve">lógica de negocio </w:t>
+      </w:r>
+      <w:r>
+        <w:rPr>
+          <w:b w:val="0"/>
+          <w:bCs w:val="0"/>
+          <w:sz w:val="24"/>
+          <w:szCs w:val="24"/>
+        </w:rPr>
+        <w:t>actúa como un puente entre la Vista (View) y el Modelo (</w:t>
+      </w:r>
+      <w:proofErr w:type="spellStart"/>
+      <w:r>
+        <w:rPr>
+          <w:b w:val="0"/>
+          <w:bCs w:val="0"/>
+          <w:sz w:val="24"/>
+          <w:szCs w:val="24"/>
+        </w:rPr>
+        <w:t>Model</w:t>
+      </w:r>
+      <w:proofErr w:type="spellEnd"/>
+      <w:r>
+        <w:rPr>
+          <w:b w:val="0"/>
+          <w:bCs w:val="0"/>
+          <w:sz w:val="24"/>
+          <w:szCs w:val="24"/>
+        </w:rPr>
+        <w:t>). En la arquitectura MVVM, esta capa tiene como objetivo manejar la lógica de presentación y procesamiento de datos sin necesidad de que la Vista acceda directamente al modelo de datos (SQLite).</w:t>
       </w:r>
     </w:p>
     <w:p>
@@ -1797,7 +1998,27 @@
           <w:szCs w:val="24"/>
           <w:lang w:eastAsia="es-PE"/>
         </w:rPr>
-        <w:t>Controlar y coordinar el flujo de datos entre la interfaz (View) y la base de datos (Model)</w:t>
+        <w:t>Controlar y coordinar el flujo de datos entre la interfaz (View) y la base de datos (</w:t>
+      </w:r>
+      <w:proofErr w:type="spellStart"/>
+      <w:r>
+        <w:rPr>
+          <w:rFonts w:ascii="Times New Roman" w:eastAsia="Times New Roman" w:hAnsi="Times New Roman" w:cs="Times New Roman"/>
+          <w:sz w:val="24"/>
+          <w:szCs w:val="24"/>
+          <w:lang w:eastAsia="es-PE"/>
+        </w:rPr>
+        <w:t>Model</w:t>
+      </w:r>
+      <w:proofErr w:type="spellEnd"/>
+      <w:r>
+        <w:rPr>
+          <w:rFonts w:ascii="Times New Roman" w:eastAsia="Times New Roman" w:hAnsi="Times New Roman" w:cs="Times New Roman"/>
+          <w:sz w:val="24"/>
+          <w:szCs w:val="24"/>
+          <w:lang w:eastAsia="es-PE"/>
+        </w:rPr>
+        <w:t>)</w:t>
       </w:r>
     </w:p>
     <w:p>
@@ -1897,7 +2118,47 @@
           <w:szCs w:val="24"/>
           <w:lang w:eastAsia="es-PE"/>
         </w:rPr>
-        <w:t>Gestionar la lógica de navegación entre pantallas (Activities o Fragments)</w:t>
+        <w:t>Gestionar la lógica de navegación entre pantallas (</w:t>
+      </w:r>
+      <w:proofErr w:type="spellStart"/>
+      <w:r>
+        <w:rPr>
+          <w:rFonts w:ascii="Times New Roman" w:eastAsia="Times New Roman" w:hAnsi="Times New Roman" w:cs="Times New Roman"/>
+          <w:sz w:val="24"/>
+          <w:szCs w:val="24"/>
+          <w:lang w:eastAsia="es-PE"/>
+        </w:rPr>
+        <w:t>Activities</w:t>
+      </w:r>
+      <w:proofErr w:type="spellEnd"/>
+      <w:r>
+        <w:rPr>
+          <w:rFonts w:ascii="Times New Roman" w:eastAsia="Times New Roman" w:hAnsi="Times New Roman" w:cs="Times New Roman"/>
+          <w:sz w:val="24"/>
+          <w:szCs w:val="24"/>
+          <w:lang w:eastAsia="es-PE"/>
+        </w:rPr>
+        <w:t xml:space="preserve"> o </w:t>
+      </w:r>
+      <w:proofErr w:type="spellStart"/>
+      <w:r>
+        <w:rPr>
+          <w:rFonts w:ascii="Times New Roman" w:eastAsia="Times New Roman" w:hAnsi="Times New Roman" w:cs="Times New Roman"/>
+          <w:sz w:val="24"/>
+          <w:szCs w:val="24"/>
+          <w:lang w:eastAsia="es-PE"/>
+        </w:rPr>
+        <w:t>Fragments</w:t>
+      </w:r>
+      <w:proofErr w:type="spellEnd"/>
+      <w:r>
+        <w:rPr>
+          <w:rFonts w:ascii="Times New Roman" w:eastAsia="Times New Roman" w:hAnsi="Times New Roman" w:cs="Times New Roman"/>
+          <w:sz w:val="24"/>
+          <w:szCs w:val="24"/>
+          <w:lang w:eastAsia="es-PE"/>
+        </w:rPr>
+        <w:t>)</w:t>
       </w:r>
     </w:p>
     <w:p>
@@ -1955,7 +2216,6 @@
           <w:szCs w:val="32"/>
           <w:lang w:eastAsia="es-PE"/>
         </w:rPr>
-        <w:lastRenderedPageBreak/>
         <w:t>DATABASEHELPER.JAVA</w:t>
       </w:r>
     </w:p>
@@ -1973,6 +2233,7 @@
           <w:rFonts w:ascii="Times New Roman" w:eastAsia="Times New Roman" w:hAnsi="Times New Roman" w:cs="Times New Roman"/>
           <w:lang w:eastAsia="es-PE"/>
         </w:rPr>
+        <w:lastRenderedPageBreak/>
         <w:t xml:space="preserve">Clase central para la </w:t>
       </w:r>
       <w:r>
@@ -1989,7 +2250,71 @@
           <w:rFonts w:ascii="Times New Roman" w:eastAsia="Times New Roman" w:hAnsi="Times New Roman" w:cs="Times New Roman"/>
           <w:lang w:eastAsia="es-PE"/>
         </w:rPr>
-        <w:t>, funciona como un gestor de acceso a los DAOs (UsuarioDAO, RutinaDAO, AlarmaDAO).</w:t>
+        <w:t xml:space="preserve">, funciona como un gestor de acceso a los </w:t>
+      </w:r>
+      <w:proofErr w:type="spellStart"/>
+      <w:r>
+        <w:rPr>
+          <w:rFonts w:ascii="Times New Roman" w:eastAsia="Times New Roman" w:hAnsi="Times New Roman" w:cs="Times New Roman"/>
+          <w:lang w:eastAsia="es-PE"/>
+        </w:rPr>
+        <w:t>DAOs</w:t>
+      </w:r>
+      <w:proofErr w:type="spellEnd"/>
+      <w:r>
+        <w:rPr>
+          <w:rFonts w:ascii="Times New Roman" w:eastAsia="Times New Roman" w:hAnsi="Times New Roman" w:cs="Times New Roman"/>
+          <w:lang w:eastAsia="es-PE"/>
+        </w:rPr>
+        <w:t xml:space="preserve"> (</w:t>
+      </w:r>
+      <w:proofErr w:type="spellStart"/>
+      <w:r>
+        <w:rPr>
+          <w:rFonts w:ascii="Times New Roman" w:eastAsia="Times New Roman" w:hAnsi="Times New Roman" w:cs="Times New Roman"/>
+          <w:lang w:eastAsia="es-PE"/>
+        </w:rPr>
+        <w:t>UsuarioDAO</w:t>
+      </w:r>
+      <w:proofErr w:type="spellEnd"/>
+      <w:r>
+        <w:rPr>
+          <w:rFonts w:ascii="Times New Roman" w:eastAsia="Times New Roman" w:hAnsi="Times New Roman" w:cs="Times New Roman"/>
+          <w:lang w:eastAsia="es-PE"/>
+        </w:rPr>
+        <w:t xml:space="preserve">, </w:t>
+      </w:r>
+      <w:proofErr w:type="spellStart"/>
+      <w:r>
+        <w:rPr>
+          <w:rFonts w:ascii="Times New Roman" w:eastAsia="Times New Roman" w:hAnsi="Times New Roman" w:cs="Times New Roman"/>
+          <w:lang w:eastAsia="es-PE"/>
+        </w:rPr>
+        <w:t>RutinaDAO</w:t>
+      </w:r>
+      <w:proofErr w:type="spellEnd"/>
+      <w:r>
+        <w:rPr>
+          <w:rFonts w:ascii="Times New Roman" w:eastAsia="Times New Roman" w:hAnsi="Times New Roman" w:cs="Times New Roman"/>
+          <w:lang w:eastAsia="es-PE"/>
+        </w:rPr>
+        <w:t xml:space="preserve">, </w:t>
+      </w:r>
+      <w:proofErr w:type="spellStart"/>
+      <w:r>
+        <w:rPr>
+          <w:rFonts w:ascii="Times New Roman" w:eastAsia="Times New Roman" w:hAnsi="Times New Roman" w:cs="Times New Roman"/>
+          <w:lang w:eastAsia="es-PE"/>
+        </w:rPr>
+        <w:t>AlarmaDAO</w:t>
+      </w:r>
+      <w:proofErr w:type="spellEnd"/>
+      <w:r>
+        <w:rPr>
+          <w:rFonts w:ascii="Times New Roman" w:eastAsia="Times New Roman" w:hAnsi="Times New Roman" w:cs="Times New Roman"/>
+          <w:lang w:eastAsia="es-PE"/>
+        </w:rPr>
+        <w:t>).</w:t>
       </w:r>
     </w:p>
     <w:p>
@@ -2052,7 +2377,23 @@
           <w:rFonts w:ascii="Times New Roman" w:eastAsia="Times New Roman" w:hAnsi="Times New Roman" w:cs="Times New Roman"/>
           <w:lang w:eastAsia="es-PE"/>
         </w:rPr>
-        <w:t>Encapsula la lógica SQL y se comunica con los DAOs, asegurando la separación de responsabilidades.</w:t>
+        <w:t xml:space="preserve">Encapsula la lógica SQL y se comunica con los </w:t>
+      </w:r>
+      <w:proofErr w:type="spellStart"/>
+      <w:r>
+        <w:rPr>
+          <w:rFonts w:ascii="Times New Roman" w:eastAsia="Times New Roman" w:hAnsi="Times New Roman" w:cs="Times New Roman"/>
+          <w:lang w:eastAsia="es-PE"/>
+        </w:rPr>
+        <w:t>DAOs</w:t>
+      </w:r>
+      <w:proofErr w:type="spellEnd"/>
+      <w:r>
+        <w:rPr>
+          <w:rFonts w:ascii="Times New Roman" w:eastAsia="Times New Roman" w:hAnsi="Times New Roman" w:cs="Times New Roman"/>
+          <w:lang w:eastAsia="es-PE"/>
+        </w:rPr>
+        <w:t>, asegurando la separación de responsabilidades.</w:t>
       </w:r>
     </w:p>
     <w:p>
@@ -2144,7 +2485,47 @@
           <w:szCs w:val="24"/>
           <w:lang w:eastAsia="es-PE"/>
         </w:rPr>
-        <w:t>Accede a recursos locales (almacenados en la app) o a URLs externas para reproducir videos.</w:t>
+        <w:t xml:space="preserve">Accede a recursos locales (almacenados en la </w:t>
+      </w:r>
+      <w:proofErr w:type="gramStart"/>
+      <w:r>
+        <w:rPr>
+          <w:rFonts w:ascii="Times New Roman" w:eastAsia="Times New Roman" w:hAnsi="Times New Roman" w:cs="Times New Roman"/>
+          <w:sz w:val="24"/>
+          <w:szCs w:val="24"/>
+          <w:lang w:eastAsia="es-PE"/>
+        </w:rPr>
+        <w:t>app</w:t>
+      </w:r>
+      <w:proofErr w:type="gramEnd"/>
+      <w:r>
+        <w:rPr>
+          <w:rFonts w:ascii="Times New Roman" w:eastAsia="Times New Roman" w:hAnsi="Times New Roman" w:cs="Times New Roman"/>
+          <w:sz w:val="24"/>
+          <w:szCs w:val="24"/>
+          <w:lang w:eastAsia="es-PE"/>
+        </w:rPr>
+        <w:t xml:space="preserve">) o a </w:t>
+      </w:r>
+      <w:proofErr w:type="spellStart"/>
+      <w:r>
+        <w:rPr>
+          <w:rFonts w:ascii="Times New Roman" w:eastAsia="Times New Roman" w:hAnsi="Times New Roman" w:cs="Times New Roman"/>
+          <w:sz w:val="24"/>
+          <w:szCs w:val="24"/>
+          <w:lang w:eastAsia="es-PE"/>
+        </w:rPr>
+        <w:t>URLs</w:t>
+      </w:r>
+      <w:proofErr w:type="spellEnd"/>
+      <w:r>
+        <w:rPr>
+          <w:rFonts w:ascii="Times New Roman" w:eastAsia="Times New Roman" w:hAnsi="Times New Roman" w:cs="Times New Roman"/>
+          <w:sz w:val="24"/>
+          <w:szCs w:val="24"/>
+          <w:lang w:eastAsia="es-PE"/>
+        </w:rPr>
+        <w:t xml:space="preserve"> externas para reproducir videos.</w:t>
       </w:r>
     </w:p>
     <w:p>
@@ -2210,7 +2591,7 @@
         <w:t xml:space="preserve">Capa de </w:t>
       </w:r>
       <w:r>
-        <w:t>persistencia</w:t>
+        <w:t>modelo</w:t>
       </w:r>
       <w:r>
         <w:t>)</w:t>
@@ -2234,7 +2615,25 @@
           <w:szCs w:val="24"/>
           <w:lang w:eastAsia="es-PE"/>
         </w:rPr>
-        <w:t>La capa de datos es el núcleo de la aplicación, ya que se encarga del almacenamiento, recuperación y manipulación de la información. En la arquitectura MVVM, esta capa se encuentra completamente separada de la interfaz de usuario, garantizando una mejor organización, mantenibilidad y escalabilidad del sistema.</w:t>
+        <w:t xml:space="preserve">La capa de </w:t>
+      </w:r>
+      <w:r>
+        <w:rPr>
+          <w:rFonts w:ascii="Times New Roman" w:eastAsia="Times New Roman" w:hAnsi="Times New Roman" w:cs="Times New Roman"/>
+          <w:sz w:val="24"/>
+          <w:szCs w:val="24"/>
+          <w:lang w:eastAsia="es-PE"/>
+        </w:rPr>
+        <w:t>modelo</w:t>
+      </w:r>
+      <w:r>
+        <w:rPr>
+          <w:rFonts w:ascii="Times New Roman" w:eastAsia="Times New Roman" w:hAnsi="Times New Roman" w:cs="Times New Roman"/>
+          <w:sz w:val="24"/>
+          <w:szCs w:val="24"/>
+          <w:lang w:eastAsia="es-PE"/>
+        </w:rPr>
+        <w:t xml:space="preserve"> es el núcleo de la aplicación, ya que se encarga del almacenamiento, recuperación y manipulación de la información. En la arquitectura MVVM, esta capa se encuentra completamente separada de la interfaz de usuario, garantizando una mejor organización, mantenibilidad y escalabilidad del sistema.</w:t>
       </w:r>
     </w:p>
     <w:p>
@@ -2312,7 +2711,27 @@
           <w:szCs w:val="24"/>
           <w:lang w:eastAsia="es-PE"/>
         </w:rPr>
-        <w:t>Permite que el ViewModel recupere o actualice información sin conocer los detalles de la base de datos subyacente.</w:t>
+        <w:t xml:space="preserve">Permite que el </w:t>
+      </w:r>
+      <w:proofErr w:type="spellStart"/>
+      <w:r>
+        <w:rPr>
+          <w:rFonts w:ascii="Times New Roman" w:eastAsia="Times New Roman" w:hAnsi="Times New Roman" w:cs="Times New Roman"/>
+          <w:sz w:val="24"/>
+          <w:szCs w:val="24"/>
+          <w:lang w:eastAsia="es-PE"/>
+        </w:rPr>
+        <w:t>ViewModel</w:t>
+      </w:r>
+      <w:proofErr w:type="spellEnd"/>
+      <w:r>
+        <w:rPr>
+          <w:rFonts w:ascii="Times New Roman" w:eastAsia="Times New Roman" w:hAnsi="Times New Roman" w:cs="Times New Roman"/>
+          <w:sz w:val="24"/>
+          <w:szCs w:val="24"/>
+          <w:lang w:eastAsia="es-PE"/>
+        </w:rPr>
+        <w:t xml:space="preserve"> recupere o actualice información sin conocer los detalles de la base de datos subyacente.</w:t>
       </w:r>
     </w:p>
     <w:p>
@@ -2340,16 +2759,53 @@
           <w:lang w:eastAsia="es-PE"/>
         </w:rPr>
       </w:pPr>
-      <w:r>
-        <w:rPr>
-          <w:rFonts w:ascii="Times New Roman" w:eastAsia="Times New Roman" w:hAnsi="Times New Roman" w:cs="Times New Roman"/>
-          <w:b/>
-          <w:bCs/>
-          <w:sz w:val="24"/>
-          <w:szCs w:val="24"/>
-          <w:lang w:eastAsia="es-PE"/>
-        </w:rPr>
-        <w:t>DAOs (Data Access Object)</w:t>
+      <w:proofErr w:type="spellStart"/>
+      <w:r>
+        <w:rPr>
+          <w:rFonts w:ascii="Times New Roman" w:eastAsia="Times New Roman" w:hAnsi="Times New Roman" w:cs="Times New Roman"/>
+          <w:b/>
+          <w:bCs/>
+          <w:sz w:val="24"/>
+          <w:szCs w:val="24"/>
+          <w:lang w:eastAsia="es-PE"/>
+        </w:rPr>
+        <w:t>DAOs</w:t>
+      </w:r>
+      <w:proofErr w:type="spellEnd"/>
+      <w:r>
+        <w:rPr>
+          <w:rFonts w:ascii="Times New Roman" w:eastAsia="Times New Roman" w:hAnsi="Times New Roman" w:cs="Times New Roman"/>
+          <w:b/>
+          <w:bCs/>
+          <w:sz w:val="24"/>
+          <w:szCs w:val="24"/>
+          <w:lang w:eastAsia="es-PE"/>
+        </w:rPr>
+        <w:t xml:space="preserve"> (Data Access </w:t>
+      </w:r>
+      <w:proofErr w:type="spellStart"/>
+      <w:r>
+        <w:rPr>
+          <w:rFonts w:ascii="Times New Roman" w:eastAsia="Times New Roman" w:hAnsi="Times New Roman" w:cs="Times New Roman"/>
+          <w:b/>
+          <w:bCs/>
+          <w:sz w:val="24"/>
+          <w:szCs w:val="24"/>
+          <w:lang w:eastAsia="es-PE"/>
+        </w:rPr>
+        <w:t>Object</w:t>
+      </w:r>
+      <w:proofErr w:type="spellEnd"/>
+      <w:r>
+        <w:rPr>
+          <w:rFonts w:ascii="Times New Roman" w:eastAsia="Times New Roman" w:hAnsi="Times New Roman" w:cs="Times New Roman"/>
+          <w:b/>
+          <w:bCs/>
+          <w:sz w:val="24"/>
+          <w:szCs w:val="24"/>
+          <w:lang w:eastAsia="es-PE"/>
+        </w:rPr>
+        <w:t>)</w:t>
       </w:r>
     </w:p>
     <w:p>
@@ -2370,7 +2826,27 @@
           <w:szCs w:val="24"/>
           <w:lang w:eastAsia="es-PE"/>
         </w:rPr>
-        <w:t>Los DAOs son interfaces o clases que permiten separar el acceso a datos del resto de la lógica. Cada DAO representa una entidad y contiene las operaciones específicas que se pueden realizar sobre ella.</w:t>
+        <w:t xml:space="preserve">Los </w:t>
+      </w:r>
+      <w:proofErr w:type="spellStart"/>
+      <w:r>
+        <w:rPr>
+          <w:rFonts w:ascii="Times New Roman" w:eastAsia="Times New Roman" w:hAnsi="Times New Roman" w:cs="Times New Roman"/>
+          <w:sz w:val="24"/>
+          <w:szCs w:val="24"/>
+          <w:lang w:eastAsia="es-PE"/>
+        </w:rPr>
+        <w:t>DAOs</w:t>
+      </w:r>
+      <w:proofErr w:type="spellEnd"/>
+      <w:r>
+        <w:rPr>
+          <w:rFonts w:ascii="Times New Roman" w:eastAsia="Times New Roman" w:hAnsi="Times New Roman" w:cs="Times New Roman"/>
+          <w:sz w:val="24"/>
+          <w:szCs w:val="24"/>
+          <w:lang w:eastAsia="es-PE"/>
+        </w:rPr>
+        <w:t xml:space="preserve"> son interfaces o clases que permiten separar el acceso a datos del resto de la lógica. Cada DAO representa una entidad y contiene las operaciones específicas que se pueden realizar sobre ella.</w:t>
       </w:r>
     </w:p>
     <w:p>
@@ -2406,8 +2882,21 @@
           <w:szCs w:val="24"/>
           <w:lang w:eastAsia="es-PE"/>
         </w:rPr>
-        <w:t xml:space="preserve"> UsuarioDAO</w:t>
-      </w:r>
+        <w:t xml:space="preserve"> </w:t>
+      </w:r>
+      <w:proofErr w:type="spellStart"/>
+      <w:r>
+        <w:rPr>
+          <w:rFonts w:ascii="Times New Roman" w:eastAsia="Times New Roman" w:hAnsi="Times New Roman" w:cs="Times New Roman"/>
+          <w:b/>
+          <w:bCs/>
+          <w:sz w:val="24"/>
+          <w:szCs w:val="24"/>
+          <w:lang w:eastAsia="es-PE"/>
+        </w:rPr>
+        <w:t>UsuarioDAO</w:t>
+      </w:r>
+      <w:proofErr w:type="spellEnd"/>
     </w:p>
     <w:p>
       <w:pPr>
@@ -2431,7 +2920,6 @@
           <w:szCs w:val="24"/>
           <w:lang w:eastAsia="es-PE"/>
         </w:rPr>
-        <w:lastRenderedPageBreak/>
         <w:t>Se encarga de gestionar los datos del usuario: nombre, correo, contraseña, etc.</w:t>
       </w:r>
     </w:p>
@@ -2457,6 +2945,7 @@
           <w:szCs w:val="24"/>
           <w:lang w:eastAsia="es-PE"/>
         </w:rPr>
+        <w:lastRenderedPageBreak/>
         <w:t>Operaciones principales: insertar, validar inicio de sesión, actualizar datos del perfil.</w:t>
       </w:r>
     </w:p>
@@ -2493,8 +2982,21 @@
           <w:szCs w:val="24"/>
           <w:lang w:eastAsia="es-PE"/>
         </w:rPr>
-        <w:t xml:space="preserve"> RutinaDAO</w:t>
-      </w:r>
+        <w:t xml:space="preserve"> </w:t>
+      </w:r>
+      <w:proofErr w:type="spellStart"/>
+      <w:r>
+        <w:rPr>
+          <w:rFonts w:ascii="Times New Roman" w:eastAsia="Times New Roman" w:hAnsi="Times New Roman" w:cs="Times New Roman"/>
+          <w:b/>
+          <w:bCs/>
+          <w:sz w:val="24"/>
+          <w:szCs w:val="24"/>
+          <w:lang w:eastAsia="es-PE"/>
+        </w:rPr>
+        <w:t>RutinaDAO</w:t>
+      </w:r>
+      <w:proofErr w:type="spellEnd"/>
     </w:p>
     <w:p>
       <w:pPr>
@@ -2579,8 +3081,21 @@
           <w:szCs w:val="24"/>
           <w:lang w:eastAsia="es-PE"/>
         </w:rPr>
-        <w:t xml:space="preserve"> AlarmaDAO</w:t>
-      </w:r>
+        <w:t xml:space="preserve"> </w:t>
+      </w:r>
+      <w:proofErr w:type="spellStart"/>
+      <w:r>
+        <w:rPr>
+          <w:rFonts w:ascii="Times New Roman" w:eastAsia="Times New Roman" w:hAnsi="Times New Roman" w:cs="Times New Roman"/>
+          <w:b/>
+          <w:bCs/>
+          <w:sz w:val="24"/>
+          <w:szCs w:val="24"/>
+          <w:lang w:eastAsia="es-PE"/>
+        </w:rPr>
+        <w:t>AlarmaDAO</w:t>
+      </w:r>
+      <w:proofErr w:type="spellEnd"/>
     </w:p>
     <w:p>
       <w:pPr>
@@ -2739,8 +3254,21 @@
           <w:szCs w:val="24"/>
           <w:lang w:eastAsia="es-PE"/>
         </w:rPr>
-        <w:t>Tabla tusuarios</w:t>
-      </w:r>
+        <w:t xml:space="preserve">Tabla </w:t>
+      </w:r>
+      <w:proofErr w:type="spellStart"/>
+      <w:r>
+        <w:rPr>
+          <w:rFonts w:ascii="Times New Roman" w:eastAsia="Times New Roman" w:hAnsi="Times New Roman" w:cs="Times New Roman"/>
+          <w:b/>
+          <w:bCs/>
+          <w:sz w:val="24"/>
+          <w:szCs w:val="24"/>
+          <w:lang w:eastAsia="es-PE"/>
+        </w:rPr>
+        <w:t>tusuarios</w:t>
+      </w:r>
+      <w:proofErr w:type="spellEnd"/>
       <w:r>
         <w:rPr>
           <w:rFonts w:ascii="Times New Roman" w:eastAsia="Times New Roman" w:hAnsi="Times New Roman" w:cs="Times New Roman"/>
@@ -2758,8 +3286,38 @@
           <w:lang w:eastAsia="es-PE"/>
         </w:rPr>
         <w:br/>
-        <w:t>dni, usuario, contraseña, nombre, apellido, correo, fechanacimiento</w:t>
-      </w:r>
+      </w:r>
+      <w:proofErr w:type="spellStart"/>
+      <w:r>
+        <w:rPr>
+          <w:rFonts w:ascii="Times New Roman" w:eastAsia="Times New Roman" w:hAnsi="Times New Roman" w:cs="Times New Roman"/>
+          <w:sz w:val="24"/>
+          <w:szCs w:val="24"/>
+          <w:lang w:eastAsia="es-PE"/>
+        </w:rPr>
+        <w:t>dni</w:t>
+      </w:r>
+      <w:proofErr w:type="spellEnd"/>
+      <w:r>
+        <w:rPr>
+          <w:rFonts w:ascii="Times New Roman" w:eastAsia="Times New Roman" w:hAnsi="Times New Roman" w:cs="Times New Roman"/>
+          <w:sz w:val="24"/>
+          <w:szCs w:val="24"/>
+          <w:lang w:eastAsia="es-PE"/>
+        </w:rPr>
+        <w:t xml:space="preserve">, usuario, contraseña, nombre, apellido, correo, </w:t>
+      </w:r>
+      <w:proofErr w:type="spellStart"/>
+      <w:r>
+        <w:rPr>
+          <w:rFonts w:ascii="Times New Roman" w:eastAsia="Times New Roman" w:hAnsi="Times New Roman" w:cs="Times New Roman"/>
+          <w:sz w:val="24"/>
+          <w:szCs w:val="24"/>
+          <w:lang w:eastAsia="es-PE"/>
+        </w:rPr>
+        <w:t>fechanacimiento</w:t>
+      </w:r>
+      <w:proofErr w:type="spellEnd"/>
     </w:p>
     <w:p>
       <w:pPr>
@@ -2784,8 +3342,21 @@
           <w:szCs w:val="24"/>
           <w:lang w:eastAsia="es-PE"/>
         </w:rPr>
-        <w:t>Tabla trutina</w:t>
-      </w:r>
+        <w:t xml:space="preserve">Tabla </w:t>
+      </w:r>
+      <w:proofErr w:type="spellStart"/>
+      <w:r>
+        <w:rPr>
+          <w:rFonts w:ascii="Times New Roman" w:eastAsia="Times New Roman" w:hAnsi="Times New Roman" w:cs="Times New Roman"/>
+          <w:b/>
+          <w:bCs/>
+          <w:sz w:val="24"/>
+          <w:szCs w:val="24"/>
+          <w:lang w:eastAsia="es-PE"/>
+        </w:rPr>
+        <w:t>trutina</w:t>
+      </w:r>
+      <w:proofErr w:type="spellEnd"/>
       <w:r>
         <w:rPr>
           <w:rFonts w:ascii="Times New Roman" w:eastAsia="Times New Roman" w:hAnsi="Times New Roman" w:cs="Times New Roman"/>
@@ -2803,7 +3374,107 @@
           <w:lang w:eastAsia="es-PE"/>
         </w:rPr>
         <w:br/>
-        <w:t xml:space="preserve">edad, horasTrabajo, ejercicioMinutos, recreacionMinutos, cafeConsumo, tiempoPantalla, </w:t>
+        <w:t xml:space="preserve">edad, </w:t>
+      </w:r>
+      <w:proofErr w:type="spellStart"/>
+      <w:r>
+        <w:rPr>
+          <w:rFonts w:ascii="Times New Roman" w:eastAsia="Times New Roman" w:hAnsi="Times New Roman" w:cs="Times New Roman"/>
+          <w:sz w:val="24"/>
+          <w:szCs w:val="24"/>
+          <w:lang w:eastAsia="es-PE"/>
+        </w:rPr>
+        <w:t>horasTrabajo</w:t>
+      </w:r>
+      <w:proofErr w:type="spellEnd"/>
+      <w:r>
+        <w:rPr>
+          <w:rFonts w:ascii="Times New Roman" w:eastAsia="Times New Roman" w:hAnsi="Times New Roman" w:cs="Times New Roman"/>
+          <w:sz w:val="24"/>
+          <w:szCs w:val="24"/>
+          <w:lang w:eastAsia="es-PE"/>
+        </w:rPr>
+        <w:t xml:space="preserve">, </w:t>
+      </w:r>
+      <w:proofErr w:type="spellStart"/>
+      <w:r>
+        <w:rPr>
+          <w:rFonts w:ascii="Times New Roman" w:eastAsia="Times New Roman" w:hAnsi="Times New Roman" w:cs="Times New Roman"/>
+          <w:sz w:val="24"/>
+          <w:szCs w:val="24"/>
+          <w:lang w:eastAsia="es-PE"/>
+        </w:rPr>
+        <w:t>ejercicioMinutos</w:t>
+      </w:r>
+      <w:proofErr w:type="spellEnd"/>
+      <w:r>
+        <w:rPr>
+          <w:rFonts w:ascii="Times New Roman" w:eastAsia="Times New Roman" w:hAnsi="Times New Roman" w:cs="Times New Roman"/>
+          <w:sz w:val="24"/>
+          <w:szCs w:val="24"/>
+          <w:lang w:eastAsia="es-PE"/>
+        </w:rPr>
+        <w:t xml:space="preserve">, </w:t>
+      </w:r>
+      <w:proofErr w:type="spellStart"/>
+      <w:r>
+        <w:rPr>
+          <w:rFonts w:ascii="Times New Roman" w:eastAsia="Times New Roman" w:hAnsi="Times New Roman" w:cs="Times New Roman"/>
+          <w:sz w:val="24"/>
+          <w:szCs w:val="24"/>
+          <w:lang w:eastAsia="es-PE"/>
+        </w:rPr>
+        <w:t>recreacionMinutos</w:t>
+      </w:r>
+      <w:proofErr w:type="spellEnd"/>
+      <w:r>
+        <w:rPr>
+          <w:rFonts w:ascii="Times New Roman" w:eastAsia="Times New Roman" w:hAnsi="Times New Roman" w:cs="Times New Roman"/>
+          <w:sz w:val="24"/>
+          <w:szCs w:val="24"/>
+          <w:lang w:eastAsia="es-PE"/>
+        </w:rPr>
+        <w:t xml:space="preserve">, </w:t>
+      </w:r>
+      <w:proofErr w:type="spellStart"/>
+      <w:r>
+        <w:rPr>
+          <w:rFonts w:ascii="Times New Roman" w:eastAsia="Times New Roman" w:hAnsi="Times New Roman" w:cs="Times New Roman"/>
+          <w:sz w:val="24"/>
+          <w:szCs w:val="24"/>
+          <w:lang w:eastAsia="es-PE"/>
+        </w:rPr>
+        <w:t>cafeConsumo</w:t>
+      </w:r>
+      <w:proofErr w:type="spellEnd"/>
+      <w:r>
+        <w:rPr>
+          <w:rFonts w:ascii="Times New Roman" w:eastAsia="Times New Roman" w:hAnsi="Times New Roman" w:cs="Times New Roman"/>
+          <w:sz w:val="24"/>
+          <w:szCs w:val="24"/>
+          <w:lang w:eastAsia="es-PE"/>
+        </w:rPr>
+        <w:t xml:space="preserve">, </w:t>
+      </w:r>
+      <w:proofErr w:type="spellStart"/>
+      <w:r>
+        <w:rPr>
+          <w:rFonts w:ascii="Times New Roman" w:eastAsia="Times New Roman" w:hAnsi="Times New Roman" w:cs="Times New Roman"/>
+          <w:sz w:val="24"/>
+          <w:szCs w:val="24"/>
+          <w:lang w:eastAsia="es-PE"/>
+        </w:rPr>
+        <w:t>tiempoPantalla</w:t>
+      </w:r>
+      <w:proofErr w:type="spellEnd"/>
+      <w:r>
+        <w:rPr>
+          <w:rFonts w:ascii="Times New Roman" w:eastAsia="Times New Roman" w:hAnsi="Times New Roman" w:cs="Times New Roman"/>
+          <w:sz w:val="24"/>
+          <w:szCs w:val="24"/>
+          <w:lang w:eastAsia="es-PE"/>
+        </w:rPr>
+        <w:t xml:space="preserve">, </w:t>
       </w:r>
       <w:r>
         <w:rPr>
@@ -2838,8 +3509,21 @@
           <w:szCs w:val="24"/>
           <w:lang w:eastAsia="es-PE"/>
         </w:rPr>
-        <w:t>Tabla talarma</w:t>
-      </w:r>
+        <w:t xml:space="preserve">Tabla </w:t>
+      </w:r>
+      <w:proofErr w:type="spellStart"/>
+      <w:r>
+        <w:rPr>
+          <w:rFonts w:ascii="Times New Roman" w:eastAsia="Times New Roman" w:hAnsi="Times New Roman" w:cs="Times New Roman"/>
+          <w:b/>
+          <w:bCs/>
+          <w:sz w:val="24"/>
+          <w:szCs w:val="24"/>
+          <w:lang w:eastAsia="es-PE"/>
+        </w:rPr>
+        <w:t>talarma</w:t>
+      </w:r>
+      <w:proofErr w:type="spellEnd"/>
       <w:r>
         <w:rPr>
           <w:rFonts w:ascii="Times New Roman" w:eastAsia="Times New Roman" w:hAnsi="Times New Roman" w:cs="Times New Roman"/>
@@ -2857,7 +3541,87 @@
           <w:lang w:eastAsia="es-PE"/>
         </w:rPr>
         <w:br/>
-        <w:t>id, horaDespertar, tonoAlarma, dniUsuario (clave foránea hacia tusuarios)</w:t>
+        <w:t xml:space="preserve">id, </w:t>
+      </w:r>
+      <w:proofErr w:type="spellStart"/>
+      <w:r>
+        <w:rPr>
+          <w:rFonts w:ascii="Times New Roman" w:eastAsia="Times New Roman" w:hAnsi="Times New Roman" w:cs="Times New Roman"/>
+          <w:sz w:val="24"/>
+          <w:szCs w:val="24"/>
+          <w:lang w:eastAsia="es-PE"/>
+        </w:rPr>
+        <w:t>horaDespertar</w:t>
+      </w:r>
+      <w:proofErr w:type="spellEnd"/>
+      <w:r>
+        <w:rPr>
+          <w:rFonts w:ascii="Times New Roman" w:eastAsia="Times New Roman" w:hAnsi="Times New Roman" w:cs="Times New Roman"/>
+          <w:sz w:val="24"/>
+          <w:szCs w:val="24"/>
+          <w:lang w:eastAsia="es-PE"/>
+        </w:rPr>
+        <w:t xml:space="preserve">, </w:t>
+      </w:r>
+      <w:proofErr w:type="spellStart"/>
+      <w:r>
+        <w:rPr>
+          <w:rFonts w:ascii="Times New Roman" w:eastAsia="Times New Roman" w:hAnsi="Times New Roman" w:cs="Times New Roman"/>
+          <w:sz w:val="24"/>
+          <w:szCs w:val="24"/>
+          <w:lang w:eastAsia="es-PE"/>
+        </w:rPr>
+        <w:t>tonoAlarma</w:t>
+      </w:r>
+      <w:proofErr w:type="spellEnd"/>
+      <w:r>
+        <w:rPr>
+          <w:rFonts w:ascii="Times New Roman" w:eastAsia="Times New Roman" w:hAnsi="Times New Roman" w:cs="Times New Roman"/>
+          <w:sz w:val="24"/>
+          <w:szCs w:val="24"/>
+          <w:lang w:eastAsia="es-PE"/>
+        </w:rPr>
+        <w:t xml:space="preserve">, </w:t>
+      </w:r>
+      <w:proofErr w:type="spellStart"/>
+      <w:r>
+        <w:rPr>
+          <w:rFonts w:ascii="Times New Roman" w:eastAsia="Times New Roman" w:hAnsi="Times New Roman" w:cs="Times New Roman"/>
+          <w:sz w:val="24"/>
+          <w:szCs w:val="24"/>
+          <w:lang w:eastAsia="es-PE"/>
+        </w:rPr>
+        <w:t>dniUsuario</w:t>
+      </w:r>
+      <w:proofErr w:type="spellEnd"/>
+      <w:r>
+        <w:rPr>
+          <w:rFonts w:ascii="Times New Roman" w:eastAsia="Times New Roman" w:hAnsi="Times New Roman" w:cs="Times New Roman"/>
+          <w:sz w:val="24"/>
+          <w:szCs w:val="24"/>
+          <w:lang w:eastAsia="es-PE"/>
+        </w:rPr>
+        <w:t xml:space="preserve"> (clave foránea hacia </w:t>
+      </w:r>
+      <w:proofErr w:type="spellStart"/>
+      <w:r>
+        <w:rPr>
+          <w:rFonts w:ascii="Times New Roman" w:eastAsia="Times New Roman" w:hAnsi="Times New Roman" w:cs="Times New Roman"/>
+          <w:sz w:val="24"/>
+          <w:szCs w:val="24"/>
+          <w:lang w:eastAsia="es-PE"/>
+        </w:rPr>
+        <w:t>tusuarios</w:t>
+      </w:r>
+      <w:proofErr w:type="spellEnd"/>
+      <w:r>
+        <w:rPr>
+          <w:rFonts w:ascii="Times New Roman" w:eastAsia="Times New Roman" w:hAnsi="Times New Roman" w:cs="Times New Roman"/>
+          <w:sz w:val="24"/>
+          <w:szCs w:val="24"/>
+          <w:lang w:eastAsia="es-PE"/>
+        </w:rPr>
+        <w:t>)</w:t>
       </w:r>
     </w:p>
     <w:p>
@@ -2883,8 +3647,21 @@
           <w:szCs w:val="24"/>
           <w:lang w:eastAsia="es-PE"/>
         </w:rPr>
-        <w:t>Tabla tvideos</w:t>
-      </w:r>
+        <w:t xml:space="preserve">Tabla </w:t>
+      </w:r>
+      <w:proofErr w:type="spellStart"/>
+      <w:r>
+        <w:rPr>
+          <w:rFonts w:ascii="Times New Roman" w:eastAsia="Times New Roman" w:hAnsi="Times New Roman" w:cs="Times New Roman"/>
+          <w:b/>
+          <w:bCs/>
+          <w:sz w:val="24"/>
+          <w:szCs w:val="24"/>
+          <w:lang w:eastAsia="es-PE"/>
+        </w:rPr>
+        <w:t>tvideos</w:t>
+      </w:r>
+      <w:proofErr w:type="spellEnd"/>
       <w:r>
         <w:rPr>
           <w:rFonts w:ascii="Times New Roman" w:eastAsia="Times New Roman" w:hAnsi="Times New Roman" w:cs="Times New Roman"/>
@@ -2902,8 +3679,38 @@
           <w:lang w:eastAsia="es-PE"/>
         </w:rPr>
         <w:br/>
-        <w:t>id_video, titulo, video_id</w:t>
-      </w:r>
+      </w:r>
+      <w:proofErr w:type="spellStart"/>
+      <w:r>
+        <w:rPr>
+          <w:rFonts w:ascii="Times New Roman" w:eastAsia="Times New Roman" w:hAnsi="Times New Roman" w:cs="Times New Roman"/>
+          <w:sz w:val="24"/>
+          <w:szCs w:val="24"/>
+          <w:lang w:eastAsia="es-PE"/>
+        </w:rPr>
+        <w:t>id_video</w:t>
+      </w:r>
+      <w:proofErr w:type="spellEnd"/>
+      <w:r>
+        <w:rPr>
+          <w:rFonts w:ascii="Times New Roman" w:eastAsia="Times New Roman" w:hAnsi="Times New Roman" w:cs="Times New Roman"/>
+          <w:sz w:val="24"/>
+          <w:szCs w:val="24"/>
+          <w:lang w:eastAsia="es-PE"/>
+        </w:rPr>
+        <w:t xml:space="preserve">, titulo, </w:t>
+      </w:r>
+      <w:proofErr w:type="spellStart"/>
+      <w:r>
+        <w:rPr>
+          <w:rFonts w:ascii="Times New Roman" w:eastAsia="Times New Roman" w:hAnsi="Times New Roman" w:cs="Times New Roman"/>
+          <w:sz w:val="24"/>
+          <w:szCs w:val="24"/>
+          <w:lang w:eastAsia="es-PE"/>
+        </w:rPr>
+        <w:t>video_id</w:t>
+      </w:r>
+      <w:proofErr w:type="spellEnd"/>
     </w:p>
     <w:p>
       <w:pPr>
@@ -2950,7 +3757,67 @@
           <w:szCs w:val="24"/>
           <w:lang w:eastAsia="es-PE"/>
         </w:rPr>
-        <w:t>: Integración futura con Firebase Cloud Messaging (FCM) para enviar notificaciones push sobre alarmas o recomendaciones de descanso.</w:t>
+        <w:t xml:space="preserve">: Integración futura con </w:t>
+      </w:r>
+      <w:proofErr w:type="spellStart"/>
+      <w:r>
+        <w:rPr>
+          <w:rFonts w:ascii="Times New Roman" w:eastAsia="Times New Roman" w:hAnsi="Times New Roman" w:cs="Times New Roman"/>
+          <w:sz w:val="24"/>
+          <w:szCs w:val="24"/>
+          <w:lang w:eastAsia="es-PE"/>
+        </w:rPr>
+        <w:t>Firebase</w:t>
+      </w:r>
+      <w:proofErr w:type="spellEnd"/>
+      <w:r>
+        <w:rPr>
+          <w:rFonts w:ascii="Times New Roman" w:eastAsia="Times New Roman" w:hAnsi="Times New Roman" w:cs="Times New Roman"/>
+          <w:sz w:val="24"/>
+          <w:szCs w:val="24"/>
+          <w:lang w:eastAsia="es-PE"/>
+        </w:rPr>
+        <w:t xml:space="preserve"> Cloud </w:t>
+      </w:r>
+      <w:proofErr w:type="spellStart"/>
+      <w:r>
+        <w:rPr>
+          <w:rFonts w:ascii="Times New Roman" w:eastAsia="Times New Roman" w:hAnsi="Times New Roman" w:cs="Times New Roman"/>
+          <w:sz w:val="24"/>
+          <w:szCs w:val="24"/>
+          <w:lang w:eastAsia="es-PE"/>
+        </w:rPr>
+        <w:t>Messaging</w:t>
+      </w:r>
+      <w:proofErr w:type="spellEnd"/>
+      <w:r>
+        <w:rPr>
+          <w:rFonts w:ascii="Times New Roman" w:eastAsia="Times New Roman" w:hAnsi="Times New Roman" w:cs="Times New Roman"/>
+          <w:sz w:val="24"/>
+          <w:szCs w:val="24"/>
+          <w:lang w:eastAsia="es-PE"/>
+        </w:rPr>
+        <w:t xml:space="preserve"> (FCM) para enviar notificaciones </w:t>
+      </w:r>
+      <w:proofErr w:type="spellStart"/>
+      <w:r>
+        <w:rPr>
+          <w:rFonts w:ascii="Times New Roman" w:eastAsia="Times New Roman" w:hAnsi="Times New Roman" w:cs="Times New Roman"/>
+          <w:sz w:val="24"/>
+          <w:szCs w:val="24"/>
+          <w:lang w:eastAsia="es-PE"/>
+        </w:rPr>
+        <w:t>push</w:t>
+      </w:r>
+      <w:proofErr w:type="spellEnd"/>
+      <w:r>
+        <w:rPr>
+          <w:rFonts w:ascii="Times New Roman" w:eastAsia="Times New Roman" w:hAnsi="Times New Roman" w:cs="Times New Roman"/>
+          <w:sz w:val="24"/>
+          <w:szCs w:val="24"/>
+          <w:lang w:eastAsia="es-PE"/>
+        </w:rPr>
+        <w:t xml:space="preserve"> sobre alarmas o recomendaciones de descanso.</w:t>
       </w:r>
     </w:p>
     <w:p>
@@ -2987,7 +3854,67 @@
           <w:szCs w:val="24"/>
           <w:lang w:eastAsia="es-PE"/>
         </w:rPr>
-        <w:t>: Opcionalmente, se podrá integrar login con Google mediante Firebase Authentication.</w:t>
+        <w:t xml:space="preserve">: Opcionalmente, se podrá integrar </w:t>
+      </w:r>
+      <w:proofErr w:type="spellStart"/>
+      <w:r>
+        <w:rPr>
+          <w:rFonts w:ascii="Times New Roman" w:eastAsia="Times New Roman" w:hAnsi="Times New Roman" w:cs="Times New Roman"/>
+          <w:sz w:val="24"/>
+          <w:szCs w:val="24"/>
+          <w:lang w:eastAsia="es-PE"/>
+        </w:rPr>
+        <w:t>login</w:t>
+      </w:r>
+      <w:proofErr w:type="spellEnd"/>
+      <w:r>
+        <w:rPr>
+          <w:rFonts w:ascii="Times New Roman" w:eastAsia="Times New Roman" w:hAnsi="Times New Roman" w:cs="Times New Roman"/>
+          <w:sz w:val="24"/>
+          <w:szCs w:val="24"/>
+          <w:lang w:eastAsia="es-PE"/>
+        </w:rPr>
+        <w:t xml:space="preserve"> con Google mediante </w:t>
+      </w:r>
+      <w:proofErr w:type="spellStart"/>
+      <w:r>
+        <w:rPr>
+          <w:rFonts w:ascii="Times New Roman" w:eastAsia="Times New Roman" w:hAnsi="Times New Roman" w:cs="Times New Roman"/>
+          <w:sz w:val="24"/>
+          <w:szCs w:val="24"/>
+          <w:lang w:eastAsia="es-PE"/>
+        </w:rPr>
+        <w:t>Firebase</w:t>
+      </w:r>
+      <w:proofErr w:type="spellEnd"/>
+      <w:r>
+        <w:rPr>
+          <w:rFonts w:ascii="Times New Roman" w:eastAsia="Times New Roman" w:hAnsi="Times New Roman" w:cs="Times New Roman"/>
+          <w:sz w:val="24"/>
+          <w:szCs w:val="24"/>
+          <w:lang w:eastAsia="es-PE"/>
+        </w:rPr>
+        <w:t xml:space="preserve"> </w:t>
+      </w:r>
+      <w:proofErr w:type="spellStart"/>
+      <w:r>
+        <w:rPr>
+          <w:rFonts w:ascii="Times New Roman" w:eastAsia="Times New Roman" w:hAnsi="Times New Roman" w:cs="Times New Roman"/>
+          <w:sz w:val="24"/>
+          <w:szCs w:val="24"/>
+          <w:lang w:eastAsia="es-PE"/>
+        </w:rPr>
+        <w:t>Authentication</w:t>
+      </w:r>
+      <w:proofErr w:type="spellEnd"/>
+      <w:r>
+        <w:rPr>
+          <w:rFonts w:ascii="Times New Roman" w:eastAsia="Times New Roman" w:hAnsi="Times New Roman" w:cs="Times New Roman"/>
+          <w:sz w:val="24"/>
+          <w:szCs w:val="24"/>
+          <w:lang w:eastAsia="es-PE"/>
+        </w:rPr>
+        <w:t>.</w:t>
       </w:r>
     </w:p>
     <w:p>
@@ -3032,16 +3959,38 @@
           <w:szCs w:val="24"/>
           <w:lang w:eastAsia="es-PE"/>
         </w:rPr>
-        <w:t>: Validación manual de los datos insertados en formularios para evitar errores o datos malformados.</w:t>
-      </w:r>
-      <w:r>
-        <w:rPr>
-          <w:rFonts w:ascii="Times New Roman" w:eastAsia="Times New Roman" w:hAnsi="Times New Roman" w:cs="Times New Roman"/>
-          <w:sz w:val="24"/>
-          <w:szCs w:val="24"/>
-          <w:lang w:eastAsia="es-PE"/>
-        </w:rPr>
-        <w:t>Tokens JWT con expiración</w:t>
+        <w:t xml:space="preserve">: Validación manual de los datos insertados en formularios para evitar errores o datos </w:t>
+      </w:r>
+      <w:proofErr w:type="spellStart"/>
+      <w:proofErr w:type="gramStart"/>
+      <w:r>
+        <w:rPr>
+          <w:rFonts w:ascii="Times New Roman" w:eastAsia="Times New Roman" w:hAnsi="Times New Roman" w:cs="Times New Roman"/>
+          <w:sz w:val="24"/>
+          <w:szCs w:val="24"/>
+          <w:lang w:eastAsia="es-PE"/>
+        </w:rPr>
+        <w:t>malformados.</w:t>
+      </w:r>
+      <w:r>
+        <w:rPr>
+          <w:rFonts w:ascii="Times New Roman" w:eastAsia="Times New Roman" w:hAnsi="Times New Roman" w:cs="Times New Roman"/>
+          <w:sz w:val="24"/>
+          <w:szCs w:val="24"/>
+          <w:lang w:eastAsia="es-PE"/>
+        </w:rPr>
+        <w:t>Tokens</w:t>
+      </w:r>
+      <w:proofErr w:type="spellEnd"/>
+      <w:proofErr w:type="gramEnd"/>
+      <w:r>
+        <w:rPr>
+          <w:rFonts w:ascii="Times New Roman" w:eastAsia="Times New Roman" w:hAnsi="Times New Roman" w:cs="Times New Roman"/>
+          <w:sz w:val="24"/>
+          <w:szCs w:val="24"/>
+          <w:lang w:eastAsia="es-PE"/>
+        </w:rPr>
+        <w:t xml:space="preserve"> JWT con expiración</w:t>
       </w:r>
     </w:p>
     <w:p>
@@ -3116,7 +4065,27 @@
           <w:szCs w:val="24"/>
           <w:lang w:eastAsia="es-PE"/>
         </w:rPr>
-        <w:t>: Solo usuarios con credenciales válidas pueden iniciar sesión en la app.</w:t>
+        <w:t xml:space="preserve">: Solo usuarios con credenciales válidas pueden iniciar sesión en la </w:t>
+      </w:r>
+      <w:proofErr w:type="gramStart"/>
+      <w:r>
+        <w:rPr>
+          <w:rFonts w:ascii="Times New Roman" w:eastAsia="Times New Roman" w:hAnsi="Times New Roman" w:cs="Times New Roman"/>
+          <w:sz w:val="24"/>
+          <w:szCs w:val="24"/>
+          <w:lang w:eastAsia="es-PE"/>
+        </w:rPr>
+        <w:t>app</w:t>
+      </w:r>
+      <w:proofErr w:type="gramEnd"/>
+      <w:r>
+        <w:rPr>
+          <w:rFonts w:ascii="Times New Roman" w:eastAsia="Times New Roman" w:hAnsi="Times New Roman" w:cs="Times New Roman"/>
+          <w:sz w:val="24"/>
+          <w:szCs w:val="24"/>
+          <w:lang w:eastAsia="es-PE"/>
+        </w:rPr>
+        <w:t>.</w:t>
       </w:r>
     </w:p>
     <w:p>
@@ -3284,7 +4253,27 @@
           <w:szCs w:val="24"/>
           <w:lang w:eastAsia="es-PE"/>
         </w:rPr>
-        <w:t>La arquitectura MVVM propuesta para la SleepApp busca lograr un equilibrio entre simplicidad, robustez y escalabilidad. Esta estructura permite una clara separación de responsabilidades entre la interfaz de usuario, la lógica de negocio y los datos, lo que facilita el mantenimiento y la evolución del sistema. Además, se alinea con buenas prácticas del desarrollo de aplicaciones móviles modernas y permite una extensión progresiva del sistema conforme crezcan las necesidades del usuario.</w:t>
+        <w:t xml:space="preserve">La arquitectura MVVM propuesta para la </w:t>
+      </w:r>
+      <w:proofErr w:type="spellStart"/>
+      <w:r>
+        <w:rPr>
+          <w:rFonts w:ascii="Times New Roman" w:eastAsia="Times New Roman" w:hAnsi="Times New Roman" w:cs="Times New Roman"/>
+          <w:sz w:val="24"/>
+          <w:szCs w:val="24"/>
+          <w:lang w:eastAsia="es-PE"/>
+        </w:rPr>
+        <w:t>SleepApp</w:t>
+      </w:r>
+      <w:proofErr w:type="spellEnd"/>
+      <w:r>
+        <w:rPr>
+          <w:rFonts w:ascii="Times New Roman" w:eastAsia="Times New Roman" w:hAnsi="Times New Roman" w:cs="Times New Roman"/>
+          <w:sz w:val="24"/>
+          <w:szCs w:val="24"/>
+          <w:lang w:eastAsia="es-PE"/>
+        </w:rPr>
+        <w:t xml:space="preserve"> busca lograr un equilibrio entre simplicidad, robustez y escalabilidad. Esta estructura permite una clara separación de responsabilidades entre la interfaz de usuario, la lógica de negocio y los datos, lo que facilita el mantenimiento y la evolución del sistema. Además, se alinea con buenas prácticas del desarrollo de aplicaciones móviles modernas y permite una extensión progresiva del sistema conforme crezcan las necesidades del usuario.</w:t>
       </w:r>
     </w:p>
     <w:sectPr>

</xml_diff>